<commit_message>
Updated System Guide (Not Finished)
Updated Documentation need to finish Notification section
</commit_message>
<xml_diff>
--- a/files/Message Notification System Guide.docx
+++ b/files/Message Notification System Guide.docx
@@ -6,6 +6,7 @@
       <w:sdtPr>
         <w:rPr>
           <w:rFonts w:asciiTheme="majorHAnsi" w:eastAsiaTheme="majorEastAsia" w:hAnsiTheme="majorHAnsi" w:cstheme="majorBidi"/>
+          <w:lang w:val="en-JM" w:eastAsia="en-US"/>
         </w:rPr>
         <w:id w:val="-752970278"/>
         <w:docPartObj>
@@ -16,7 +17,6 @@
       <w:sdtEndPr>
         <w:rPr>
           <w:rFonts w:asciiTheme="minorHAnsi" w:eastAsiaTheme="minorHAnsi" w:hAnsiTheme="minorHAnsi" w:cstheme="minorBidi"/>
-          <w:lang w:val="en-JM" w:eastAsia="en-US"/>
         </w:rPr>
       </w:sdtEndPr>
       <w:sdtContent>
@@ -33,57 +33,25 @@
             <w:gridCol w:w="7672"/>
           </w:tblGrid>
           <w:tr>
-            <w:sdt>
-              <w:sdtPr>
-                <w:rPr>
-                  <w:rFonts w:asciiTheme="majorHAnsi" w:eastAsiaTheme="majorEastAsia" w:hAnsiTheme="majorHAnsi" w:cstheme="majorBidi"/>
-                </w:rPr>
-                <w:alias w:val="Company"/>
-                <w:id w:val="13406915"/>
-                <w:placeholder>
-                  <w:docPart w:val="A8858C48EB5F4B649B921B97193A1E4C"/>
-                </w:placeholder>
-                <w:dataBinding w:prefixMappings="xmlns:ns0='http://schemas.openxmlformats.org/officeDocument/2006/extended-properties'" w:xpath="/ns0:Properties[1]/ns0:Company[1]" w:storeItemID="{6668398D-A668-4E3E-A5EB-62B293D839F1}"/>
-                <w:text/>
-              </w:sdtPr>
-              <w:sdtContent>
-                <w:tc>
-                  <w:tcPr>
-                    <w:tcW w:w="7672" w:type="dxa"/>
-                    <w:tcMar>
-                      <w:top w:w="216" w:type="dxa"/>
-                      <w:left w:w="115" w:type="dxa"/>
-                      <w:bottom w:w="216" w:type="dxa"/>
-                      <w:right w:w="115" w:type="dxa"/>
-                    </w:tcMar>
-                  </w:tcPr>
-                  <w:p>
-                    <w:pPr>
-                      <w:pStyle w:val="NoSpacing"/>
-                      <w:rPr>
-                        <w:rFonts w:asciiTheme="majorHAnsi" w:eastAsiaTheme="majorEastAsia" w:hAnsiTheme="majorHAnsi" w:cstheme="majorBidi"/>
-                      </w:rPr>
-                    </w:pPr>
-                    <w:proofErr w:type="spellStart"/>
-                    <w:r>
-                      <w:rPr>
-                        <w:rFonts w:asciiTheme="majorHAnsi" w:eastAsiaTheme="majorEastAsia" w:hAnsiTheme="majorHAnsi" w:cstheme="majorBidi"/>
-                        <w:lang w:val="en-JM"/>
-                      </w:rPr>
-                      <w:t>Elituv</w:t>
-                    </w:r>
-                    <w:proofErr w:type="spellEnd"/>
-                    <w:r>
-                      <w:rPr>
-                        <w:rFonts w:asciiTheme="majorHAnsi" w:eastAsiaTheme="majorEastAsia" w:hAnsiTheme="majorHAnsi" w:cstheme="majorBidi"/>
-                        <w:lang w:val="en-JM"/>
-                      </w:rPr>
-                      <w:t xml:space="preserve"> Design Inc.</w:t>
-                    </w:r>
-                  </w:p>
-                </w:tc>
-              </w:sdtContent>
-            </w:sdt>
+            <w:tc>
+              <w:tcPr>
+                <w:tcW w:w="7672" w:type="dxa"/>
+                <w:tcMar>
+                  <w:top w:w="216" w:type="dxa"/>
+                  <w:left w:w="115" w:type="dxa"/>
+                  <w:bottom w:w="216" w:type="dxa"/>
+                  <w:right w:w="115" w:type="dxa"/>
+                </w:tcMar>
+              </w:tcPr>
+              <w:p>
+                <w:pPr>
+                  <w:pStyle w:val="NoSpacing"/>
+                  <w:rPr>
+                    <w:rFonts w:asciiTheme="majorHAnsi" w:eastAsiaTheme="majorEastAsia" w:hAnsiTheme="majorHAnsi" w:cstheme="majorBidi"/>
+                  </w:rPr>
+                </w:pPr>
+              </w:p>
+            </w:tc>
           </w:tr>
           <w:tr>
             <w:tc>
@@ -133,48 +101,25 @@
             </w:tc>
           </w:tr>
           <w:tr>
-            <w:sdt>
-              <w:sdtPr>
-                <w:rPr>
-                  <w:rFonts w:asciiTheme="majorHAnsi" w:eastAsiaTheme="majorEastAsia" w:hAnsiTheme="majorHAnsi" w:cstheme="majorBidi"/>
-                </w:rPr>
-                <w:alias w:val="Subtitle"/>
-                <w:id w:val="13406923"/>
-                <w:placeholder>
-                  <w:docPart w:val="50D6FBC9FE064B8D9EDE829A498EC4EB"/>
-                </w:placeholder>
-                <w:showingPlcHdr/>
-                <w:dataBinding w:prefixMappings="xmlns:ns0='http://schemas.openxmlformats.org/package/2006/metadata/core-properties' xmlns:ns1='http://purl.org/dc/elements/1.1/'" w:xpath="/ns0:coreProperties[1]/ns1:subject[1]" w:storeItemID="{6C3C8BC8-F283-45AE-878A-BAB7291924A1}"/>
-                <w:text/>
-              </w:sdtPr>
-              <w:sdtContent>
-                <w:tc>
-                  <w:tcPr>
-                    <w:tcW w:w="7672" w:type="dxa"/>
-                    <w:tcMar>
-                      <w:top w:w="216" w:type="dxa"/>
-                      <w:left w:w="115" w:type="dxa"/>
-                      <w:bottom w:w="216" w:type="dxa"/>
-                      <w:right w:w="115" w:type="dxa"/>
-                    </w:tcMar>
-                  </w:tcPr>
-                  <w:p>
-                    <w:pPr>
-                      <w:pStyle w:val="NoSpacing"/>
-                      <w:rPr>
-                        <w:rFonts w:asciiTheme="majorHAnsi" w:eastAsiaTheme="majorEastAsia" w:hAnsiTheme="majorHAnsi" w:cstheme="majorBidi"/>
-                      </w:rPr>
-                    </w:pPr>
-                    <w:r>
-                      <w:rPr>
-                        <w:rFonts w:asciiTheme="majorHAnsi" w:eastAsiaTheme="majorEastAsia" w:hAnsiTheme="majorHAnsi" w:cstheme="majorBidi"/>
-                      </w:rPr>
-                      <w:t>[Type the document subtitle]</w:t>
-                    </w:r>
-                  </w:p>
-                </w:tc>
-              </w:sdtContent>
-            </w:sdt>
+            <w:tc>
+              <w:tcPr>
+                <w:tcW w:w="7672" w:type="dxa"/>
+                <w:tcMar>
+                  <w:top w:w="216" w:type="dxa"/>
+                  <w:left w:w="115" w:type="dxa"/>
+                  <w:bottom w:w="216" w:type="dxa"/>
+                  <w:right w:w="115" w:type="dxa"/>
+                </w:tcMar>
+              </w:tcPr>
+              <w:p>
+                <w:pPr>
+                  <w:pStyle w:val="NoSpacing"/>
+                  <w:rPr>
+                    <w:rFonts w:asciiTheme="majorHAnsi" w:eastAsiaTheme="majorEastAsia" w:hAnsiTheme="majorHAnsi" w:cstheme="majorBidi"/>
+                  </w:rPr>
+                </w:pPr>
+              </w:p>
+            </w:tc>
           </w:tr>
         </w:tbl>
         <w:p/>
@@ -199,74 +144,14 @@
                   <w:right w:w="115" w:type="dxa"/>
                 </w:tcMar>
               </w:tcPr>
-              <w:sdt>
-                <w:sdtPr>
+              <w:p>
+                <w:pPr>
+                  <w:pStyle w:val="NoSpacing"/>
                   <w:rPr>
                     <w:color w:val="2DA2BF" w:themeColor="accent1"/>
                   </w:rPr>
-                  <w:alias w:val="Author"/>
-                  <w:id w:val="13406928"/>
-                  <w:placeholder>
-                    <w:docPart w:val="D6CB1B1676E14D92AE7B75BD126AB4BA"/>
-                  </w:placeholder>
-                  <w:dataBinding w:prefixMappings="xmlns:ns0='http://schemas.openxmlformats.org/package/2006/metadata/core-properties' xmlns:ns1='http://purl.org/dc/elements/1.1/'" w:xpath="/ns0:coreProperties[1]/ns1:creator[1]" w:storeItemID="{6C3C8BC8-F283-45AE-878A-BAB7291924A1}"/>
-                  <w:text/>
-                </w:sdtPr>
-                <w:sdtContent>
-                  <w:p>
-                    <w:pPr>
-                      <w:pStyle w:val="NoSpacing"/>
-                      <w:rPr>
-                        <w:color w:val="2DA2BF" w:themeColor="accent1"/>
-                      </w:rPr>
-                    </w:pPr>
-                    <w:proofErr w:type="spellStart"/>
-                    <w:r>
-                      <w:rPr>
-                        <w:color w:val="2DA2BF" w:themeColor="accent1"/>
-                        <w:lang w:val="en-JM"/>
-                      </w:rPr>
-                      <w:t>gpryce</w:t>
-                    </w:r>
-                    <w:proofErr w:type="spellEnd"/>
-                  </w:p>
-                </w:sdtContent>
-              </w:sdt>
-              <w:sdt>
-                <w:sdtPr>
-                  <w:rPr>
-                    <w:color w:val="2DA2BF" w:themeColor="accent1"/>
-                  </w:rPr>
-                  <w:alias w:val="Date"/>
-                  <w:id w:val="13406932"/>
-                  <w:placeholder>
-                    <w:docPart w:val="592E74FD488840288AA549B397227F9F"/>
-                  </w:placeholder>
-                  <w:dataBinding w:prefixMappings="xmlns:ns0='http://schemas.microsoft.com/office/2006/coverPageProps'" w:xpath="/ns0:CoverPageProperties[1]/ns0:PublishDate[1]" w:storeItemID="{55AF091B-3C7A-41E3-B477-F2FDAA23CFDA}"/>
-                  <w:date w:fullDate="2013-04-01T00:00:00Z">
-                    <w:dateFormat w:val="M/d/yyyy"/>
-                    <w:lid w:val="en-US"/>
-                    <w:storeMappedDataAs w:val="dateTime"/>
-                    <w:calendar w:val="gregorian"/>
-                  </w:date>
-                </w:sdtPr>
-                <w:sdtContent>
-                  <w:p>
-                    <w:pPr>
-                      <w:pStyle w:val="NoSpacing"/>
-                      <w:rPr>
-                        <w:color w:val="2DA2BF" w:themeColor="accent1"/>
-                      </w:rPr>
-                    </w:pPr>
-                    <w:r>
-                      <w:rPr>
-                        <w:color w:val="2DA2BF" w:themeColor="accent1"/>
-                      </w:rPr>
-                      <w:t>4/1/2013</w:t>
-                    </w:r>
-                  </w:p>
-                </w:sdtContent>
-              </w:sdt>
+                </w:pPr>
+              </w:p>
               <w:p>
                 <w:pPr>
                   <w:pStyle w:val="NoSpacing"/>
@@ -284,16 +169,819 @@
             <w:br w:type="page"/>
           </w:r>
         </w:p>
+        <w:sdt>
+          <w:sdtPr>
+            <w:id w:val="1525059019"/>
+            <w:docPartObj>
+              <w:docPartGallery w:val="Table of Contents"/>
+              <w:docPartUnique/>
+            </w:docPartObj>
+          </w:sdtPr>
+          <w:sdtEndPr>
+            <w:rPr>
+              <w:rFonts w:asciiTheme="minorHAnsi" w:eastAsiaTheme="minorHAnsi" w:hAnsiTheme="minorHAnsi" w:cstheme="minorBidi"/>
+              <w:noProof/>
+              <w:color w:val="auto"/>
+              <w:sz w:val="22"/>
+              <w:szCs w:val="22"/>
+              <w:lang w:val="en-JM" w:eastAsia="en-US"/>
+            </w:rPr>
+          </w:sdtEndPr>
+          <w:sdtContent>
+            <w:p>
+              <w:pPr>
+                <w:pStyle w:val="TOCHeading"/>
+              </w:pPr>
+              <w:r>
+                <w:t>Contents</w:t>
+              </w:r>
+            </w:p>
+            <w:p>
+              <w:pPr>
+                <w:pStyle w:val="TOC1"/>
+                <w:tabs>
+                  <w:tab w:val="right" w:leader="dot" w:pos="9350"/>
+                </w:tabs>
+                <w:rPr>
+                  <w:noProof/>
+                </w:rPr>
+              </w:pPr>
+              <w:r>
+                <w:fldChar w:fldCharType="begin"/>
+              </w:r>
+              <w:r>
+                <w:instrText xml:space="preserve"> TOC \o "1-3" \h \z \u </w:instrText>
+              </w:r>
+              <w:r>
+                <w:fldChar w:fldCharType="separate"/>
+              </w:r>
+              <w:hyperlink w:anchor="_Toc357489716" w:history="1">
+                <w:r>
+                  <w:rPr>
+                    <w:rStyle w:val="Hyperlink"/>
+                    <w:noProof/>
+                  </w:rPr>
+                  <w:t>Introduction</w:t>
+                </w:r>
+                <w:r>
+                  <w:rPr>
+                    <w:noProof/>
+                    <w:webHidden/>
+                  </w:rPr>
+                  <w:tab/>
+                </w:r>
+                <w:r>
+                  <w:rPr>
+                    <w:noProof/>
+                    <w:webHidden/>
+                  </w:rPr>
+                  <w:fldChar w:fldCharType="begin"/>
+                </w:r>
+                <w:r>
+                  <w:rPr>
+                    <w:noProof/>
+                    <w:webHidden/>
+                  </w:rPr>
+                  <w:instrText xml:space="preserve"> PAGEREF _Toc357489716 \h </w:instrText>
+                </w:r>
+                <w:r>
+                  <w:rPr>
+                    <w:noProof/>
+                    <w:webHidden/>
+                  </w:rPr>
+                </w:r>
+                <w:r>
+                  <w:rPr>
+                    <w:noProof/>
+                    <w:webHidden/>
+                  </w:rPr>
+                  <w:fldChar w:fldCharType="separate"/>
+                </w:r>
+                <w:r>
+                  <w:rPr>
+                    <w:noProof/>
+                    <w:webHidden/>
+                  </w:rPr>
+                  <w:t>2</w:t>
+                </w:r>
+                <w:r>
+                  <w:rPr>
+                    <w:noProof/>
+                    <w:webHidden/>
+                  </w:rPr>
+                  <w:fldChar w:fldCharType="end"/>
+                </w:r>
+              </w:hyperlink>
+            </w:p>
+            <w:p>
+              <w:pPr>
+                <w:pStyle w:val="TOC1"/>
+                <w:tabs>
+                  <w:tab w:val="right" w:leader="dot" w:pos="9350"/>
+                </w:tabs>
+                <w:rPr>
+                  <w:noProof/>
+                </w:rPr>
+              </w:pPr>
+              <w:hyperlink w:anchor="_Toc357489717" w:history="1">
+                <w:r>
+                  <w:rPr>
+                    <w:rStyle w:val="Hyperlink"/>
+                    <w:noProof/>
+                  </w:rPr>
+                  <w:t>Installation</w:t>
+                </w:r>
+                <w:r>
+                  <w:rPr>
+                    <w:noProof/>
+                    <w:webHidden/>
+                  </w:rPr>
+                  <w:tab/>
+                </w:r>
+                <w:r>
+                  <w:rPr>
+                    <w:noProof/>
+                    <w:webHidden/>
+                  </w:rPr>
+                  <w:fldChar w:fldCharType="begin"/>
+                </w:r>
+                <w:r>
+                  <w:rPr>
+                    <w:noProof/>
+                    <w:webHidden/>
+                  </w:rPr>
+                  <w:instrText xml:space="preserve"> PAGEREF _Toc357489717 \h </w:instrText>
+                </w:r>
+                <w:r>
+                  <w:rPr>
+                    <w:noProof/>
+                    <w:webHidden/>
+                  </w:rPr>
+                </w:r>
+                <w:r>
+                  <w:rPr>
+                    <w:noProof/>
+                    <w:webHidden/>
+                  </w:rPr>
+                  <w:fldChar w:fldCharType="separate"/>
+                </w:r>
+                <w:r>
+                  <w:rPr>
+                    <w:noProof/>
+                    <w:webHidden/>
+                  </w:rPr>
+                  <w:t>3</w:t>
+                </w:r>
+                <w:r>
+                  <w:rPr>
+                    <w:noProof/>
+                    <w:webHidden/>
+                  </w:rPr>
+                  <w:fldChar w:fldCharType="end"/>
+                </w:r>
+              </w:hyperlink>
+            </w:p>
+            <w:p>
+              <w:pPr>
+                <w:pStyle w:val="TOC2"/>
+                <w:tabs>
+                  <w:tab w:val="right" w:leader="dot" w:pos="9350"/>
+                </w:tabs>
+                <w:rPr>
+                  <w:noProof/>
+                </w:rPr>
+              </w:pPr>
+              <w:hyperlink w:anchor="_Toc357489718" w:history="1">
+                <w:r>
+                  <w:rPr>
+                    <w:rStyle w:val="Hyperlink"/>
+                    <w:noProof/>
+                  </w:rPr>
+                  <w:t>Prerequisites</w:t>
+                </w:r>
+                <w:r>
+                  <w:rPr>
+                    <w:noProof/>
+                    <w:webHidden/>
+                  </w:rPr>
+                  <w:tab/>
+                </w:r>
+                <w:r>
+                  <w:rPr>
+                    <w:noProof/>
+                    <w:webHidden/>
+                  </w:rPr>
+                  <w:fldChar w:fldCharType="begin"/>
+                </w:r>
+                <w:r>
+                  <w:rPr>
+                    <w:noProof/>
+                    <w:webHidden/>
+                  </w:rPr>
+                  <w:instrText xml:space="preserve"> PAGEREF _Toc357489718 \h </w:instrText>
+                </w:r>
+                <w:r>
+                  <w:rPr>
+                    <w:noProof/>
+                    <w:webHidden/>
+                  </w:rPr>
+                </w:r>
+                <w:r>
+                  <w:rPr>
+                    <w:noProof/>
+                    <w:webHidden/>
+                  </w:rPr>
+                  <w:fldChar w:fldCharType="separate"/>
+                </w:r>
+                <w:r>
+                  <w:rPr>
+                    <w:noProof/>
+                    <w:webHidden/>
+                  </w:rPr>
+                  <w:t>3</w:t>
+                </w:r>
+                <w:r>
+                  <w:rPr>
+                    <w:noProof/>
+                    <w:webHidden/>
+                  </w:rPr>
+                  <w:fldChar w:fldCharType="end"/>
+                </w:r>
+              </w:hyperlink>
+            </w:p>
+            <w:p>
+              <w:pPr>
+                <w:pStyle w:val="TOC2"/>
+                <w:tabs>
+                  <w:tab w:val="right" w:leader="dot" w:pos="9350"/>
+                </w:tabs>
+                <w:rPr>
+                  <w:noProof/>
+                </w:rPr>
+              </w:pPr>
+              <w:hyperlink w:anchor="_Toc357489719" w:history="1">
+                <w:r>
+                  <w:rPr>
+                    <w:rStyle w:val="Hyperlink"/>
+                    <w:noProof/>
+                  </w:rPr>
+                  <w:t>Installation Steps</w:t>
+                </w:r>
+                <w:r>
+                  <w:rPr>
+                    <w:noProof/>
+                    <w:webHidden/>
+                  </w:rPr>
+                  <w:tab/>
+                </w:r>
+                <w:r>
+                  <w:rPr>
+                    <w:noProof/>
+                    <w:webHidden/>
+                  </w:rPr>
+                  <w:fldChar w:fldCharType="begin"/>
+                </w:r>
+                <w:r>
+                  <w:rPr>
+                    <w:noProof/>
+                    <w:webHidden/>
+                  </w:rPr>
+                  <w:instrText xml:space="preserve"> PAGEREF _Toc357489719 \h </w:instrText>
+                </w:r>
+                <w:r>
+                  <w:rPr>
+                    <w:noProof/>
+                    <w:webHidden/>
+                  </w:rPr>
+                </w:r>
+                <w:r>
+                  <w:rPr>
+                    <w:noProof/>
+                    <w:webHidden/>
+                  </w:rPr>
+                  <w:fldChar w:fldCharType="separate"/>
+                </w:r>
+                <w:r>
+                  <w:rPr>
+                    <w:noProof/>
+                    <w:webHidden/>
+                  </w:rPr>
+                  <w:t>3</w:t>
+                </w:r>
+                <w:r>
+                  <w:rPr>
+                    <w:noProof/>
+                    <w:webHidden/>
+                  </w:rPr>
+                  <w:fldChar w:fldCharType="end"/>
+                </w:r>
+              </w:hyperlink>
+            </w:p>
+            <w:p>
+              <w:pPr>
+                <w:pStyle w:val="TOC2"/>
+                <w:tabs>
+                  <w:tab w:val="right" w:leader="dot" w:pos="9350"/>
+                </w:tabs>
+                <w:rPr>
+                  <w:noProof/>
+                </w:rPr>
+              </w:pPr>
+              <w:hyperlink w:anchor="_Toc357489720" w:history="1">
+                <w:r>
+                  <w:rPr>
+                    <w:rStyle w:val="Hyperlink"/>
+                    <w:noProof/>
+                  </w:rPr>
+                  <w:t>Creating The Database</w:t>
+                </w:r>
+                <w:r>
+                  <w:rPr>
+                    <w:noProof/>
+                    <w:webHidden/>
+                  </w:rPr>
+                  <w:tab/>
+                </w:r>
+                <w:r>
+                  <w:rPr>
+                    <w:noProof/>
+                    <w:webHidden/>
+                  </w:rPr>
+                  <w:fldChar w:fldCharType="begin"/>
+                </w:r>
+                <w:r>
+                  <w:rPr>
+                    <w:noProof/>
+                    <w:webHidden/>
+                  </w:rPr>
+                  <w:instrText xml:space="preserve"> PAGEREF _Toc357489720 \h </w:instrText>
+                </w:r>
+                <w:r>
+                  <w:rPr>
+                    <w:noProof/>
+                    <w:webHidden/>
+                  </w:rPr>
+                </w:r>
+                <w:r>
+                  <w:rPr>
+                    <w:noProof/>
+                    <w:webHidden/>
+                  </w:rPr>
+                  <w:fldChar w:fldCharType="separate"/>
+                </w:r>
+                <w:r>
+                  <w:rPr>
+                    <w:noProof/>
+                    <w:webHidden/>
+                  </w:rPr>
+                  <w:t>3</w:t>
+                </w:r>
+                <w:r>
+                  <w:rPr>
+                    <w:noProof/>
+                    <w:webHidden/>
+                  </w:rPr>
+                  <w:fldChar w:fldCharType="end"/>
+                </w:r>
+              </w:hyperlink>
+            </w:p>
+            <w:p>
+              <w:pPr>
+                <w:pStyle w:val="TOC2"/>
+                <w:tabs>
+                  <w:tab w:val="right" w:leader="dot" w:pos="9350"/>
+                </w:tabs>
+                <w:rPr>
+                  <w:noProof/>
+                </w:rPr>
+              </w:pPr>
+              <w:hyperlink w:anchor="_Toc357489721" w:history="1">
+                <w:r>
+                  <w:rPr>
+                    <w:rStyle w:val="Hyperlink"/>
+                    <w:noProof/>
+                  </w:rPr>
+                  <w:t>Installing The SSIS Package</w:t>
+                </w:r>
+                <w:r>
+                  <w:rPr>
+                    <w:noProof/>
+                    <w:webHidden/>
+                  </w:rPr>
+                  <w:tab/>
+                </w:r>
+                <w:r>
+                  <w:rPr>
+                    <w:noProof/>
+                    <w:webHidden/>
+                  </w:rPr>
+                  <w:fldChar w:fldCharType="begin"/>
+                </w:r>
+                <w:r>
+                  <w:rPr>
+                    <w:noProof/>
+                    <w:webHidden/>
+                  </w:rPr>
+                  <w:instrText xml:space="preserve"> PAGEREF _Toc357489721 \h </w:instrText>
+                </w:r>
+                <w:r>
+                  <w:rPr>
+                    <w:noProof/>
+                    <w:webHidden/>
+                  </w:rPr>
+                </w:r>
+                <w:r>
+                  <w:rPr>
+                    <w:noProof/>
+                    <w:webHidden/>
+                  </w:rPr>
+                  <w:fldChar w:fldCharType="separate"/>
+                </w:r>
+                <w:r>
+                  <w:rPr>
+                    <w:noProof/>
+                    <w:webHidden/>
+                  </w:rPr>
+                  <w:t>3</w:t>
+                </w:r>
+                <w:r>
+                  <w:rPr>
+                    <w:noProof/>
+                    <w:webHidden/>
+                  </w:rPr>
+                  <w:fldChar w:fldCharType="end"/>
+                </w:r>
+              </w:hyperlink>
+            </w:p>
+            <w:p>
+              <w:pPr>
+                <w:pStyle w:val="TOC1"/>
+                <w:tabs>
+                  <w:tab w:val="right" w:leader="dot" w:pos="9350"/>
+                </w:tabs>
+                <w:rPr>
+                  <w:noProof/>
+                </w:rPr>
+              </w:pPr>
+              <w:hyperlink w:anchor="_Toc357489722" w:history="1">
+                <w:r>
+                  <w:rPr>
+                    <w:rStyle w:val="Hyperlink"/>
+                    <w:noProof/>
+                  </w:rPr>
+                  <w:t>Using The Packages</w:t>
+                </w:r>
+                <w:r>
+                  <w:rPr>
+                    <w:noProof/>
+                    <w:webHidden/>
+                  </w:rPr>
+                  <w:tab/>
+                </w:r>
+                <w:r>
+                  <w:rPr>
+                    <w:noProof/>
+                    <w:webHidden/>
+                  </w:rPr>
+                  <w:fldChar w:fldCharType="begin"/>
+                </w:r>
+                <w:r>
+                  <w:rPr>
+                    <w:noProof/>
+                    <w:webHidden/>
+                  </w:rPr>
+                  <w:instrText xml:space="preserve"> PAGEREF _Toc357489722 \h </w:instrText>
+                </w:r>
+                <w:r>
+                  <w:rPr>
+                    <w:noProof/>
+                    <w:webHidden/>
+                  </w:rPr>
+                </w:r>
+                <w:r>
+                  <w:rPr>
+                    <w:noProof/>
+                    <w:webHidden/>
+                  </w:rPr>
+                  <w:fldChar w:fldCharType="separate"/>
+                </w:r>
+                <w:r>
+                  <w:rPr>
+                    <w:noProof/>
+                    <w:webHidden/>
+                  </w:rPr>
+                  <w:t>6</w:t>
+                </w:r>
+                <w:r>
+                  <w:rPr>
+                    <w:noProof/>
+                    <w:webHidden/>
+                  </w:rPr>
+                  <w:fldChar w:fldCharType="end"/>
+                </w:r>
+              </w:hyperlink>
+            </w:p>
+            <w:p>
+              <w:pPr>
+                <w:pStyle w:val="TOC2"/>
+                <w:tabs>
+                  <w:tab w:val="right" w:leader="dot" w:pos="9350"/>
+                </w:tabs>
+                <w:rPr>
+                  <w:noProof/>
+                </w:rPr>
+              </w:pPr>
+              <w:hyperlink w:anchor="_Toc357489723" w:history="1">
+                <w:r>
+                  <w:rPr>
+                    <w:rStyle w:val="Hyperlink"/>
+                    <w:noProof/>
+                  </w:rPr>
+                  <w:t>Setting up notifications</w:t>
+                </w:r>
+                <w:r>
+                  <w:rPr>
+                    <w:noProof/>
+                    <w:webHidden/>
+                  </w:rPr>
+                  <w:tab/>
+                </w:r>
+                <w:r>
+                  <w:rPr>
+                    <w:noProof/>
+                    <w:webHidden/>
+                  </w:rPr>
+                  <w:fldChar w:fldCharType="begin"/>
+                </w:r>
+                <w:r>
+                  <w:rPr>
+                    <w:noProof/>
+                    <w:webHidden/>
+                  </w:rPr>
+                  <w:instrText xml:space="preserve"> PAGEREF _Toc357489723 \h </w:instrText>
+                </w:r>
+                <w:r>
+                  <w:rPr>
+                    <w:noProof/>
+                    <w:webHidden/>
+                  </w:rPr>
+                </w:r>
+                <w:r>
+                  <w:rPr>
+                    <w:noProof/>
+                    <w:webHidden/>
+                  </w:rPr>
+                  <w:fldChar w:fldCharType="separate"/>
+                </w:r>
+                <w:r>
+                  <w:rPr>
+                    <w:noProof/>
+                    <w:webHidden/>
+                  </w:rPr>
+                  <w:t>6</w:t>
+                </w:r>
+                <w:r>
+                  <w:rPr>
+                    <w:noProof/>
+                    <w:webHidden/>
+                  </w:rPr>
+                  <w:fldChar w:fldCharType="end"/>
+                </w:r>
+              </w:hyperlink>
+            </w:p>
+            <w:p>
+              <w:pPr>
+                <w:pStyle w:val="TOC2"/>
+                <w:tabs>
+                  <w:tab w:val="right" w:leader="dot" w:pos="9350"/>
+                </w:tabs>
+                <w:rPr>
+                  <w:noProof/>
+                </w:rPr>
+              </w:pPr>
+              <w:hyperlink w:anchor="_Toc357489724" w:history="1">
+                <w:r>
+                  <w:rPr>
+                    <w:rStyle w:val="Hyperlink"/>
+                    <w:noProof/>
+                  </w:rPr>
+                  <w:t>Exception List</w:t>
+                </w:r>
+                <w:r>
+                  <w:rPr>
+                    <w:noProof/>
+                    <w:webHidden/>
+                  </w:rPr>
+                  <w:tab/>
+                </w:r>
+                <w:r>
+                  <w:rPr>
+                    <w:noProof/>
+                    <w:webHidden/>
+                  </w:rPr>
+                  <w:fldChar w:fldCharType="begin"/>
+                </w:r>
+                <w:r>
+                  <w:rPr>
+                    <w:noProof/>
+                    <w:webHidden/>
+                  </w:rPr>
+                  <w:instrText xml:space="preserve"> PAGEREF _Toc357489724 \h </w:instrText>
+                </w:r>
+                <w:r>
+                  <w:rPr>
+                    <w:noProof/>
+                    <w:webHidden/>
+                  </w:rPr>
+                </w:r>
+                <w:r>
+                  <w:rPr>
+                    <w:noProof/>
+                    <w:webHidden/>
+                  </w:rPr>
+                  <w:fldChar w:fldCharType="separate"/>
+                </w:r>
+                <w:r>
+                  <w:rPr>
+                    <w:noProof/>
+                    <w:webHidden/>
+                  </w:rPr>
+                  <w:t>6</w:t>
+                </w:r>
+                <w:r>
+                  <w:rPr>
+                    <w:noProof/>
+                    <w:webHidden/>
+                  </w:rPr>
+                  <w:fldChar w:fldCharType="end"/>
+                </w:r>
+              </w:hyperlink>
+            </w:p>
+            <w:p>
+              <w:pPr>
+                <w:pStyle w:val="TOC1"/>
+                <w:tabs>
+                  <w:tab w:val="right" w:leader="dot" w:pos="9350"/>
+                </w:tabs>
+                <w:rPr>
+                  <w:noProof/>
+                </w:rPr>
+              </w:pPr>
+              <w:hyperlink w:anchor="_Toc357489725" w:history="1">
+                <w:r>
+                  <w:rPr>
+                    <w:rStyle w:val="Hyperlink"/>
+                    <w:noProof/>
+                  </w:rPr>
+                  <w:t>Troubleshooting</w:t>
+                </w:r>
+                <w:r>
+                  <w:rPr>
+                    <w:noProof/>
+                    <w:webHidden/>
+                  </w:rPr>
+                  <w:tab/>
+                </w:r>
+                <w:r>
+                  <w:rPr>
+                    <w:noProof/>
+                    <w:webHidden/>
+                  </w:rPr>
+                  <w:fldChar w:fldCharType="begin"/>
+                </w:r>
+                <w:r>
+                  <w:rPr>
+                    <w:noProof/>
+                    <w:webHidden/>
+                  </w:rPr>
+                  <w:instrText xml:space="preserve"> PAGEREF _Toc357489725 \h </w:instrText>
+                </w:r>
+                <w:r>
+                  <w:rPr>
+                    <w:noProof/>
+                    <w:webHidden/>
+                  </w:rPr>
+                </w:r>
+                <w:r>
+                  <w:rPr>
+                    <w:noProof/>
+                    <w:webHidden/>
+                  </w:rPr>
+                  <w:fldChar w:fldCharType="separate"/>
+                </w:r>
+                <w:r>
+                  <w:rPr>
+                    <w:noProof/>
+                    <w:webHidden/>
+                  </w:rPr>
+                  <w:t>7</w:t>
+                </w:r>
+                <w:r>
+                  <w:rPr>
+                    <w:noProof/>
+                    <w:webHidden/>
+                  </w:rPr>
+                  <w:fldChar w:fldCharType="end"/>
+                </w:r>
+              </w:hyperlink>
+            </w:p>
+            <w:p>
+              <w:pPr>
+                <w:pStyle w:val="TOC2"/>
+                <w:tabs>
+                  <w:tab w:val="right" w:leader="dot" w:pos="9350"/>
+                </w:tabs>
+                <w:rPr>
+                  <w:noProof/>
+                </w:rPr>
+              </w:pPr>
+              <w:hyperlink w:anchor="_Toc357489726" w:history="1">
+                <w:r>
+                  <w:rPr>
+                    <w:rStyle w:val="Hyperlink"/>
+                    <w:noProof/>
+                  </w:rPr>
+                  <w:t>Event Log</w:t>
+                </w:r>
+                <w:r>
+                  <w:rPr>
+                    <w:noProof/>
+                    <w:webHidden/>
+                  </w:rPr>
+                  <w:tab/>
+                </w:r>
+                <w:r>
+                  <w:rPr>
+                    <w:noProof/>
+                    <w:webHidden/>
+                  </w:rPr>
+                  <w:fldChar w:fldCharType="begin"/>
+                </w:r>
+                <w:r>
+                  <w:rPr>
+                    <w:noProof/>
+                    <w:webHidden/>
+                  </w:rPr>
+                  <w:instrText xml:space="preserve"> PAGEREF _Toc357489726 \h </w:instrText>
+                </w:r>
+                <w:r>
+                  <w:rPr>
+                    <w:noProof/>
+                    <w:webHidden/>
+                  </w:rPr>
+                </w:r>
+                <w:r>
+                  <w:rPr>
+                    <w:noProof/>
+                    <w:webHidden/>
+                  </w:rPr>
+                  <w:fldChar w:fldCharType="separate"/>
+                </w:r>
+                <w:r>
+                  <w:rPr>
+                    <w:noProof/>
+                    <w:webHidden/>
+                  </w:rPr>
+                  <w:t>7</w:t>
+                </w:r>
+                <w:r>
+                  <w:rPr>
+                    <w:noProof/>
+                    <w:webHidden/>
+                  </w:rPr>
+                  <w:fldChar w:fldCharType="end"/>
+                </w:r>
+              </w:hyperlink>
+            </w:p>
+            <w:p>
+              <w:r>
+                <w:rPr>
+                  <w:b/>
+                  <w:bCs/>
+                  <w:noProof/>
+                </w:rPr>
+                <w:fldChar w:fldCharType="end"/>
+              </w:r>
+            </w:p>
+          </w:sdtContent>
+        </w:sdt>
+        <w:p>
+          <w:r>
+            <w:br w:type="page"/>
+          </w:r>
+        </w:p>
       </w:sdtContent>
     </w:sdt>
     <w:p>
       <w:pPr>
         <w:pStyle w:val="Heading1"/>
       </w:pPr>
+      <w:bookmarkStart w:id="0" w:name="_Toc357489716"/>
       <w:r>
         <w:lastRenderedPageBreak/>
         <w:t>Introduction</w:t>
       </w:r>
+      <w:bookmarkEnd w:id="0"/>
     </w:p>
     <w:p>
       <w:r>
@@ -309,22 +997,31 @@
       <w:pPr>
         <w:pStyle w:val="Heading1"/>
       </w:pPr>
+      <w:bookmarkStart w:id="1" w:name="_Toc357489717"/>
       <w:r>
         <w:lastRenderedPageBreak/>
         <w:t>Installation</w:t>
       </w:r>
+      <w:bookmarkEnd w:id="1"/>
     </w:p>
     <w:p>
       <w:pPr>
         <w:pStyle w:val="Heading2"/>
       </w:pPr>
+      <w:bookmarkStart w:id="2" w:name="_Toc357489718"/>
       <w:r>
         <w:t>Prerequisites</w:t>
       </w:r>
+      <w:bookmarkEnd w:id="2"/>
     </w:p>
     <w:p>
       <w:r>
-        <w:t>This system has been designed to run on the Windows platform and has been tested on Windows Server 2003. It utilizes SQL Server 2008 R2 Integration Services and will not work on lower versions of Integration Services</w:t>
+        <w:t>This system has been designed to run on the Windows platform and has been tested on Windows Server 2003. It u</w:t>
+      </w:r>
+      <w:bookmarkStart w:id="3" w:name="_GoBack"/>
+      <w:bookmarkEnd w:id="3"/>
+      <w:r>
+        <w:t>tilizes SQL Server 2008 R2 Integration Services and will not work on lower versions of Integration Services</w:t>
       </w:r>
       <w:r>
         <w:t>.</w:t>
@@ -335,9 +1032,11 @@
       <w:pPr>
         <w:pStyle w:val="Heading2"/>
       </w:pPr>
+      <w:bookmarkStart w:id="4" w:name="_Toc357489719"/>
       <w:r>
         <w:t>Installation Steps</w:t>
       </w:r>
+      <w:bookmarkEnd w:id="4"/>
     </w:p>
     <w:p>
       <w:r>
@@ -372,6 +1071,7 @@
       <w:pPr>
         <w:pStyle w:val="Heading2"/>
       </w:pPr>
+      <w:bookmarkStart w:id="5" w:name="_Toc357489720"/>
       <w:r>
         <w:t xml:space="preserve">Creating </w:t>
       </w:r>
@@ -383,6 +1083,7 @@
       <w:r>
         <w:t xml:space="preserve"> Database</w:t>
       </w:r>
+      <w:bookmarkEnd w:id="5"/>
     </w:p>
     <w:p>
       <w:pPr>
@@ -429,6 +1130,7 @@
       <w:pPr>
         <w:pStyle w:val="Heading2"/>
       </w:pPr>
+      <w:bookmarkStart w:id="6" w:name="_Toc357489721"/>
       <w:r>
         <w:t xml:space="preserve">Installing </w:t>
       </w:r>
@@ -440,6 +1142,7 @@
       <w:r>
         <w:t xml:space="preserve"> SSIS Package</w:t>
       </w:r>
+      <w:bookmarkEnd w:id="6"/>
     </w:p>
     <w:p>
       <w:pPr>
@@ -450,27 +1153,7 @@
         </w:numPr>
       </w:pPr>
       <w:r>
-        <w:t xml:space="preserve">Navigate to the package folder and double click on the </w:t>
-      </w:r>
-      <w:proofErr w:type="spellStart"/>
-      <w:r>
-        <w:rPr>
-          <w:b/>
-        </w:rPr>
-        <w:t>JMMBCustomerNotification.SSISDeploymentManifest</w:t>
-      </w:r>
-      <w:proofErr w:type="spellEnd"/>
-      <w:r>
-        <w:rPr>
-          <w:b/>
-        </w:rPr>
-        <w:t xml:space="preserve"> </w:t>
-      </w:r>
-      <w:r>
-        <w:t>file.</w:t>
-      </w:r>
-      <w:r>
-        <w:t xml:space="preserve"> This should start the installation wizard.</w:t>
+        <w:t>Copy the package files to a folder.</w:t>
       </w:r>
     </w:p>
     <w:p>
@@ -482,31 +1165,72 @@
         </w:numPr>
       </w:pPr>
       <w:r>
-        <w:t xml:space="preserve">Under the </w:t>
-      </w:r>
+        <w:t xml:space="preserve">Open both package and change the connections settings for connection </w:t>
+      </w:r>
+      <w:proofErr w:type="spellStart"/>
       <w:r>
         <w:rPr>
           <w:b/>
         </w:rPr>
-        <w:t>Deployment SSIS Packages</w:t>
-      </w:r>
-      <w:r>
-        <w:t xml:space="preserve"> page, s</w:t>
-      </w:r>
-      <w:r>
-        <w:t>elect</w:t>
-      </w:r>
-      <w:r>
-        <w:t xml:space="preserve"> </w:t>
-      </w:r>
+        <w:t>SSISConfiguration</w:t>
+      </w:r>
+      <w:proofErr w:type="spellEnd"/>
       <w:r>
         <w:rPr>
           <w:b/>
         </w:rPr>
-        <w:t>SQL Server deployment</w:t>
-      </w:r>
-      <w:r>
-        <w:t>.</w:t>
+        <w:t xml:space="preserve"> </w:t>
+      </w:r>
+      <w:r>
+        <w:t xml:space="preserve">in the </w:t>
+      </w:r>
+      <w:r>
+        <w:rPr>
+          <w:b/>
+        </w:rPr>
+        <w:t>Connection Manager</w:t>
+      </w:r>
+      <w:r>
+        <w:t xml:space="preserve"> to point to the </w:t>
+      </w:r>
+      <w:proofErr w:type="spellStart"/>
+      <w:r>
+        <w:rPr>
+          <w:b/>
+        </w:rPr>
+        <w:t>JMMB_</w:t>
+      </w:r>
+      <w:proofErr w:type="gramStart"/>
+      <w:r>
+        <w:rPr>
+          <w:b/>
+        </w:rPr>
+        <w:t>CustomerNotification</w:t>
+      </w:r>
+      <w:proofErr w:type="spellEnd"/>
+      <w:r>
+        <w:t xml:space="preserve">  database</w:t>
+      </w:r>
+      <w:proofErr w:type="gramEnd"/>
+      <w:r>
+        <w:t xml:space="preserve">. This will allow it to </w:t>
+      </w:r>
+      <w:proofErr w:type="spellStart"/>
+      <w:r>
+        <w:t>pickup</w:t>
+      </w:r>
+      <w:proofErr w:type="spellEnd"/>
+      <w:r>
+        <w:t xml:space="preserve"> the rest of the </w:t>
+      </w:r>
+      <w:r>
+        <w:t xml:space="preserve">configurable </w:t>
+      </w:r>
+      <w:r>
+        <w:t>configuration</w:t>
+      </w:r>
+      <w:r>
+        <w:t xml:space="preserve"> for each package.</w:t>
       </w:r>
     </w:p>
     <w:p>
@@ -517,112 +1241,13 @@
           <w:numId w:val="3"/>
         </w:numPr>
       </w:pPr>
-      <w:r>
-        <w:t xml:space="preserve">Under the </w:t>
-      </w:r>
-      <w:r>
-        <w:rPr>
-          <w:b/>
-        </w:rPr>
-        <w:t>Specify Target SQL Server</w:t>
-      </w:r>
-      <w:r>
-        <w:t xml:space="preserve"> page, select the SQL Server Integration Services Instance and set the </w:t>
-      </w:r>
-      <w:r>
-        <w:rPr>
-          <w:b/>
-        </w:rPr>
-        <w:t>Package path</w:t>
-      </w:r>
-      <w:r>
-        <w:t xml:space="preserve"> to </w:t>
-      </w:r>
-      <w:r>
-        <w:rPr>
-          <w:b/>
-        </w:rPr>
-        <w:t>/</w:t>
-      </w:r>
-      <w:r>
-        <w:t xml:space="preserve"> or a path more </w:t>
-      </w:r>
-      <w:r>
-        <w:t>convenient</w:t>
-      </w:r>
-      <w:r>
-        <w:t>.</w:t>
-      </w:r>
-    </w:p>
-    <w:p>
-      <w:pPr>
-        <w:pStyle w:val="ListParagraph"/>
-        <w:numPr>
-          <w:ilvl w:val="0"/>
-          <w:numId w:val="3"/>
-        </w:numPr>
-      </w:pPr>
-      <w:r>
-        <w:t>Note the folder which is specified for the installation path for the files.</w:t>
-      </w:r>
-    </w:p>
-    <w:p>
-      <w:pPr>
-        <w:pStyle w:val="ListParagraph"/>
-        <w:numPr>
-          <w:ilvl w:val="0"/>
-          <w:numId w:val="3"/>
-        </w:numPr>
-      </w:pPr>
-      <w:r>
-        <w:t xml:space="preserve">Under </w:t>
-      </w:r>
-      <w:r>
-        <w:rPr>
-          <w:b/>
-        </w:rPr>
-        <w:t>Configure Packages</w:t>
-      </w:r>
-      <w:r>
-        <w:t xml:space="preserve"> you can change </w:t>
-      </w:r>
-      <w:r>
-        <w:t>these configuration:</w:t>
-      </w:r>
-    </w:p>
-    <w:p>
-      <w:pPr>
-        <w:pStyle w:val="ListParagraph"/>
-        <w:numPr>
-          <w:ilvl w:val="1"/>
-          <w:numId w:val="3"/>
-        </w:numPr>
-        <w:rPr>
-          <w:b/>
-        </w:rPr>
-      </w:pPr>
       <w:proofErr w:type="gramStart"/>
       <w:r>
-        <w:rPr>
-          <w:b/>
-        </w:rPr>
-        <w:t>Package.Connections[</w:t>
+        <w:t>the</w:t>
       </w:r>
       <w:proofErr w:type="gramEnd"/>
       <w:r>
-        <w:rPr>
-          <w:b/>
-        </w:rPr>
-        <w:t xml:space="preserve">LocalHost.JMMB_Notification].Properties[ConnectionString] </w:t>
-      </w:r>
-      <w:r>
-        <w:rPr>
-          <w:b/>
-        </w:rPr>
-        <w:t xml:space="preserve">– </w:t>
-      </w:r>
-      <w:r>
-        <w:t xml:space="preserve">This is the connection string to the </w:t>
+        <w:t xml:space="preserve"> </w:t>
       </w:r>
       <w:proofErr w:type="spellStart"/>
       <w:r>
@@ -633,167 +1258,2095 @@
       </w:r>
       <w:proofErr w:type="spellEnd"/>
       <w:r>
-        <w:t xml:space="preserve"> database.</w:t>
-      </w:r>
-    </w:p>
-    <w:p>
-      <w:pPr>
-        <w:pStyle w:val="ListParagraph"/>
-        <w:numPr>
-          <w:ilvl w:val="1"/>
-          <w:numId w:val="3"/>
-        </w:numPr>
+        <w:t xml:space="preserve">  database has a the </w:t>
+      </w:r>
+      <w:r>
         <w:rPr>
           <w:b/>
         </w:rPr>
-      </w:pPr>
-      <w:proofErr w:type="spellStart"/>
-      <w:proofErr w:type="gramStart"/>
+        <w:t>SSIS Configurations</w:t>
+      </w:r>
       <w:r>
         <w:rPr>
           <w:b/>
         </w:rPr>
-        <w:lastRenderedPageBreak/>
-        <w:t>Package.Connections</w:t>
-      </w:r>
-      <w:proofErr w:type="spellEnd"/>
-      <w:r>
-        <w:rPr>
-          <w:b/>
-        </w:rPr>
-        <w:t>[</w:t>
-      </w:r>
-      <w:proofErr w:type="spellStart"/>
-      <w:proofErr w:type="gramEnd"/>
-      <w:r>
-        <w:rPr>
-          <w:b/>
-        </w:rPr>
-        <w:t>SMSService</w:t>
-      </w:r>
-      <w:proofErr w:type="spellEnd"/>
-      <w:r>
-        <w:rPr>
-          <w:b/>
-        </w:rPr>
-        <w:t>].Properties[</w:t>
-      </w:r>
-      <w:proofErr w:type="spellStart"/>
-      <w:r>
-        <w:rPr>
-          <w:b/>
-        </w:rPr>
-        <w:t>ServerURL</w:t>
-      </w:r>
-      <w:proofErr w:type="spellEnd"/>
-      <w:r>
-        <w:rPr>
-          <w:b/>
-        </w:rPr>
-        <w:t>]</w:t>
-      </w:r>
-      <w:r>
-        <w:rPr>
-          <w:b/>
-        </w:rPr>
-        <w:t xml:space="preserve"> – </w:t>
-      </w:r>
-      <w:r>
-        <w:t>This is the URL of the service for SMS delivery.</w:t>
+        <w:t xml:space="preserve"> </w:t>
+      </w:r>
+      <w:r>
+        <w:t xml:space="preserve">table. This </w:t>
+      </w:r>
+      <w:r>
+        <w:t>table</w:t>
+      </w:r>
+      <w:r>
+        <w:t xml:space="preserve"> contains the configuration values for anything in the package that would need configuring in a new environment. Below is a table of the configuration values, the package they belong to and there purpose.</w:t>
+      </w:r>
+      <w:r>
+        <w:t xml:space="preserve"> Change the Value column to match your environment.</w:t>
       </w:r>
     </w:p>
-    <w:p>
-      <w:pPr>
-        <w:pStyle w:val="ListParagraph"/>
-        <w:numPr>
-          <w:ilvl w:val="1"/>
-          <w:numId w:val="3"/>
-        </w:numPr>
-        <w:rPr>
-          <w:b/>
-        </w:rPr>
-      </w:pPr>
-      <w:proofErr w:type="spellStart"/>
-      <w:proofErr w:type="gramStart"/>
-      <w:r>
-        <w:rPr>
-          <w:b/>
-        </w:rPr>
-        <w:t>Package.Connections</w:t>
-      </w:r>
-      <w:proofErr w:type="spellEnd"/>
-      <w:r>
-        <w:rPr>
-          <w:b/>
-        </w:rPr>
-        <w:t>[</w:t>
-      </w:r>
-      <w:proofErr w:type="spellStart"/>
-      <w:proofErr w:type="gramEnd"/>
-      <w:r>
-        <w:rPr>
-          <w:b/>
-        </w:rPr>
-        <w:t>EmailService</w:t>
-      </w:r>
-      <w:proofErr w:type="spellEnd"/>
-      <w:r>
-        <w:rPr>
-          <w:b/>
-        </w:rPr>
-        <w:t>].Properties[</w:t>
-      </w:r>
-      <w:proofErr w:type="spellStart"/>
-      <w:r>
-        <w:rPr>
-          <w:b/>
-        </w:rPr>
-        <w:t>ServerURL</w:t>
-      </w:r>
-      <w:proofErr w:type="spellEnd"/>
-      <w:r>
-        <w:rPr>
-          <w:b/>
-        </w:rPr>
-        <w:t>]</w:t>
-      </w:r>
-      <w:r>
-        <w:rPr>
-          <w:b/>
-        </w:rPr>
-        <w:t xml:space="preserve"> – </w:t>
-      </w:r>
-      <w:r>
-        <w:t xml:space="preserve">This is the URL of the service for Email delivery. </w:t>
-      </w:r>
-    </w:p>
-    <w:p>
-      <w:pPr>
-        <w:pStyle w:val="ListParagraph"/>
-        <w:numPr>
-          <w:ilvl w:val="0"/>
-          <w:numId w:val="3"/>
-        </w:numPr>
-        <w:rPr>
-          <w:b/>
-        </w:rPr>
-      </w:pPr>
-      <w:r>
-        <w:t>Finish the installation.</w:t>
-      </w:r>
-      <w:r>
-        <w:rPr>
-          <w:b/>
-        </w:rPr>
-        <w:tab/>
-      </w:r>
-      <w:r>
-        <w:rPr>
-          <w:b/>
-        </w:rPr>
-        <w:tab/>
-      </w:r>
-    </w:p>
+    <w:tbl>
+      <w:tblPr>
+        <w:tblStyle w:val="LightShading"/>
+        <w:tblW w:w="9576" w:type="dxa"/>
+        <w:tblLook w:val="04A0" w:firstRow="1" w:lastRow="0" w:firstColumn="1" w:lastColumn="0" w:noHBand="0" w:noVBand="1"/>
+      </w:tblPr>
+      <w:tblGrid>
+        <w:gridCol w:w="1653"/>
+        <w:gridCol w:w="3571"/>
+        <w:gridCol w:w="1669"/>
+        <w:gridCol w:w="2683"/>
+      </w:tblGrid>
+      <w:tr>
+        <w:trPr>
+          <w:cnfStyle w:val="100000000000" w:firstRow="1" w:lastRow="0" w:firstColumn="0" w:lastColumn="0" w:oddVBand="0" w:evenVBand="0" w:oddHBand="0" w:evenHBand="0" w:firstRowFirstColumn="0" w:firstRowLastColumn="0" w:lastRowFirstColumn="0" w:lastRowLastColumn="0"/>
+          <w:trHeight w:val="300"/>
+        </w:trPr>
+        <w:tc>
+          <w:tcPr>
+            <w:cnfStyle w:val="001000000000" w:firstRow="0" w:lastRow="0" w:firstColumn="1" w:lastColumn="0" w:oddVBand="0" w:evenVBand="0" w:oddHBand="0" w:evenHBand="0" w:firstRowFirstColumn="0" w:firstRowLastColumn="0" w:lastRowFirstColumn="0" w:lastRowLastColumn="0"/>
+            <w:tcW w:w="1908" w:type="dxa"/>
+            <w:noWrap/>
+            <w:hideMark/>
+          </w:tcPr>
+          <w:p>
+            <w:pPr>
+              <w:rPr>
+                <w:rFonts w:ascii="Calibri" w:eastAsia="Times New Roman" w:hAnsi="Calibri" w:cs="Times New Roman"/>
+                <w:color w:val="000000"/>
+                <w:lang w:eastAsia="en-JM"/>
+              </w:rPr>
+            </w:pPr>
+            <w:r>
+              <w:rPr>
+                <w:rFonts w:ascii="Calibri" w:eastAsia="Times New Roman" w:hAnsi="Calibri" w:cs="Times New Roman"/>
+                <w:color w:val="000000"/>
+                <w:lang w:eastAsia="en-JM"/>
+              </w:rPr>
+              <w:t>Package</w:t>
+            </w:r>
+          </w:p>
+        </w:tc>
+        <w:tc>
+          <w:tcPr>
+            <w:tcW w:w="3316" w:type="dxa"/>
+            <w:noWrap/>
+            <w:hideMark/>
+          </w:tcPr>
+          <w:p>
+            <w:pPr>
+              <w:cnfStyle w:val="100000000000" w:firstRow="1" w:lastRow="0" w:firstColumn="0" w:lastColumn="0" w:oddVBand="0" w:evenVBand="0" w:oddHBand="0" w:evenHBand="0" w:firstRowFirstColumn="0" w:firstRowLastColumn="0" w:lastRowFirstColumn="0" w:lastRowLastColumn="0"/>
+              <w:rPr>
+                <w:rFonts w:ascii="Calibri" w:eastAsia="Times New Roman" w:hAnsi="Calibri" w:cs="Times New Roman"/>
+                <w:color w:val="000000"/>
+                <w:lang w:eastAsia="en-JM"/>
+              </w:rPr>
+            </w:pPr>
+            <w:r>
+              <w:rPr>
+                <w:rFonts w:ascii="Calibri" w:eastAsia="Times New Roman" w:hAnsi="Calibri" w:cs="Times New Roman"/>
+                <w:color w:val="000000"/>
+                <w:lang w:eastAsia="en-JM"/>
+              </w:rPr>
+              <w:t>Configuration</w:t>
+            </w:r>
+          </w:p>
+        </w:tc>
+        <w:tc>
+          <w:tcPr>
+            <w:tcW w:w="1669" w:type="dxa"/>
+            <w:noWrap/>
+            <w:hideMark/>
+          </w:tcPr>
+          <w:p>
+            <w:pPr>
+              <w:cnfStyle w:val="100000000000" w:firstRow="1" w:lastRow="0" w:firstColumn="0" w:lastColumn="0" w:oddVBand="0" w:evenVBand="0" w:oddHBand="0" w:evenHBand="0" w:firstRowFirstColumn="0" w:firstRowLastColumn="0" w:lastRowFirstColumn="0" w:lastRowLastColumn="0"/>
+              <w:rPr>
+                <w:rFonts w:ascii="Calibri" w:eastAsia="Times New Roman" w:hAnsi="Calibri" w:cs="Times New Roman"/>
+                <w:color w:val="000000"/>
+                <w:lang w:eastAsia="en-JM"/>
+              </w:rPr>
+            </w:pPr>
+            <w:r>
+              <w:rPr>
+                <w:rFonts w:ascii="Calibri" w:eastAsia="Times New Roman" w:hAnsi="Calibri" w:cs="Times New Roman"/>
+                <w:color w:val="000000"/>
+                <w:lang w:eastAsia="en-JM"/>
+              </w:rPr>
+              <w:t>Description</w:t>
+            </w:r>
+          </w:p>
+        </w:tc>
+        <w:tc>
+          <w:tcPr>
+            <w:tcW w:w="2683" w:type="dxa"/>
+            <w:noWrap/>
+            <w:hideMark/>
+          </w:tcPr>
+          <w:p>
+            <w:pPr>
+              <w:cnfStyle w:val="100000000000" w:firstRow="1" w:lastRow="0" w:firstColumn="0" w:lastColumn="0" w:oddVBand="0" w:evenVBand="0" w:oddHBand="0" w:evenHBand="0" w:firstRowFirstColumn="0" w:firstRowLastColumn="0" w:lastRowFirstColumn="0" w:lastRowLastColumn="0"/>
+              <w:rPr>
+                <w:rFonts w:ascii="Calibri" w:eastAsia="Times New Roman" w:hAnsi="Calibri" w:cs="Times New Roman"/>
+                <w:color w:val="000000"/>
+                <w:lang w:eastAsia="en-JM"/>
+              </w:rPr>
+            </w:pPr>
+            <w:r>
+              <w:rPr>
+                <w:rFonts w:ascii="Calibri" w:eastAsia="Times New Roman" w:hAnsi="Calibri" w:cs="Times New Roman"/>
+                <w:color w:val="000000"/>
+                <w:lang w:eastAsia="en-JM"/>
+              </w:rPr>
+              <w:t>Example</w:t>
+            </w:r>
+          </w:p>
+        </w:tc>
+      </w:tr>
+      <w:tr>
+        <w:trPr>
+          <w:cnfStyle w:val="000000100000" w:firstRow="0" w:lastRow="0" w:firstColumn="0" w:lastColumn="0" w:oddVBand="0" w:evenVBand="0" w:oddHBand="1" w:evenHBand="0" w:firstRowFirstColumn="0" w:firstRowLastColumn="0" w:lastRowFirstColumn="0" w:lastRowLastColumn="0"/>
+          <w:trHeight w:val="300"/>
+        </w:trPr>
+        <w:tc>
+          <w:tcPr>
+            <w:cnfStyle w:val="001000000000" w:firstRow="0" w:lastRow="0" w:firstColumn="1" w:lastColumn="0" w:oddVBand="0" w:evenVBand="0" w:oddHBand="0" w:evenHBand="0" w:firstRowFirstColumn="0" w:firstRowLastColumn="0" w:lastRowFirstColumn="0" w:lastRowLastColumn="0"/>
+            <w:tcW w:w="1908" w:type="dxa"/>
+            <w:hideMark/>
+          </w:tcPr>
+          <w:p>
+            <w:pPr>
+              <w:rPr>
+                <w:rFonts w:ascii="Calibri" w:eastAsia="Times New Roman" w:hAnsi="Calibri" w:cs="Times New Roman"/>
+                <w:color w:val="000000"/>
+                <w:lang w:eastAsia="en-JM"/>
+              </w:rPr>
+            </w:pPr>
+            <w:proofErr w:type="spellStart"/>
+            <w:r>
+              <w:rPr>
+                <w:rFonts w:ascii="Calibri" w:eastAsia="Times New Roman" w:hAnsi="Calibri" w:cs="Times New Roman"/>
+                <w:color w:val="000000"/>
+                <w:lang w:eastAsia="en-JM"/>
+              </w:rPr>
+              <w:t>JMMBBulkCust</w:t>
+            </w:r>
+            <w:r>
+              <w:rPr>
+                <w:rFonts w:ascii="Calibri" w:eastAsia="Times New Roman" w:hAnsi="Calibri" w:cs="Times New Roman"/>
+                <w:color w:val="000000"/>
+                <w:lang w:eastAsia="en-JM"/>
+              </w:rPr>
+              <w:lastRenderedPageBreak/>
+              <w:t>omerFileUpdatePackage</w:t>
+            </w:r>
+            <w:proofErr w:type="spellEnd"/>
+          </w:p>
+        </w:tc>
+        <w:tc>
+          <w:tcPr>
+            <w:tcW w:w="3316" w:type="dxa"/>
+            <w:noWrap/>
+            <w:hideMark/>
+          </w:tcPr>
+          <w:p>
+            <w:pPr>
+              <w:cnfStyle w:val="000000100000" w:firstRow="0" w:lastRow="0" w:firstColumn="0" w:lastColumn="0" w:oddVBand="0" w:evenVBand="0" w:oddHBand="1" w:evenHBand="0" w:firstRowFirstColumn="0" w:firstRowLastColumn="0" w:lastRowFirstColumn="0" w:lastRowLastColumn="0"/>
+              <w:rPr>
+                <w:rFonts w:ascii="Calibri" w:eastAsia="Times New Roman" w:hAnsi="Calibri" w:cs="Times New Roman"/>
+                <w:color w:val="000000"/>
+                <w:lang w:eastAsia="en-JM"/>
+              </w:rPr>
+            </w:pPr>
+            <w:r>
+              <w:rPr>
+                <w:rFonts w:ascii="Calibri" w:eastAsia="Times New Roman" w:hAnsi="Calibri" w:cs="Times New Roman"/>
+                <w:color w:val="000000"/>
+                <w:lang w:eastAsia="en-JM"/>
+              </w:rPr>
+              <w:lastRenderedPageBreak/>
+              <w:t>\</w:t>
+            </w:r>
+            <w:proofErr w:type="spellStart"/>
+            <w:r>
+              <w:rPr>
+                <w:rFonts w:ascii="Calibri" w:eastAsia="Times New Roman" w:hAnsi="Calibri" w:cs="Times New Roman"/>
+                <w:color w:val="000000"/>
+                <w:lang w:eastAsia="en-JM"/>
+              </w:rPr>
+              <w:t>Package.Connections</w:t>
+            </w:r>
+            <w:proofErr w:type="spellEnd"/>
+            <w:r>
+              <w:rPr>
+                <w:rFonts w:ascii="Calibri" w:eastAsia="Times New Roman" w:hAnsi="Calibri" w:cs="Times New Roman"/>
+                <w:color w:val="000000"/>
+                <w:lang w:eastAsia="en-JM"/>
+              </w:rPr>
+              <w:t>[</w:t>
+            </w:r>
+            <w:proofErr w:type="spellStart"/>
+            <w:r>
+              <w:rPr>
+                <w:rFonts w:ascii="Calibri" w:eastAsia="Times New Roman" w:hAnsi="Calibri" w:cs="Times New Roman"/>
+                <w:color w:val="000000"/>
+                <w:lang w:eastAsia="en-JM"/>
+              </w:rPr>
+              <w:t>CustomerDB</w:t>
+            </w:r>
+            <w:proofErr w:type="spellEnd"/>
+            <w:r>
+              <w:rPr>
+                <w:rFonts w:ascii="Calibri" w:eastAsia="Times New Roman" w:hAnsi="Calibri" w:cs="Times New Roman"/>
+                <w:color w:val="000000"/>
+                <w:lang w:eastAsia="en-JM"/>
+              </w:rPr>
+              <w:t>].</w:t>
+            </w:r>
+            <w:r>
+              <w:rPr>
+                <w:rFonts w:ascii="Calibri" w:eastAsia="Times New Roman" w:hAnsi="Calibri" w:cs="Times New Roman"/>
+                <w:color w:val="000000"/>
+                <w:lang w:eastAsia="en-JM"/>
+              </w:rPr>
+              <w:lastRenderedPageBreak/>
+              <w:t>Properties[</w:t>
+            </w:r>
+            <w:proofErr w:type="spellStart"/>
+            <w:r>
+              <w:rPr>
+                <w:rFonts w:ascii="Calibri" w:eastAsia="Times New Roman" w:hAnsi="Calibri" w:cs="Times New Roman"/>
+                <w:color w:val="000000"/>
+                <w:lang w:eastAsia="en-JM"/>
+              </w:rPr>
+              <w:t>ConnectionString</w:t>
+            </w:r>
+            <w:proofErr w:type="spellEnd"/>
+            <w:r>
+              <w:rPr>
+                <w:rFonts w:ascii="Calibri" w:eastAsia="Times New Roman" w:hAnsi="Calibri" w:cs="Times New Roman"/>
+                <w:color w:val="000000"/>
+                <w:lang w:eastAsia="en-JM"/>
+              </w:rPr>
+              <w:t>]</w:t>
+            </w:r>
+          </w:p>
+        </w:tc>
+        <w:tc>
+          <w:tcPr>
+            <w:tcW w:w="1669" w:type="dxa"/>
+            <w:noWrap/>
+            <w:hideMark/>
+          </w:tcPr>
+          <w:p>
+            <w:pPr>
+              <w:cnfStyle w:val="000000100000" w:firstRow="0" w:lastRow="0" w:firstColumn="0" w:lastColumn="0" w:oddVBand="0" w:evenVBand="0" w:oddHBand="1" w:evenHBand="0" w:firstRowFirstColumn="0" w:firstRowLastColumn="0" w:lastRowFirstColumn="0" w:lastRowLastColumn="0"/>
+              <w:rPr>
+                <w:rFonts w:ascii="Calibri" w:eastAsia="Times New Roman" w:hAnsi="Calibri" w:cs="Times New Roman"/>
+                <w:color w:val="000000"/>
+                <w:lang w:eastAsia="en-JM"/>
+              </w:rPr>
+            </w:pPr>
+            <w:r>
+              <w:rPr>
+                <w:rFonts w:ascii="Calibri" w:eastAsia="Times New Roman" w:hAnsi="Calibri" w:cs="Times New Roman"/>
+                <w:color w:val="000000"/>
+                <w:lang w:eastAsia="en-JM"/>
+              </w:rPr>
+              <w:lastRenderedPageBreak/>
+              <w:t xml:space="preserve">Connection </w:t>
+            </w:r>
+            <w:r>
+              <w:rPr>
+                <w:rFonts w:ascii="Calibri" w:eastAsia="Times New Roman" w:hAnsi="Calibri" w:cs="Times New Roman"/>
+                <w:color w:val="000000"/>
+                <w:lang w:eastAsia="en-JM"/>
+              </w:rPr>
+              <w:lastRenderedPageBreak/>
+              <w:t>String To the database with the CLIENT table containing all the customers information</w:t>
+            </w:r>
+          </w:p>
+        </w:tc>
+        <w:tc>
+          <w:tcPr>
+            <w:tcW w:w="2683" w:type="dxa"/>
+            <w:noWrap/>
+            <w:hideMark/>
+          </w:tcPr>
+          <w:p>
+            <w:pPr>
+              <w:cnfStyle w:val="000000100000" w:firstRow="0" w:lastRow="0" w:firstColumn="0" w:lastColumn="0" w:oddVBand="0" w:evenVBand="0" w:oddHBand="1" w:evenHBand="0" w:firstRowFirstColumn="0" w:firstRowLastColumn="0" w:lastRowFirstColumn="0" w:lastRowLastColumn="0"/>
+              <w:rPr>
+                <w:rFonts w:ascii="Calibri" w:eastAsia="Times New Roman" w:hAnsi="Calibri" w:cs="Times New Roman"/>
+                <w:color w:val="000000"/>
+                <w:lang w:eastAsia="en-JM"/>
+              </w:rPr>
+            </w:pPr>
+            <w:r>
+              <w:rPr>
+                <w:rFonts w:ascii="Calibri" w:eastAsia="Times New Roman" w:hAnsi="Calibri" w:cs="Times New Roman"/>
+                <w:color w:val="000000"/>
+                <w:lang w:eastAsia="en-JM"/>
+              </w:rPr>
+              <w:lastRenderedPageBreak/>
+              <w:t>Data Source=.</w:t>
+            </w:r>
+            <w:proofErr w:type="gramStart"/>
+            <w:r>
+              <w:rPr>
+                <w:rFonts w:ascii="Calibri" w:eastAsia="Times New Roman" w:hAnsi="Calibri" w:cs="Times New Roman"/>
+                <w:color w:val="000000"/>
+                <w:lang w:eastAsia="en-JM"/>
+              </w:rPr>
+              <w:t>;I</w:t>
+            </w:r>
+            <w:proofErr w:type="gramEnd"/>
+            <w:r>
+              <w:rPr>
+                <w:rFonts w:ascii="Calibri" w:eastAsia="Times New Roman" w:hAnsi="Calibri" w:cs="Times New Roman"/>
+                <w:color w:val="000000"/>
+                <w:lang w:eastAsia="en-JM"/>
+              </w:rPr>
+              <w:t xml:space="preserve">nitial </w:t>
+            </w:r>
+            <w:proofErr w:type="spellStart"/>
+            <w:r>
+              <w:rPr>
+                <w:rFonts w:ascii="Calibri" w:eastAsia="Times New Roman" w:hAnsi="Calibri" w:cs="Times New Roman"/>
+                <w:color w:val="000000"/>
+                <w:lang w:eastAsia="en-JM"/>
+              </w:rPr>
+              <w:lastRenderedPageBreak/>
+              <w:t>Catalog</w:t>
+            </w:r>
+            <w:proofErr w:type="spellEnd"/>
+            <w:r>
+              <w:rPr>
+                <w:rFonts w:ascii="Calibri" w:eastAsia="Times New Roman" w:hAnsi="Calibri" w:cs="Times New Roman"/>
+                <w:color w:val="000000"/>
+                <w:lang w:eastAsia="en-JM"/>
+              </w:rPr>
+              <w:t>=</w:t>
+            </w:r>
+            <w:proofErr w:type="spellStart"/>
+            <w:r>
+              <w:rPr>
+                <w:rFonts w:ascii="Calibri" w:eastAsia="Times New Roman" w:hAnsi="Calibri" w:cs="Times New Roman"/>
+                <w:color w:val="000000"/>
+                <w:lang w:eastAsia="en-JM"/>
+              </w:rPr>
+              <w:t>JMMB_CustomerNotification;Integrated</w:t>
+            </w:r>
+            <w:proofErr w:type="spellEnd"/>
+            <w:r>
+              <w:rPr>
+                <w:rFonts w:ascii="Calibri" w:eastAsia="Times New Roman" w:hAnsi="Calibri" w:cs="Times New Roman"/>
+                <w:color w:val="000000"/>
+                <w:lang w:eastAsia="en-JM"/>
+              </w:rPr>
+              <w:t xml:space="preserve"> Security=</w:t>
+            </w:r>
+            <w:proofErr w:type="spellStart"/>
+            <w:r>
+              <w:rPr>
+                <w:rFonts w:ascii="Calibri" w:eastAsia="Times New Roman" w:hAnsi="Calibri" w:cs="Times New Roman"/>
+                <w:color w:val="000000"/>
+                <w:lang w:eastAsia="en-JM"/>
+              </w:rPr>
+              <w:t>True;Application</w:t>
+            </w:r>
+            <w:proofErr w:type="spellEnd"/>
+            <w:r>
+              <w:rPr>
+                <w:rFonts w:ascii="Calibri" w:eastAsia="Times New Roman" w:hAnsi="Calibri" w:cs="Times New Roman"/>
+                <w:color w:val="000000"/>
+                <w:lang w:eastAsia="en-JM"/>
+              </w:rPr>
+              <w:t xml:space="preserve"> Name=SSIS-JMMBCustomerFileUpdatePackage-{9B5AE74D-0478-47E3-B4EA-4D6D70B15696}LocalHost.JMMB_CustomerNotification;</w:t>
+            </w:r>
+          </w:p>
+        </w:tc>
+      </w:tr>
+      <w:tr>
+        <w:trPr>
+          <w:trHeight w:val="300"/>
+        </w:trPr>
+        <w:tc>
+          <w:tcPr>
+            <w:cnfStyle w:val="001000000000" w:firstRow="0" w:lastRow="0" w:firstColumn="1" w:lastColumn="0" w:oddVBand="0" w:evenVBand="0" w:oddHBand="0" w:evenHBand="0" w:firstRowFirstColumn="0" w:firstRowLastColumn="0" w:lastRowFirstColumn="0" w:lastRowLastColumn="0"/>
+            <w:tcW w:w="1908" w:type="dxa"/>
+            <w:hideMark/>
+          </w:tcPr>
+          <w:p>
+            <w:pPr>
+              <w:rPr>
+                <w:rFonts w:ascii="Calibri" w:eastAsia="Times New Roman" w:hAnsi="Calibri" w:cs="Times New Roman"/>
+                <w:color w:val="000000"/>
+                <w:lang w:eastAsia="en-JM"/>
+              </w:rPr>
+            </w:pPr>
+            <w:proofErr w:type="spellStart"/>
+            <w:r>
+              <w:rPr>
+                <w:rFonts w:ascii="Calibri" w:eastAsia="Times New Roman" w:hAnsi="Calibri" w:cs="Times New Roman"/>
+                <w:color w:val="000000"/>
+                <w:lang w:eastAsia="en-JM"/>
+              </w:rPr>
+              <w:lastRenderedPageBreak/>
+              <w:t>JMMBBulkCustomerFileUpdatePackage</w:t>
+            </w:r>
+            <w:proofErr w:type="spellEnd"/>
+          </w:p>
+        </w:tc>
+        <w:tc>
+          <w:tcPr>
+            <w:tcW w:w="3316" w:type="dxa"/>
+            <w:noWrap/>
+            <w:hideMark/>
+          </w:tcPr>
+          <w:p>
+            <w:pPr>
+              <w:cnfStyle w:val="000000000000" w:firstRow="0" w:lastRow="0" w:firstColumn="0" w:lastColumn="0" w:oddVBand="0" w:evenVBand="0" w:oddHBand="0" w:evenHBand="0" w:firstRowFirstColumn="0" w:firstRowLastColumn="0" w:lastRowFirstColumn="0" w:lastRowLastColumn="0"/>
+              <w:rPr>
+                <w:rFonts w:ascii="Calibri" w:eastAsia="Times New Roman" w:hAnsi="Calibri" w:cs="Times New Roman"/>
+                <w:color w:val="000000"/>
+                <w:lang w:eastAsia="en-JM"/>
+              </w:rPr>
+            </w:pPr>
+            <w:r>
+              <w:rPr>
+                <w:rFonts w:ascii="Calibri" w:eastAsia="Times New Roman" w:hAnsi="Calibri" w:cs="Times New Roman"/>
+                <w:color w:val="000000"/>
+                <w:lang w:eastAsia="en-JM"/>
+              </w:rPr>
+              <w:t>\Package.Connections[JMMBCustomerNotificationPackage.dtsx].Properties[ConnectionString]</w:t>
+            </w:r>
+          </w:p>
+        </w:tc>
+        <w:tc>
+          <w:tcPr>
+            <w:tcW w:w="1669" w:type="dxa"/>
+            <w:noWrap/>
+            <w:hideMark/>
+          </w:tcPr>
+          <w:p>
+            <w:pPr>
+              <w:cnfStyle w:val="000000000000" w:firstRow="0" w:lastRow="0" w:firstColumn="0" w:lastColumn="0" w:oddVBand="0" w:evenVBand="0" w:oddHBand="0" w:evenHBand="0" w:firstRowFirstColumn="0" w:firstRowLastColumn="0" w:lastRowFirstColumn="0" w:lastRowLastColumn="0"/>
+              <w:rPr>
+                <w:rFonts w:ascii="Calibri" w:eastAsia="Times New Roman" w:hAnsi="Calibri" w:cs="Times New Roman"/>
+                <w:color w:val="000000"/>
+                <w:lang w:eastAsia="en-JM"/>
+              </w:rPr>
+            </w:pPr>
+            <w:r>
+              <w:rPr>
+                <w:rFonts w:ascii="Calibri" w:eastAsia="Times New Roman" w:hAnsi="Calibri" w:cs="Times New Roman"/>
+                <w:color w:val="000000"/>
+                <w:lang w:eastAsia="en-JM"/>
+              </w:rPr>
+              <w:t xml:space="preserve">Path to the </w:t>
+            </w:r>
+            <w:proofErr w:type="spellStart"/>
+            <w:r>
+              <w:rPr>
+                <w:rFonts w:ascii="Calibri" w:eastAsia="Times New Roman" w:hAnsi="Calibri" w:cs="Times New Roman"/>
+                <w:color w:val="000000"/>
+                <w:lang w:eastAsia="en-JM"/>
+              </w:rPr>
+              <w:t>JMMBCustomerNotificationPackage.dtsx</w:t>
+            </w:r>
+            <w:proofErr w:type="spellEnd"/>
+            <w:r>
+              <w:rPr>
+                <w:rFonts w:ascii="Calibri" w:eastAsia="Times New Roman" w:hAnsi="Calibri" w:cs="Times New Roman"/>
+                <w:color w:val="000000"/>
+                <w:lang w:eastAsia="en-JM"/>
+              </w:rPr>
+              <w:t xml:space="preserve"> Package</w:t>
+            </w:r>
+          </w:p>
+        </w:tc>
+        <w:tc>
+          <w:tcPr>
+            <w:tcW w:w="2683" w:type="dxa"/>
+            <w:noWrap/>
+            <w:hideMark/>
+          </w:tcPr>
+          <w:p>
+            <w:pPr>
+              <w:cnfStyle w:val="000000000000" w:firstRow="0" w:lastRow="0" w:firstColumn="0" w:lastColumn="0" w:oddVBand="0" w:evenVBand="0" w:oddHBand="0" w:evenHBand="0" w:firstRowFirstColumn="0" w:firstRowLastColumn="0" w:lastRowFirstColumn="0" w:lastRowLastColumn="0"/>
+              <w:rPr>
+                <w:rFonts w:ascii="Calibri" w:eastAsia="Times New Roman" w:hAnsi="Calibri" w:cs="Times New Roman"/>
+                <w:color w:val="000000"/>
+                <w:lang w:eastAsia="en-JM"/>
+              </w:rPr>
+            </w:pPr>
+            <w:r>
+              <w:rPr>
+                <w:rFonts w:ascii="Calibri" w:eastAsia="Times New Roman" w:hAnsi="Calibri" w:cs="Times New Roman"/>
+                <w:color w:val="000000"/>
+                <w:lang w:eastAsia="en-JM"/>
+              </w:rPr>
+              <w:t>C:\SSIS_BithdayNotification\JMMBCustomerNotificationPackage.dtsx</w:t>
+            </w:r>
+          </w:p>
+        </w:tc>
+      </w:tr>
+      <w:tr>
+        <w:trPr>
+          <w:cnfStyle w:val="000000100000" w:firstRow="0" w:lastRow="0" w:firstColumn="0" w:lastColumn="0" w:oddVBand="0" w:evenVBand="0" w:oddHBand="1" w:evenHBand="0" w:firstRowFirstColumn="0" w:firstRowLastColumn="0" w:lastRowFirstColumn="0" w:lastRowLastColumn="0"/>
+          <w:trHeight w:val="300"/>
+        </w:trPr>
+        <w:tc>
+          <w:tcPr>
+            <w:cnfStyle w:val="001000000000" w:firstRow="0" w:lastRow="0" w:firstColumn="1" w:lastColumn="0" w:oddVBand="0" w:evenVBand="0" w:oddHBand="0" w:evenHBand="0" w:firstRowFirstColumn="0" w:firstRowLastColumn="0" w:lastRowFirstColumn="0" w:lastRowLastColumn="0"/>
+            <w:tcW w:w="1908" w:type="dxa"/>
+            <w:hideMark/>
+          </w:tcPr>
+          <w:p>
+            <w:pPr>
+              <w:rPr>
+                <w:rFonts w:ascii="Calibri" w:eastAsia="Times New Roman" w:hAnsi="Calibri" w:cs="Times New Roman"/>
+                <w:color w:val="000000"/>
+                <w:lang w:eastAsia="en-JM"/>
+              </w:rPr>
+            </w:pPr>
+            <w:proofErr w:type="spellStart"/>
+            <w:r>
+              <w:rPr>
+                <w:rFonts w:ascii="Calibri" w:eastAsia="Times New Roman" w:hAnsi="Calibri" w:cs="Times New Roman"/>
+                <w:color w:val="000000"/>
+                <w:lang w:eastAsia="en-JM"/>
+              </w:rPr>
+              <w:t>JMMBBulkCustomerFileUpdatePackage</w:t>
+            </w:r>
+            <w:proofErr w:type="spellEnd"/>
+          </w:p>
+        </w:tc>
+        <w:tc>
+          <w:tcPr>
+            <w:tcW w:w="3316" w:type="dxa"/>
+            <w:noWrap/>
+            <w:hideMark/>
+          </w:tcPr>
+          <w:p>
+            <w:pPr>
+              <w:cnfStyle w:val="000000100000" w:firstRow="0" w:lastRow="0" w:firstColumn="0" w:lastColumn="0" w:oddVBand="0" w:evenVBand="0" w:oddHBand="1" w:evenHBand="0" w:firstRowFirstColumn="0" w:firstRowLastColumn="0" w:lastRowFirstColumn="0" w:lastRowLastColumn="0"/>
+              <w:rPr>
+                <w:rFonts w:ascii="Calibri" w:eastAsia="Times New Roman" w:hAnsi="Calibri" w:cs="Times New Roman"/>
+                <w:color w:val="000000"/>
+                <w:lang w:eastAsia="en-JM"/>
+              </w:rPr>
+            </w:pPr>
+            <w:r>
+              <w:rPr>
+                <w:rFonts w:ascii="Calibri" w:eastAsia="Times New Roman" w:hAnsi="Calibri" w:cs="Times New Roman"/>
+                <w:color w:val="000000"/>
+                <w:lang w:eastAsia="en-JM"/>
+              </w:rPr>
+              <w:t>\Package.Connections[NotificationDB].Properties[ConnectionString]</w:t>
+            </w:r>
+          </w:p>
+        </w:tc>
+        <w:tc>
+          <w:tcPr>
+            <w:tcW w:w="1669" w:type="dxa"/>
+            <w:noWrap/>
+            <w:hideMark/>
+          </w:tcPr>
+          <w:p>
+            <w:pPr>
+              <w:cnfStyle w:val="000000100000" w:firstRow="0" w:lastRow="0" w:firstColumn="0" w:lastColumn="0" w:oddVBand="0" w:evenVBand="0" w:oddHBand="1" w:evenHBand="0" w:firstRowFirstColumn="0" w:firstRowLastColumn="0" w:lastRowFirstColumn="0" w:lastRowLastColumn="0"/>
+              <w:rPr>
+                <w:rFonts w:ascii="Calibri" w:eastAsia="Times New Roman" w:hAnsi="Calibri" w:cs="Times New Roman"/>
+                <w:color w:val="000000"/>
+                <w:lang w:eastAsia="en-JM"/>
+              </w:rPr>
+            </w:pPr>
+            <w:r>
+              <w:rPr>
+                <w:rFonts w:ascii="Calibri" w:eastAsia="Times New Roman" w:hAnsi="Calibri" w:cs="Times New Roman"/>
+                <w:color w:val="000000"/>
+                <w:lang w:eastAsia="en-JM"/>
+              </w:rPr>
+              <w:t xml:space="preserve">Connection String To the </w:t>
+            </w:r>
+            <w:proofErr w:type="spellStart"/>
+            <w:r>
+              <w:rPr>
+                <w:rFonts w:ascii="Calibri" w:eastAsia="Times New Roman" w:hAnsi="Calibri" w:cs="Times New Roman"/>
+                <w:color w:val="000000"/>
+                <w:lang w:eastAsia="en-JM"/>
+              </w:rPr>
+              <w:t>JMMB_CustomerNotification</w:t>
+            </w:r>
+            <w:proofErr w:type="spellEnd"/>
+            <w:r>
+              <w:rPr>
+                <w:rFonts w:ascii="Calibri" w:eastAsia="Times New Roman" w:hAnsi="Calibri" w:cs="Times New Roman"/>
+                <w:color w:val="000000"/>
+                <w:lang w:eastAsia="en-JM"/>
+              </w:rPr>
+              <w:t xml:space="preserve"> database</w:t>
+            </w:r>
+          </w:p>
+        </w:tc>
+        <w:tc>
+          <w:tcPr>
+            <w:tcW w:w="2683" w:type="dxa"/>
+            <w:noWrap/>
+            <w:hideMark/>
+          </w:tcPr>
+          <w:p>
+            <w:pPr>
+              <w:cnfStyle w:val="000000100000" w:firstRow="0" w:lastRow="0" w:firstColumn="0" w:lastColumn="0" w:oddVBand="0" w:evenVBand="0" w:oddHBand="1" w:evenHBand="0" w:firstRowFirstColumn="0" w:firstRowLastColumn="0" w:lastRowFirstColumn="0" w:lastRowLastColumn="0"/>
+              <w:rPr>
+                <w:rFonts w:ascii="Calibri" w:eastAsia="Times New Roman" w:hAnsi="Calibri" w:cs="Times New Roman"/>
+                <w:color w:val="000000"/>
+                <w:lang w:eastAsia="en-JM"/>
+              </w:rPr>
+            </w:pPr>
+            <w:r>
+              <w:rPr>
+                <w:rFonts w:ascii="Calibri" w:eastAsia="Times New Roman" w:hAnsi="Calibri" w:cs="Times New Roman"/>
+                <w:color w:val="000000"/>
+                <w:lang w:eastAsia="en-JM"/>
+              </w:rPr>
+              <w:t>Data Source=.</w:t>
+            </w:r>
+            <w:proofErr w:type="gramStart"/>
+            <w:r>
+              <w:rPr>
+                <w:rFonts w:ascii="Calibri" w:eastAsia="Times New Roman" w:hAnsi="Calibri" w:cs="Times New Roman"/>
+                <w:color w:val="000000"/>
+                <w:lang w:eastAsia="en-JM"/>
+              </w:rPr>
+              <w:t>;I</w:t>
+            </w:r>
+            <w:proofErr w:type="gramEnd"/>
+            <w:r>
+              <w:rPr>
+                <w:rFonts w:ascii="Calibri" w:eastAsia="Times New Roman" w:hAnsi="Calibri" w:cs="Times New Roman"/>
+                <w:color w:val="000000"/>
+                <w:lang w:eastAsia="en-JM"/>
+              </w:rPr>
+              <w:t xml:space="preserve">nitial </w:t>
+            </w:r>
+            <w:proofErr w:type="spellStart"/>
+            <w:r>
+              <w:rPr>
+                <w:rFonts w:ascii="Calibri" w:eastAsia="Times New Roman" w:hAnsi="Calibri" w:cs="Times New Roman"/>
+                <w:color w:val="000000"/>
+                <w:lang w:eastAsia="en-JM"/>
+              </w:rPr>
+              <w:t>Catalog</w:t>
+            </w:r>
+            <w:proofErr w:type="spellEnd"/>
+            <w:r>
+              <w:rPr>
+                <w:rFonts w:ascii="Calibri" w:eastAsia="Times New Roman" w:hAnsi="Calibri" w:cs="Times New Roman"/>
+                <w:color w:val="000000"/>
+                <w:lang w:eastAsia="en-JM"/>
+              </w:rPr>
+              <w:t>=</w:t>
+            </w:r>
+            <w:proofErr w:type="spellStart"/>
+            <w:r>
+              <w:rPr>
+                <w:rFonts w:ascii="Calibri" w:eastAsia="Times New Roman" w:hAnsi="Calibri" w:cs="Times New Roman"/>
+                <w:color w:val="000000"/>
+                <w:lang w:eastAsia="en-JM"/>
+              </w:rPr>
+              <w:t>JMMB_CustomerNotification;Integrated</w:t>
+            </w:r>
+            <w:proofErr w:type="spellEnd"/>
+            <w:r>
+              <w:rPr>
+                <w:rFonts w:ascii="Calibri" w:eastAsia="Times New Roman" w:hAnsi="Calibri" w:cs="Times New Roman"/>
+                <w:color w:val="000000"/>
+                <w:lang w:eastAsia="en-JM"/>
+              </w:rPr>
+              <w:t xml:space="preserve"> Security=</w:t>
+            </w:r>
+            <w:proofErr w:type="spellStart"/>
+            <w:r>
+              <w:rPr>
+                <w:rFonts w:ascii="Calibri" w:eastAsia="Times New Roman" w:hAnsi="Calibri" w:cs="Times New Roman"/>
+                <w:color w:val="000000"/>
+                <w:lang w:eastAsia="en-JM"/>
+              </w:rPr>
+              <w:t>True;Application</w:t>
+            </w:r>
+            <w:proofErr w:type="spellEnd"/>
+            <w:r>
+              <w:rPr>
+                <w:rFonts w:ascii="Calibri" w:eastAsia="Times New Roman" w:hAnsi="Calibri" w:cs="Times New Roman"/>
+                <w:color w:val="000000"/>
+                <w:lang w:eastAsia="en-JM"/>
+              </w:rPr>
+              <w:t xml:space="preserve"> Name=SSIS-JMMBBulkCustomerFileUpdatePackage-{C31436C9-D856-460B-BCEF-B7FF04B1AABA}LocalHost.JMMB_CustomerNotification;</w:t>
+            </w:r>
+          </w:p>
+        </w:tc>
+      </w:tr>
+      <w:tr>
+        <w:trPr>
+          <w:trHeight w:val="300"/>
+        </w:trPr>
+        <w:tc>
+          <w:tcPr>
+            <w:cnfStyle w:val="001000000000" w:firstRow="0" w:lastRow="0" w:firstColumn="1" w:lastColumn="0" w:oddVBand="0" w:evenVBand="0" w:oddHBand="0" w:evenHBand="0" w:firstRowFirstColumn="0" w:firstRowLastColumn="0" w:lastRowFirstColumn="0" w:lastRowLastColumn="0"/>
+            <w:tcW w:w="1908" w:type="dxa"/>
+            <w:hideMark/>
+          </w:tcPr>
+          <w:p>
+            <w:pPr>
+              <w:rPr>
+                <w:rFonts w:ascii="Calibri" w:eastAsia="Times New Roman" w:hAnsi="Calibri" w:cs="Times New Roman"/>
+                <w:color w:val="000000"/>
+                <w:lang w:eastAsia="en-JM"/>
+              </w:rPr>
+            </w:pPr>
+            <w:proofErr w:type="spellStart"/>
+            <w:r>
+              <w:rPr>
+                <w:rFonts w:ascii="Calibri" w:eastAsia="Times New Roman" w:hAnsi="Calibri" w:cs="Times New Roman"/>
+                <w:color w:val="000000"/>
+                <w:lang w:eastAsia="en-JM"/>
+              </w:rPr>
+              <w:t>JMMBBulkCustomerFileUpdatePackage</w:t>
+            </w:r>
+            <w:proofErr w:type="spellEnd"/>
+          </w:p>
+        </w:tc>
+        <w:tc>
+          <w:tcPr>
+            <w:tcW w:w="3316" w:type="dxa"/>
+            <w:noWrap/>
+            <w:hideMark/>
+          </w:tcPr>
+          <w:p>
+            <w:pPr>
+              <w:cnfStyle w:val="000000000000" w:firstRow="0" w:lastRow="0" w:firstColumn="0" w:lastColumn="0" w:oddVBand="0" w:evenVBand="0" w:oddHBand="0" w:evenHBand="0" w:firstRowFirstColumn="0" w:firstRowLastColumn="0" w:lastRowFirstColumn="0" w:lastRowLastColumn="0"/>
+              <w:rPr>
+                <w:rFonts w:ascii="Calibri" w:eastAsia="Times New Roman" w:hAnsi="Calibri" w:cs="Times New Roman"/>
+                <w:color w:val="000000"/>
+                <w:lang w:eastAsia="en-JM"/>
+              </w:rPr>
+            </w:pPr>
+            <w:r>
+              <w:rPr>
+                <w:rFonts w:ascii="Calibri" w:eastAsia="Times New Roman" w:hAnsi="Calibri" w:cs="Times New Roman"/>
+                <w:color w:val="000000"/>
+                <w:lang w:eastAsia="en-JM"/>
+              </w:rPr>
+              <w:t>\Package.Variables[User::MissingInformationFolder].Properties[Value]</w:t>
+            </w:r>
+          </w:p>
+        </w:tc>
+        <w:tc>
+          <w:tcPr>
+            <w:tcW w:w="1669" w:type="dxa"/>
+            <w:noWrap/>
+            <w:hideMark/>
+          </w:tcPr>
+          <w:p>
+            <w:pPr>
+              <w:cnfStyle w:val="000000000000" w:firstRow="0" w:lastRow="0" w:firstColumn="0" w:lastColumn="0" w:oddVBand="0" w:evenVBand="0" w:oddHBand="0" w:evenHBand="0" w:firstRowFirstColumn="0" w:firstRowLastColumn="0" w:lastRowFirstColumn="0" w:lastRowLastColumn="0"/>
+              <w:rPr>
+                <w:rFonts w:ascii="Calibri" w:eastAsia="Times New Roman" w:hAnsi="Calibri" w:cs="Times New Roman"/>
+                <w:color w:val="000000"/>
+                <w:lang w:eastAsia="en-JM"/>
+              </w:rPr>
+            </w:pPr>
+            <w:r>
+              <w:rPr>
+                <w:rFonts w:ascii="Calibri" w:eastAsia="Times New Roman" w:hAnsi="Calibri" w:cs="Times New Roman"/>
+                <w:color w:val="000000"/>
+                <w:lang w:eastAsia="en-JM"/>
+              </w:rPr>
+              <w:t>Folder Path to store logs of the customers with missing information, must end with backslash</w:t>
+            </w:r>
+          </w:p>
+        </w:tc>
+        <w:tc>
+          <w:tcPr>
+            <w:tcW w:w="2683" w:type="dxa"/>
+            <w:noWrap/>
+            <w:hideMark/>
+          </w:tcPr>
+          <w:p>
+            <w:pPr>
+              <w:cnfStyle w:val="000000000000" w:firstRow="0" w:lastRow="0" w:firstColumn="0" w:lastColumn="0" w:oddVBand="0" w:evenVBand="0" w:oddHBand="0" w:evenHBand="0" w:firstRowFirstColumn="0" w:firstRowLastColumn="0" w:lastRowFirstColumn="0" w:lastRowLastColumn="0"/>
+              <w:rPr>
+                <w:rFonts w:ascii="Calibri" w:eastAsia="Times New Roman" w:hAnsi="Calibri" w:cs="Times New Roman"/>
+                <w:color w:val="000000"/>
+                <w:lang w:eastAsia="en-JM"/>
+              </w:rPr>
+            </w:pPr>
+            <w:r>
+              <w:rPr>
+                <w:rFonts w:ascii="Calibri" w:eastAsia="Times New Roman" w:hAnsi="Calibri" w:cs="Times New Roman"/>
+                <w:color w:val="000000"/>
+                <w:lang w:eastAsia="en-JM"/>
+              </w:rPr>
+              <w:t>C:\customerfiles\missinginfo\</w:t>
+            </w:r>
+          </w:p>
+        </w:tc>
+      </w:tr>
+      <w:tr>
+        <w:trPr>
+          <w:cnfStyle w:val="000000100000" w:firstRow="0" w:lastRow="0" w:firstColumn="0" w:lastColumn="0" w:oddVBand="0" w:evenVBand="0" w:oddHBand="1" w:evenHBand="0" w:firstRowFirstColumn="0" w:firstRowLastColumn="0" w:lastRowFirstColumn="0" w:lastRowLastColumn="0"/>
+          <w:trHeight w:val="300"/>
+        </w:trPr>
+        <w:tc>
+          <w:tcPr>
+            <w:cnfStyle w:val="001000000000" w:firstRow="0" w:lastRow="0" w:firstColumn="1" w:lastColumn="0" w:oddVBand="0" w:evenVBand="0" w:oddHBand="0" w:evenHBand="0" w:firstRowFirstColumn="0" w:firstRowLastColumn="0" w:lastRowFirstColumn="0" w:lastRowLastColumn="0"/>
+            <w:tcW w:w="1908" w:type="dxa"/>
+            <w:hideMark/>
+          </w:tcPr>
+          <w:p>
+            <w:pPr>
+              <w:rPr>
+                <w:rFonts w:ascii="Calibri" w:eastAsia="Times New Roman" w:hAnsi="Calibri" w:cs="Times New Roman"/>
+                <w:color w:val="000000"/>
+                <w:lang w:eastAsia="en-JM"/>
+              </w:rPr>
+            </w:pPr>
+            <w:proofErr w:type="spellStart"/>
+            <w:r>
+              <w:rPr>
+                <w:rFonts w:ascii="Calibri" w:eastAsia="Times New Roman" w:hAnsi="Calibri" w:cs="Times New Roman"/>
+                <w:color w:val="000000"/>
+                <w:lang w:eastAsia="en-JM"/>
+              </w:rPr>
+              <w:t>JMMBCustomerNotificationPackage</w:t>
+            </w:r>
+            <w:proofErr w:type="spellEnd"/>
+          </w:p>
+        </w:tc>
+        <w:tc>
+          <w:tcPr>
+            <w:tcW w:w="3316" w:type="dxa"/>
+            <w:noWrap/>
+            <w:hideMark/>
+          </w:tcPr>
+          <w:p>
+            <w:pPr>
+              <w:cnfStyle w:val="000000100000" w:firstRow="0" w:lastRow="0" w:firstColumn="0" w:lastColumn="0" w:oddVBand="0" w:evenVBand="0" w:oddHBand="1" w:evenHBand="0" w:firstRowFirstColumn="0" w:firstRowLastColumn="0" w:lastRowFirstColumn="0" w:lastRowLastColumn="0"/>
+              <w:rPr>
+                <w:rFonts w:ascii="Calibri" w:eastAsia="Times New Roman" w:hAnsi="Calibri" w:cs="Times New Roman"/>
+                <w:color w:val="000000"/>
+                <w:lang w:eastAsia="en-JM"/>
+              </w:rPr>
+            </w:pPr>
+            <w:r>
+              <w:rPr>
+                <w:rFonts w:ascii="Calibri" w:eastAsia="Times New Roman" w:hAnsi="Calibri" w:cs="Times New Roman"/>
+                <w:color w:val="000000"/>
+                <w:lang w:eastAsia="en-JM"/>
+              </w:rPr>
+              <w:t>\Package.Connections[LocalHost.JMMB_Notification].Properties[ConnectionString]</w:t>
+            </w:r>
+          </w:p>
+        </w:tc>
+        <w:tc>
+          <w:tcPr>
+            <w:tcW w:w="1669" w:type="dxa"/>
+            <w:noWrap/>
+            <w:hideMark/>
+          </w:tcPr>
+          <w:p>
+            <w:pPr>
+              <w:cnfStyle w:val="000000100000" w:firstRow="0" w:lastRow="0" w:firstColumn="0" w:lastColumn="0" w:oddVBand="0" w:evenVBand="0" w:oddHBand="1" w:evenHBand="0" w:firstRowFirstColumn="0" w:firstRowLastColumn="0" w:lastRowFirstColumn="0" w:lastRowLastColumn="0"/>
+              <w:rPr>
+                <w:rFonts w:ascii="Calibri" w:eastAsia="Times New Roman" w:hAnsi="Calibri" w:cs="Times New Roman"/>
+                <w:color w:val="000000"/>
+                <w:lang w:eastAsia="en-JM"/>
+              </w:rPr>
+            </w:pPr>
+            <w:r>
+              <w:rPr>
+                <w:rFonts w:ascii="Calibri" w:eastAsia="Times New Roman" w:hAnsi="Calibri" w:cs="Times New Roman"/>
+                <w:color w:val="000000"/>
+                <w:lang w:eastAsia="en-JM"/>
+              </w:rPr>
+              <w:t xml:space="preserve">Connection String To the </w:t>
+            </w:r>
+            <w:proofErr w:type="spellStart"/>
+            <w:r>
+              <w:rPr>
+                <w:rFonts w:ascii="Calibri" w:eastAsia="Times New Roman" w:hAnsi="Calibri" w:cs="Times New Roman"/>
+                <w:color w:val="000000"/>
+                <w:lang w:eastAsia="en-JM"/>
+              </w:rPr>
+              <w:t>JMMB_CustomerNotification</w:t>
+            </w:r>
+            <w:proofErr w:type="spellEnd"/>
+            <w:r>
+              <w:rPr>
+                <w:rFonts w:ascii="Calibri" w:eastAsia="Times New Roman" w:hAnsi="Calibri" w:cs="Times New Roman"/>
+                <w:color w:val="000000"/>
+                <w:lang w:eastAsia="en-JM"/>
+              </w:rPr>
+              <w:t xml:space="preserve"> database</w:t>
+            </w:r>
+          </w:p>
+        </w:tc>
+        <w:tc>
+          <w:tcPr>
+            <w:tcW w:w="2683" w:type="dxa"/>
+            <w:noWrap/>
+            <w:hideMark/>
+          </w:tcPr>
+          <w:p>
+            <w:pPr>
+              <w:cnfStyle w:val="000000100000" w:firstRow="0" w:lastRow="0" w:firstColumn="0" w:lastColumn="0" w:oddVBand="0" w:evenVBand="0" w:oddHBand="1" w:evenHBand="0" w:firstRowFirstColumn="0" w:firstRowLastColumn="0" w:lastRowFirstColumn="0" w:lastRowLastColumn="0"/>
+              <w:rPr>
+                <w:rFonts w:ascii="Calibri" w:eastAsia="Times New Roman" w:hAnsi="Calibri" w:cs="Times New Roman"/>
+                <w:color w:val="000000"/>
+                <w:lang w:eastAsia="en-JM"/>
+              </w:rPr>
+            </w:pPr>
+            <w:r>
+              <w:rPr>
+                <w:rFonts w:ascii="Calibri" w:eastAsia="Times New Roman" w:hAnsi="Calibri" w:cs="Times New Roman"/>
+                <w:color w:val="000000"/>
+                <w:lang w:eastAsia="en-JM"/>
+              </w:rPr>
+              <w:t>Data Source=.</w:t>
+            </w:r>
+            <w:proofErr w:type="gramStart"/>
+            <w:r>
+              <w:rPr>
+                <w:rFonts w:ascii="Calibri" w:eastAsia="Times New Roman" w:hAnsi="Calibri" w:cs="Times New Roman"/>
+                <w:color w:val="000000"/>
+                <w:lang w:eastAsia="en-JM"/>
+              </w:rPr>
+              <w:t>;I</w:t>
+            </w:r>
+            <w:proofErr w:type="gramEnd"/>
+            <w:r>
+              <w:rPr>
+                <w:rFonts w:ascii="Calibri" w:eastAsia="Times New Roman" w:hAnsi="Calibri" w:cs="Times New Roman"/>
+                <w:color w:val="000000"/>
+                <w:lang w:eastAsia="en-JM"/>
+              </w:rPr>
+              <w:t xml:space="preserve">nitial </w:t>
+            </w:r>
+            <w:proofErr w:type="spellStart"/>
+            <w:r>
+              <w:rPr>
+                <w:rFonts w:ascii="Calibri" w:eastAsia="Times New Roman" w:hAnsi="Calibri" w:cs="Times New Roman"/>
+                <w:color w:val="000000"/>
+                <w:lang w:eastAsia="en-JM"/>
+              </w:rPr>
+              <w:t>Catalog</w:t>
+            </w:r>
+            <w:proofErr w:type="spellEnd"/>
+            <w:r>
+              <w:rPr>
+                <w:rFonts w:ascii="Calibri" w:eastAsia="Times New Roman" w:hAnsi="Calibri" w:cs="Times New Roman"/>
+                <w:color w:val="000000"/>
+                <w:lang w:eastAsia="en-JM"/>
+              </w:rPr>
+              <w:t>=</w:t>
+            </w:r>
+            <w:proofErr w:type="spellStart"/>
+            <w:r>
+              <w:rPr>
+                <w:rFonts w:ascii="Calibri" w:eastAsia="Times New Roman" w:hAnsi="Calibri" w:cs="Times New Roman"/>
+                <w:color w:val="000000"/>
+                <w:lang w:eastAsia="en-JM"/>
+              </w:rPr>
+              <w:t>JMMB_CustomerNotification;Integrated</w:t>
+            </w:r>
+            <w:proofErr w:type="spellEnd"/>
+            <w:r>
+              <w:rPr>
+                <w:rFonts w:ascii="Calibri" w:eastAsia="Times New Roman" w:hAnsi="Calibri" w:cs="Times New Roman"/>
+                <w:color w:val="000000"/>
+                <w:lang w:eastAsia="en-JM"/>
+              </w:rPr>
+              <w:t xml:space="preserve"> Security=</w:t>
+            </w:r>
+            <w:proofErr w:type="spellStart"/>
+            <w:r>
+              <w:rPr>
+                <w:rFonts w:ascii="Calibri" w:eastAsia="Times New Roman" w:hAnsi="Calibri" w:cs="Times New Roman"/>
+                <w:color w:val="000000"/>
+                <w:lang w:eastAsia="en-JM"/>
+              </w:rPr>
+              <w:t>True;Persist</w:t>
+            </w:r>
+            <w:proofErr w:type="spellEnd"/>
+            <w:r>
+              <w:rPr>
+                <w:rFonts w:ascii="Calibri" w:eastAsia="Times New Roman" w:hAnsi="Calibri" w:cs="Times New Roman"/>
+                <w:color w:val="000000"/>
+                <w:lang w:eastAsia="en-JM"/>
+              </w:rPr>
+              <w:t xml:space="preserve"> Security Info=</w:t>
+            </w:r>
+            <w:proofErr w:type="spellStart"/>
+            <w:r>
+              <w:rPr>
+                <w:rFonts w:ascii="Calibri" w:eastAsia="Times New Roman" w:hAnsi="Calibri" w:cs="Times New Roman"/>
+                <w:color w:val="000000"/>
+                <w:lang w:eastAsia="en-JM"/>
+              </w:rPr>
+              <w:t>False;Application</w:t>
+            </w:r>
+            <w:proofErr w:type="spellEnd"/>
+            <w:r>
+              <w:rPr>
+                <w:rFonts w:ascii="Calibri" w:eastAsia="Times New Roman" w:hAnsi="Calibri" w:cs="Times New Roman"/>
+                <w:color w:val="000000"/>
+                <w:lang w:eastAsia="en-JM"/>
+              </w:rPr>
+              <w:t xml:space="preserve"> Name=SSIS-JMMBCustomerNotificationPackage-{3501384A-658D-48EF-A080-3A45CF3BDEF0}LocalHost.JMMB_Notification;</w:t>
+            </w:r>
+          </w:p>
+        </w:tc>
+      </w:tr>
+      <w:tr>
+        <w:trPr>
+          <w:trHeight w:val="300"/>
+        </w:trPr>
+        <w:tc>
+          <w:tcPr>
+            <w:cnfStyle w:val="001000000000" w:firstRow="0" w:lastRow="0" w:firstColumn="1" w:lastColumn="0" w:oddVBand="0" w:evenVBand="0" w:oddHBand="0" w:evenHBand="0" w:firstRowFirstColumn="0" w:firstRowLastColumn="0" w:lastRowFirstColumn="0" w:lastRowLastColumn="0"/>
+            <w:tcW w:w="1908" w:type="dxa"/>
+            <w:hideMark/>
+          </w:tcPr>
+          <w:p>
+            <w:pPr>
+              <w:rPr>
+                <w:rFonts w:ascii="Calibri" w:eastAsia="Times New Roman" w:hAnsi="Calibri" w:cs="Times New Roman"/>
+                <w:color w:val="000000"/>
+                <w:lang w:eastAsia="en-JM"/>
+              </w:rPr>
+            </w:pPr>
+            <w:proofErr w:type="spellStart"/>
+            <w:r>
+              <w:rPr>
+                <w:rFonts w:ascii="Calibri" w:eastAsia="Times New Roman" w:hAnsi="Calibri" w:cs="Times New Roman"/>
+                <w:color w:val="000000"/>
+                <w:lang w:eastAsia="en-JM"/>
+              </w:rPr>
+              <w:t>JMMBCustomerNotificationPackage</w:t>
+            </w:r>
+            <w:proofErr w:type="spellEnd"/>
+          </w:p>
+        </w:tc>
+        <w:tc>
+          <w:tcPr>
+            <w:tcW w:w="3316" w:type="dxa"/>
+            <w:noWrap/>
+            <w:hideMark/>
+          </w:tcPr>
+          <w:p>
+            <w:pPr>
+              <w:cnfStyle w:val="000000000000" w:firstRow="0" w:lastRow="0" w:firstColumn="0" w:lastColumn="0" w:oddVBand="0" w:evenVBand="0" w:oddHBand="0" w:evenHBand="0" w:firstRowFirstColumn="0" w:firstRowLastColumn="0" w:lastRowFirstColumn="0" w:lastRowLastColumn="0"/>
+              <w:rPr>
+                <w:rFonts w:ascii="Calibri" w:eastAsia="Times New Roman" w:hAnsi="Calibri" w:cs="Times New Roman"/>
+                <w:color w:val="000000"/>
+                <w:lang w:eastAsia="en-JM"/>
+              </w:rPr>
+            </w:pPr>
+            <w:r>
+              <w:rPr>
+                <w:rFonts w:ascii="Calibri" w:eastAsia="Times New Roman" w:hAnsi="Calibri" w:cs="Times New Roman"/>
+                <w:color w:val="000000"/>
+                <w:lang w:eastAsia="en-JM"/>
+              </w:rPr>
+              <w:t>\</w:t>
+            </w:r>
+            <w:proofErr w:type="spellStart"/>
+            <w:r>
+              <w:rPr>
+                <w:rFonts w:ascii="Calibri" w:eastAsia="Times New Roman" w:hAnsi="Calibri" w:cs="Times New Roman"/>
+                <w:color w:val="000000"/>
+                <w:lang w:eastAsia="en-JM"/>
+              </w:rPr>
+              <w:t>Package.Connections</w:t>
+            </w:r>
+            <w:proofErr w:type="spellEnd"/>
+            <w:r>
+              <w:rPr>
+                <w:rFonts w:ascii="Calibri" w:eastAsia="Times New Roman" w:hAnsi="Calibri" w:cs="Times New Roman"/>
+                <w:color w:val="000000"/>
+                <w:lang w:eastAsia="en-JM"/>
+              </w:rPr>
+              <w:t>[</w:t>
+            </w:r>
+            <w:proofErr w:type="spellStart"/>
+            <w:r>
+              <w:rPr>
+                <w:rFonts w:ascii="Calibri" w:eastAsia="Times New Roman" w:hAnsi="Calibri" w:cs="Times New Roman"/>
+                <w:color w:val="000000"/>
+                <w:lang w:eastAsia="en-JM"/>
+              </w:rPr>
+              <w:t>SMSService</w:t>
+            </w:r>
+            <w:proofErr w:type="spellEnd"/>
+            <w:r>
+              <w:rPr>
+                <w:rFonts w:ascii="Calibri" w:eastAsia="Times New Roman" w:hAnsi="Calibri" w:cs="Times New Roman"/>
+                <w:color w:val="000000"/>
+                <w:lang w:eastAsia="en-JM"/>
+              </w:rPr>
+              <w:t>].Properties[</w:t>
+            </w:r>
+            <w:proofErr w:type="spellStart"/>
+            <w:r>
+              <w:rPr>
+                <w:rFonts w:ascii="Calibri" w:eastAsia="Times New Roman" w:hAnsi="Calibri" w:cs="Times New Roman"/>
+                <w:color w:val="000000"/>
+                <w:lang w:eastAsia="en-JM"/>
+              </w:rPr>
+              <w:t>ConnectionString</w:t>
+            </w:r>
+            <w:proofErr w:type="spellEnd"/>
+            <w:r>
+              <w:rPr>
+                <w:rFonts w:ascii="Calibri" w:eastAsia="Times New Roman" w:hAnsi="Calibri" w:cs="Times New Roman"/>
+                <w:color w:val="000000"/>
+                <w:lang w:eastAsia="en-JM"/>
+              </w:rPr>
+              <w:t>]</w:t>
+            </w:r>
+          </w:p>
+        </w:tc>
+        <w:tc>
+          <w:tcPr>
+            <w:tcW w:w="1669" w:type="dxa"/>
+            <w:noWrap/>
+            <w:hideMark/>
+          </w:tcPr>
+          <w:p>
+            <w:pPr>
+              <w:cnfStyle w:val="000000000000" w:firstRow="0" w:lastRow="0" w:firstColumn="0" w:lastColumn="0" w:oddVBand="0" w:evenVBand="0" w:oddHBand="0" w:evenHBand="0" w:firstRowFirstColumn="0" w:firstRowLastColumn="0" w:lastRowFirstColumn="0" w:lastRowLastColumn="0"/>
+              <w:rPr>
+                <w:rFonts w:ascii="Calibri" w:eastAsia="Times New Roman" w:hAnsi="Calibri" w:cs="Times New Roman"/>
+                <w:color w:val="000000"/>
+                <w:lang w:eastAsia="en-JM"/>
+              </w:rPr>
+            </w:pPr>
+            <w:proofErr w:type="spellStart"/>
+            <w:r>
+              <w:rPr>
+                <w:rFonts w:ascii="Calibri" w:eastAsia="Times New Roman" w:hAnsi="Calibri" w:cs="Times New Roman"/>
+                <w:color w:val="000000"/>
+                <w:lang w:eastAsia="en-JM"/>
+              </w:rPr>
+              <w:t>Url</w:t>
+            </w:r>
+            <w:proofErr w:type="spellEnd"/>
+            <w:r>
+              <w:rPr>
+                <w:rFonts w:ascii="Calibri" w:eastAsia="Times New Roman" w:hAnsi="Calibri" w:cs="Times New Roman"/>
+                <w:color w:val="000000"/>
+                <w:lang w:eastAsia="en-JM"/>
+              </w:rPr>
+              <w:t xml:space="preserve"> of the SMS Web Service</w:t>
+            </w:r>
+          </w:p>
+        </w:tc>
+        <w:tc>
+          <w:tcPr>
+            <w:tcW w:w="2683" w:type="dxa"/>
+            <w:noWrap/>
+            <w:hideMark/>
+          </w:tcPr>
+          <w:p>
+            <w:pPr>
+              <w:cnfStyle w:val="000000000000" w:firstRow="0" w:lastRow="0" w:firstColumn="0" w:lastColumn="0" w:oddVBand="0" w:evenVBand="0" w:oddHBand="0" w:evenHBand="0" w:firstRowFirstColumn="0" w:firstRowLastColumn="0" w:lastRowFirstColumn="0" w:lastRowLastColumn="0"/>
+              <w:rPr>
+                <w:rFonts w:ascii="Calibri" w:eastAsia="Times New Roman" w:hAnsi="Calibri" w:cs="Times New Roman"/>
+                <w:color w:val="000000"/>
+                <w:lang w:eastAsia="en-JM"/>
+              </w:rPr>
+            </w:pPr>
+            <w:r>
+              <w:rPr>
+                <w:rFonts w:ascii="Calibri" w:eastAsia="Times New Roman" w:hAnsi="Calibri" w:cs="Times New Roman"/>
+                <w:color w:val="000000"/>
+                <w:lang w:eastAsia="en-JM"/>
+              </w:rPr>
+              <w:t>http://localhost/AlertService.svc</w:t>
+            </w:r>
+          </w:p>
+        </w:tc>
+      </w:tr>
+      <w:tr>
+        <w:trPr>
+          <w:cnfStyle w:val="000000100000" w:firstRow="0" w:lastRow="0" w:firstColumn="0" w:lastColumn="0" w:oddVBand="0" w:evenVBand="0" w:oddHBand="1" w:evenHBand="0" w:firstRowFirstColumn="0" w:firstRowLastColumn="0" w:lastRowFirstColumn="0" w:lastRowLastColumn="0"/>
+          <w:trHeight w:val="300"/>
+        </w:trPr>
+        <w:tc>
+          <w:tcPr>
+            <w:cnfStyle w:val="001000000000" w:firstRow="0" w:lastRow="0" w:firstColumn="1" w:lastColumn="0" w:oddVBand="0" w:evenVBand="0" w:oddHBand="0" w:evenHBand="0" w:firstRowFirstColumn="0" w:firstRowLastColumn="0" w:lastRowFirstColumn="0" w:lastRowLastColumn="0"/>
+            <w:tcW w:w="1908" w:type="dxa"/>
+            <w:hideMark/>
+          </w:tcPr>
+          <w:p>
+            <w:pPr>
+              <w:rPr>
+                <w:rFonts w:ascii="Calibri" w:eastAsia="Times New Roman" w:hAnsi="Calibri" w:cs="Times New Roman"/>
+                <w:color w:val="000000"/>
+                <w:lang w:eastAsia="en-JM"/>
+              </w:rPr>
+            </w:pPr>
+            <w:proofErr w:type="spellStart"/>
+            <w:r>
+              <w:rPr>
+                <w:rFonts w:ascii="Calibri" w:eastAsia="Times New Roman" w:hAnsi="Calibri" w:cs="Times New Roman"/>
+                <w:color w:val="000000"/>
+                <w:lang w:eastAsia="en-JM"/>
+              </w:rPr>
+              <w:lastRenderedPageBreak/>
+              <w:t>JMMBCustomerNotificationPackage</w:t>
+            </w:r>
+            <w:proofErr w:type="spellEnd"/>
+          </w:p>
+        </w:tc>
+        <w:tc>
+          <w:tcPr>
+            <w:tcW w:w="3316" w:type="dxa"/>
+            <w:noWrap/>
+            <w:hideMark/>
+          </w:tcPr>
+          <w:p>
+            <w:pPr>
+              <w:cnfStyle w:val="000000100000" w:firstRow="0" w:lastRow="0" w:firstColumn="0" w:lastColumn="0" w:oddVBand="0" w:evenVBand="0" w:oddHBand="1" w:evenHBand="0" w:firstRowFirstColumn="0" w:firstRowLastColumn="0" w:lastRowFirstColumn="0" w:lastRowLastColumn="0"/>
+              <w:rPr>
+                <w:rFonts w:ascii="Calibri" w:eastAsia="Times New Roman" w:hAnsi="Calibri" w:cs="Times New Roman"/>
+                <w:color w:val="000000"/>
+                <w:lang w:eastAsia="en-JM"/>
+              </w:rPr>
+            </w:pPr>
+            <w:r>
+              <w:rPr>
+                <w:rFonts w:ascii="Calibri" w:eastAsia="Times New Roman" w:hAnsi="Calibri" w:cs="Times New Roman"/>
+                <w:color w:val="000000"/>
+                <w:lang w:eastAsia="en-JM"/>
+              </w:rPr>
+              <w:t>\</w:t>
+            </w:r>
+            <w:proofErr w:type="spellStart"/>
+            <w:r>
+              <w:rPr>
+                <w:rFonts w:ascii="Calibri" w:eastAsia="Times New Roman" w:hAnsi="Calibri" w:cs="Times New Roman"/>
+                <w:color w:val="000000"/>
+                <w:lang w:eastAsia="en-JM"/>
+              </w:rPr>
+              <w:t>Package.Variables</w:t>
+            </w:r>
+            <w:proofErr w:type="spellEnd"/>
+            <w:r>
+              <w:rPr>
+                <w:rFonts w:ascii="Calibri" w:eastAsia="Times New Roman" w:hAnsi="Calibri" w:cs="Times New Roman"/>
+                <w:color w:val="000000"/>
+                <w:lang w:eastAsia="en-JM"/>
+              </w:rPr>
+              <w:t>[User::</w:t>
+            </w:r>
+            <w:proofErr w:type="spellStart"/>
+            <w:r>
+              <w:rPr>
+                <w:rFonts w:ascii="Calibri" w:eastAsia="Times New Roman" w:hAnsi="Calibri" w:cs="Times New Roman"/>
+                <w:color w:val="000000"/>
+                <w:lang w:eastAsia="en-JM"/>
+              </w:rPr>
+              <w:t>ArchivePath</w:t>
+            </w:r>
+            <w:proofErr w:type="spellEnd"/>
+            <w:r>
+              <w:rPr>
+                <w:rFonts w:ascii="Calibri" w:eastAsia="Times New Roman" w:hAnsi="Calibri" w:cs="Times New Roman"/>
+                <w:color w:val="000000"/>
+                <w:lang w:eastAsia="en-JM"/>
+              </w:rPr>
+              <w:t>].Properties[Value]</w:t>
+            </w:r>
+          </w:p>
+        </w:tc>
+        <w:tc>
+          <w:tcPr>
+            <w:tcW w:w="1669" w:type="dxa"/>
+            <w:noWrap/>
+            <w:hideMark/>
+          </w:tcPr>
+          <w:p>
+            <w:pPr>
+              <w:cnfStyle w:val="000000100000" w:firstRow="0" w:lastRow="0" w:firstColumn="0" w:lastColumn="0" w:oddVBand="0" w:evenVBand="0" w:oddHBand="1" w:evenHBand="0" w:firstRowFirstColumn="0" w:firstRowLastColumn="0" w:lastRowFirstColumn="0" w:lastRowLastColumn="0"/>
+              <w:rPr>
+                <w:rFonts w:ascii="Calibri" w:eastAsia="Times New Roman" w:hAnsi="Calibri" w:cs="Times New Roman"/>
+                <w:color w:val="000000"/>
+                <w:lang w:eastAsia="en-JM"/>
+              </w:rPr>
+            </w:pPr>
+            <w:r>
+              <w:rPr>
+                <w:rFonts w:ascii="Calibri" w:eastAsia="Times New Roman" w:hAnsi="Calibri" w:cs="Times New Roman"/>
+                <w:color w:val="000000"/>
+                <w:lang w:eastAsia="en-JM"/>
+              </w:rPr>
+              <w:t>Folder Path to store processed files, must end with backslash</w:t>
+            </w:r>
+          </w:p>
+        </w:tc>
+        <w:tc>
+          <w:tcPr>
+            <w:tcW w:w="2683" w:type="dxa"/>
+            <w:noWrap/>
+            <w:hideMark/>
+          </w:tcPr>
+          <w:p>
+            <w:pPr>
+              <w:cnfStyle w:val="000000100000" w:firstRow="0" w:lastRow="0" w:firstColumn="0" w:lastColumn="0" w:oddVBand="0" w:evenVBand="0" w:oddHBand="1" w:evenHBand="0" w:firstRowFirstColumn="0" w:firstRowLastColumn="0" w:lastRowFirstColumn="0" w:lastRowLastColumn="0"/>
+              <w:rPr>
+                <w:rFonts w:ascii="Calibri" w:eastAsia="Times New Roman" w:hAnsi="Calibri" w:cs="Times New Roman"/>
+                <w:color w:val="000000"/>
+                <w:lang w:eastAsia="en-JM"/>
+              </w:rPr>
+            </w:pPr>
+            <w:r>
+              <w:rPr>
+                <w:rFonts w:ascii="Calibri" w:eastAsia="Times New Roman" w:hAnsi="Calibri" w:cs="Times New Roman"/>
+                <w:color w:val="000000"/>
+                <w:lang w:eastAsia="en-JM"/>
+              </w:rPr>
+              <w:t>c:\customerfiles\archive\</w:t>
+            </w:r>
+          </w:p>
+        </w:tc>
+      </w:tr>
+      <w:tr>
+        <w:trPr>
+          <w:trHeight w:val="300"/>
+        </w:trPr>
+        <w:tc>
+          <w:tcPr>
+            <w:cnfStyle w:val="001000000000" w:firstRow="0" w:lastRow="0" w:firstColumn="1" w:lastColumn="0" w:oddVBand="0" w:evenVBand="0" w:oddHBand="0" w:evenHBand="0" w:firstRowFirstColumn="0" w:firstRowLastColumn="0" w:lastRowFirstColumn="0" w:lastRowLastColumn="0"/>
+            <w:tcW w:w="1908" w:type="dxa"/>
+            <w:hideMark/>
+          </w:tcPr>
+          <w:p>
+            <w:pPr>
+              <w:rPr>
+                <w:rFonts w:ascii="Calibri" w:eastAsia="Times New Roman" w:hAnsi="Calibri" w:cs="Times New Roman"/>
+                <w:color w:val="000000"/>
+                <w:lang w:eastAsia="en-JM"/>
+              </w:rPr>
+            </w:pPr>
+            <w:proofErr w:type="spellStart"/>
+            <w:r>
+              <w:rPr>
+                <w:rFonts w:ascii="Calibri" w:eastAsia="Times New Roman" w:hAnsi="Calibri" w:cs="Times New Roman"/>
+                <w:color w:val="000000"/>
+                <w:lang w:eastAsia="en-JM"/>
+              </w:rPr>
+              <w:t>JMMBCustomerNotificationPackage</w:t>
+            </w:r>
+            <w:proofErr w:type="spellEnd"/>
+          </w:p>
+        </w:tc>
+        <w:tc>
+          <w:tcPr>
+            <w:tcW w:w="3316" w:type="dxa"/>
+            <w:noWrap/>
+            <w:hideMark/>
+          </w:tcPr>
+          <w:p>
+            <w:pPr>
+              <w:cnfStyle w:val="000000000000" w:firstRow="0" w:lastRow="0" w:firstColumn="0" w:lastColumn="0" w:oddVBand="0" w:evenVBand="0" w:oddHBand="0" w:evenHBand="0" w:firstRowFirstColumn="0" w:firstRowLastColumn="0" w:lastRowFirstColumn="0" w:lastRowLastColumn="0"/>
+              <w:rPr>
+                <w:rFonts w:ascii="Calibri" w:eastAsia="Times New Roman" w:hAnsi="Calibri" w:cs="Times New Roman"/>
+                <w:color w:val="000000"/>
+                <w:lang w:eastAsia="en-JM"/>
+              </w:rPr>
+            </w:pPr>
+            <w:r>
+              <w:rPr>
+                <w:rFonts w:ascii="Calibri" w:eastAsia="Times New Roman" w:hAnsi="Calibri" w:cs="Times New Roman"/>
+                <w:color w:val="000000"/>
+                <w:lang w:eastAsia="en-JM"/>
+              </w:rPr>
+              <w:t>\</w:t>
+            </w:r>
+            <w:proofErr w:type="spellStart"/>
+            <w:r>
+              <w:rPr>
+                <w:rFonts w:ascii="Calibri" w:eastAsia="Times New Roman" w:hAnsi="Calibri" w:cs="Times New Roman"/>
+                <w:color w:val="000000"/>
+                <w:lang w:eastAsia="en-JM"/>
+              </w:rPr>
+              <w:t>Package.Variables</w:t>
+            </w:r>
+            <w:proofErr w:type="spellEnd"/>
+            <w:r>
+              <w:rPr>
+                <w:rFonts w:ascii="Calibri" w:eastAsia="Times New Roman" w:hAnsi="Calibri" w:cs="Times New Roman"/>
+                <w:color w:val="000000"/>
+                <w:lang w:eastAsia="en-JM"/>
+              </w:rPr>
+              <w:t>[User::</w:t>
+            </w:r>
+            <w:proofErr w:type="spellStart"/>
+            <w:r>
+              <w:rPr>
+                <w:rFonts w:ascii="Calibri" w:eastAsia="Times New Roman" w:hAnsi="Calibri" w:cs="Times New Roman"/>
+                <w:color w:val="000000"/>
+                <w:lang w:eastAsia="en-JM"/>
+              </w:rPr>
+              <w:t>JMMBEmailAddress</w:t>
+            </w:r>
+            <w:proofErr w:type="spellEnd"/>
+            <w:r>
+              <w:rPr>
+                <w:rFonts w:ascii="Calibri" w:eastAsia="Times New Roman" w:hAnsi="Calibri" w:cs="Times New Roman"/>
+                <w:color w:val="000000"/>
+                <w:lang w:eastAsia="en-JM"/>
+              </w:rPr>
+              <w:t>].Properties[Value]</w:t>
+            </w:r>
+          </w:p>
+        </w:tc>
+        <w:tc>
+          <w:tcPr>
+            <w:tcW w:w="1669" w:type="dxa"/>
+            <w:noWrap/>
+            <w:hideMark/>
+          </w:tcPr>
+          <w:p>
+            <w:pPr>
+              <w:cnfStyle w:val="000000000000" w:firstRow="0" w:lastRow="0" w:firstColumn="0" w:lastColumn="0" w:oddVBand="0" w:evenVBand="0" w:oddHBand="0" w:evenHBand="0" w:firstRowFirstColumn="0" w:firstRowLastColumn="0" w:lastRowFirstColumn="0" w:lastRowLastColumn="0"/>
+              <w:rPr>
+                <w:rFonts w:ascii="Calibri" w:eastAsia="Times New Roman" w:hAnsi="Calibri" w:cs="Times New Roman"/>
+                <w:color w:val="000000"/>
+                <w:lang w:eastAsia="en-JM"/>
+              </w:rPr>
+            </w:pPr>
+            <w:r>
+              <w:rPr>
+                <w:rFonts w:ascii="Calibri" w:eastAsia="Times New Roman" w:hAnsi="Calibri" w:cs="Times New Roman"/>
+                <w:color w:val="000000"/>
+                <w:lang w:eastAsia="en-JM"/>
+              </w:rPr>
+              <w:t>Email to send emails as</w:t>
+            </w:r>
+          </w:p>
+        </w:tc>
+        <w:tc>
+          <w:tcPr>
+            <w:tcW w:w="2683" w:type="dxa"/>
+            <w:noWrap/>
+            <w:hideMark/>
+          </w:tcPr>
+          <w:p>
+            <w:pPr>
+              <w:cnfStyle w:val="000000000000" w:firstRow="0" w:lastRow="0" w:firstColumn="0" w:lastColumn="0" w:oddVBand="0" w:evenVBand="0" w:oddHBand="0" w:evenHBand="0" w:firstRowFirstColumn="0" w:firstRowLastColumn="0" w:lastRowFirstColumn="0" w:lastRowLastColumn="0"/>
+              <w:rPr>
+                <w:rFonts w:ascii="Calibri" w:eastAsia="Times New Roman" w:hAnsi="Calibri" w:cs="Times New Roman"/>
+                <w:color w:val="000000"/>
+                <w:lang w:eastAsia="en-JM"/>
+              </w:rPr>
+            </w:pPr>
+            <w:r>
+              <w:rPr>
+                <w:rFonts w:ascii="Calibri" w:eastAsia="Times New Roman" w:hAnsi="Calibri" w:cs="Times New Roman"/>
+                <w:color w:val="000000"/>
+                <w:lang w:eastAsia="en-JM"/>
+              </w:rPr>
+              <w:t>DoNotReply@JMMB.com</w:t>
+            </w:r>
+          </w:p>
+        </w:tc>
+      </w:tr>
+      <w:tr>
+        <w:trPr>
+          <w:cnfStyle w:val="000000100000" w:firstRow="0" w:lastRow="0" w:firstColumn="0" w:lastColumn="0" w:oddVBand="0" w:evenVBand="0" w:oddHBand="1" w:evenHBand="0" w:firstRowFirstColumn="0" w:firstRowLastColumn="0" w:lastRowFirstColumn="0" w:lastRowLastColumn="0"/>
+          <w:trHeight w:val="300"/>
+        </w:trPr>
+        <w:tc>
+          <w:tcPr>
+            <w:cnfStyle w:val="001000000000" w:firstRow="0" w:lastRow="0" w:firstColumn="1" w:lastColumn="0" w:oddVBand="0" w:evenVBand="0" w:oddHBand="0" w:evenHBand="0" w:firstRowFirstColumn="0" w:firstRowLastColumn="0" w:lastRowFirstColumn="0" w:lastRowLastColumn="0"/>
+            <w:tcW w:w="1908" w:type="dxa"/>
+            <w:hideMark/>
+          </w:tcPr>
+          <w:p>
+            <w:pPr>
+              <w:rPr>
+                <w:rFonts w:ascii="Calibri" w:eastAsia="Times New Roman" w:hAnsi="Calibri" w:cs="Times New Roman"/>
+                <w:color w:val="000000"/>
+                <w:lang w:eastAsia="en-JM"/>
+              </w:rPr>
+            </w:pPr>
+            <w:proofErr w:type="spellStart"/>
+            <w:r>
+              <w:rPr>
+                <w:rFonts w:ascii="Calibri" w:eastAsia="Times New Roman" w:hAnsi="Calibri" w:cs="Times New Roman"/>
+                <w:color w:val="000000"/>
+                <w:lang w:eastAsia="en-JM"/>
+              </w:rPr>
+              <w:t>JMMBCustomerNotificationPackage</w:t>
+            </w:r>
+            <w:proofErr w:type="spellEnd"/>
+          </w:p>
+        </w:tc>
+        <w:tc>
+          <w:tcPr>
+            <w:tcW w:w="3316" w:type="dxa"/>
+            <w:noWrap/>
+            <w:hideMark/>
+          </w:tcPr>
+          <w:p>
+            <w:pPr>
+              <w:cnfStyle w:val="000000100000" w:firstRow="0" w:lastRow="0" w:firstColumn="0" w:lastColumn="0" w:oddVBand="0" w:evenVBand="0" w:oddHBand="1" w:evenHBand="0" w:firstRowFirstColumn="0" w:firstRowLastColumn="0" w:lastRowFirstColumn="0" w:lastRowLastColumn="0"/>
+              <w:rPr>
+                <w:rFonts w:ascii="Calibri" w:eastAsia="Times New Roman" w:hAnsi="Calibri" w:cs="Times New Roman"/>
+                <w:color w:val="000000"/>
+                <w:lang w:eastAsia="en-JM"/>
+              </w:rPr>
+            </w:pPr>
+            <w:r>
+              <w:rPr>
+                <w:rFonts w:ascii="Calibri" w:eastAsia="Times New Roman" w:hAnsi="Calibri" w:cs="Times New Roman"/>
+                <w:color w:val="000000"/>
+                <w:lang w:eastAsia="en-JM"/>
+              </w:rPr>
+              <w:t>\</w:t>
+            </w:r>
+            <w:proofErr w:type="spellStart"/>
+            <w:r>
+              <w:rPr>
+                <w:rFonts w:ascii="Calibri" w:eastAsia="Times New Roman" w:hAnsi="Calibri" w:cs="Times New Roman"/>
+                <w:color w:val="000000"/>
+                <w:lang w:eastAsia="en-JM"/>
+              </w:rPr>
+              <w:t>Package.Variables</w:t>
+            </w:r>
+            <w:proofErr w:type="spellEnd"/>
+            <w:r>
+              <w:rPr>
+                <w:rFonts w:ascii="Calibri" w:eastAsia="Times New Roman" w:hAnsi="Calibri" w:cs="Times New Roman"/>
+                <w:color w:val="000000"/>
+                <w:lang w:eastAsia="en-JM"/>
+              </w:rPr>
+              <w:t>[User::</w:t>
+            </w:r>
+            <w:proofErr w:type="spellStart"/>
+            <w:r>
+              <w:rPr>
+                <w:rFonts w:ascii="Calibri" w:eastAsia="Times New Roman" w:hAnsi="Calibri" w:cs="Times New Roman"/>
+                <w:color w:val="000000"/>
+                <w:lang w:eastAsia="en-JM"/>
+              </w:rPr>
+              <w:t>SMTPServer</w:t>
+            </w:r>
+            <w:proofErr w:type="spellEnd"/>
+            <w:r>
+              <w:rPr>
+                <w:rFonts w:ascii="Calibri" w:eastAsia="Times New Roman" w:hAnsi="Calibri" w:cs="Times New Roman"/>
+                <w:color w:val="000000"/>
+                <w:lang w:eastAsia="en-JM"/>
+              </w:rPr>
+              <w:t>].Properties[Value]</w:t>
+            </w:r>
+          </w:p>
+        </w:tc>
+        <w:tc>
+          <w:tcPr>
+            <w:tcW w:w="1669" w:type="dxa"/>
+            <w:noWrap/>
+            <w:hideMark/>
+          </w:tcPr>
+          <w:p>
+            <w:pPr>
+              <w:cnfStyle w:val="000000100000" w:firstRow="0" w:lastRow="0" w:firstColumn="0" w:lastColumn="0" w:oddVBand="0" w:evenVBand="0" w:oddHBand="1" w:evenHBand="0" w:firstRowFirstColumn="0" w:firstRowLastColumn="0" w:lastRowFirstColumn="0" w:lastRowLastColumn="0"/>
+              <w:rPr>
+                <w:rFonts w:ascii="Calibri" w:eastAsia="Times New Roman" w:hAnsi="Calibri" w:cs="Times New Roman"/>
+                <w:color w:val="000000"/>
+                <w:lang w:eastAsia="en-JM"/>
+              </w:rPr>
+            </w:pPr>
+            <w:r>
+              <w:rPr>
+                <w:rFonts w:ascii="Calibri" w:eastAsia="Times New Roman" w:hAnsi="Calibri" w:cs="Times New Roman"/>
+                <w:color w:val="000000"/>
+                <w:lang w:eastAsia="en-JM"/>
+              </w:rPr>
+              <w:t xml:space="preserve">SMTP Server </w:t>
+            </w:r>
+            <w:proofErr w:type="spellStart"/>
+            <w:r>
+              <w:rPr>
+                <w:rFonts w:ascii="Calibri" w:eastAsia="Times New Roman" w:hAnsi="Calibri" w:cs="Times New Roman"/>
+                <w:color w:val="000000"/>
+                <w:lang w:eastAsia="en-JM"/>
+              </w:rPr>
+              <w:t>Url</w:t>
+            </w:r>
+            <w:proofErr w:type="spellEnd"/>
+          </w:p>
+        </w:tc>
+        <w:tc>
+          <w:tcPr>
+            <w:tcW w:w="2683" w:type="dxa"/>
+            <w:noWrap/>
+            <w:hideMark/>
+          </w:tcPr>
+          <w:p>
+            <w:pPr>
+              <w:cnfStyle w:val="000000100000" w:firstRow="0" w:lastRow="0" w:firstColumn="0" w:lastColumn="0" w:oddVBand="0" w:evenVBand="0" w:oddHBand="1" w:evenHBand="0" w:firstRowFirstColumn="0" w:firstRowLastColumn="0" w:lastRowFirstColumn="0" w:lastRowLastColumn="0"/>
+              <w:rPr>
+                <w:rFonts w:ascii="Calibri" w:eastAsia="Times New Roman" w:hAnsi="Calibri" w:cs="Times New Roman"/>
+                <w:color w:val="000000"/>
+                <w:lang w:eastAsia="en-JM"/>
+              </w:rPr>
+            </w:pPr>
+            <w:r>
+              <w:rPr>
+                <w:rFonts w:ascii="Calibri" w:eastAsia="Times New Roman" w:hAnsi="Calibri" w:cs="Times New Roman"/>
+                <w:color w:val="000000"/>
+                <w:lang w:eastAsia="en-JM"/>
+              </w:rPr>
+              <w:t>mail.server.com</w:t>
+            </w:r>
+          </w:p>
+        </w:tc>
+      </w:tr>
+      <w:tr>
+        <w:trPr>
+          <w:trHeight w:val="300"/>
+        </w:trPr>
+        <w:tc>
+          <w:tcPr>
+            <w:cnfStyle w:val="001000000000" w:firstRow="0" w:lastRow="0" w:firstColumn="1" w:lastColumn="0" w:oddVBand="0" w:evenVBand="0" w:oddHBand="0" w:evenHBand="0" w:firstRowFirstColumn="0" w:firstRowLastColumn="0" w:lastRowFirstColumn="0" w:lastRowLastColumn="0"/>
+            <w:tcW w:w="1908" w:type="dxa"/>
+            <w:hideMark/>
+          </w:tcPr>
+          <w:p>
+            <w:pPr>
+              <w:rPr>
+                <w:rFonts w:ascii="Calibri" w:eastAsia="Times New Roman" w:hAnsi="Calibri" w:cs="Times New Roman"/>
+                <w:color w:val="000000"/>
+                <w:lang w:eastAsia="en-JM"/>
+              </w:rPr>
+            </w:pPr>
+            <w:proofErr w:type="spellStart"/>
+            <w:r>
+              <w:rPr>
+                <w:rFonts w:ascii="Calibri" w:eastAsia="Times New Roman" w:hAnsi="Calibri" w:cs="Times New Roman"/>
+                <w:color w:val="000000"/>
+                <w:lang w:eastAsia="en-JM"/>
+              </w:rPr>
+              <w:t>JMMBCustomerNotificationPackage</w:t>
+            </w:r>
+            <w:proofErr w:type="spellEnd"/>
+          </w:p>
+        </w:tc>
+        <w:tc>
+          <w:tcPr>
+            <w:tcW w:w="3316" w:type="dxa"/>
+            <w:noWrap/>
+            <w:hideMark/>
+          </w:tcPr>
+          <w:p>
+            <w:pPr>
+              <w:cnfStyle w:val="000000000000" w:firstRow="0" w:lastRow="0" w:firstColumn="0" w:lastColumn="0" w:oddVBand="0" w:evenVBand="0" w:oddHBand="0" w:evenHBand="0" w:firstRowFirstColumn="0" w:firstRowLastColumn="0" w:lastRowFirstColumn="0" w:lastRowLastColumn="0"/>
+              <w:rPr>
+                <w:rFonts w:ascii="Calibri" w:eastAsia="Times New Roman" w:hAnsi="Calibri" w:cs="Times New Roman"/>
+                <w:color w:val="000000"/>
+                <w:lang w:eastAsia="en-JM"/>
+              </w:rPr>
+            </w:pPr>
+            <w:r>
+              <w:rPr>
+                <w:rFonts w:ascii="Calibri" w:eastAsia="Times New Roman" w:hAnsi="Calibri" w:cs="Times New Roman"/>
+                <w:color w:val="000000"/>
+                <w:lang w:eastAsia="en-JM"/>
+              </w:rPr>
+              <w:t>\</w:t>
+            </w:r>
+            <w:proofErr w:type="spellStart"/>
+            <w:r>
+              <w:rPr>
+                <w:rFonts w:ascii="Calibri" w:eastAsia="Times New Roman" w:hAnsi="Calibri" w:cs="Times New Roman"/>
+                <w:color w:val="000000"/>
+                <w:lang w:eastAsia="en-JM"/>
+              </w:rPr>
+              <w:t>Package.Variables</w:t>
+            </w:r>
+            <w:proofErr w:type="spellEnd"/>
+            <w:r>
+              <w:rPr>
+                <w:rFonts w:ascii="Calibri" w:eastAsia="Times New Roman" w:hAnsi="Calibri" w:cs="Times New Roman"/>
+                <w:color w:val="000000"/>
+                <w:lang w:eastAsia="en-JM"/>
+              </w:rPr>
+              <w:t>[User::</w:t>
+            </w:r>
+            <w:proofErr w:type="spellStart"/>
+            <w:r>
+              <w:rPr>
+                <w:rFonts w:ascii="Calibri" w:eastAsia="Times New Roman" w:hAnsi="Calibri" w:cs="Times New Roman"/>
+                <w:color w:val="000000"/>
+                <w:lang w:eastAsia="en-JM"/>
+              </w:rPr>
+              <w:t>TemplateEndDelimiter</w:t>
+            </w:r>
+            <w:proofErr w:type="spellEnd"/>
+            <w:r>
+              <w:rPr>
+                <w:rFonts w:ascii="Calibri" w:eastAsia="Times New Roman" w:hAnsi="Calibri" w:cs="Times New Roman"/>
+                <w:color w:val="000000"/>
+                <w:lang w:eastAsia="en-JM"/>
+              </w:rPr>
+              <w:t>].Properties[Value]</w:t>
+            </w:r>
+          </w:p>
+        </w:tc>
+        <w:tc>
+          <w:tcPr>
+            <w:tcW w:w="1669" w:type="dxa"/>
+            <w:noWrap/>
+            <w:hideMark/>
+          </w:tcPr>
+          <w:p>
+            <w:pPr>
+              <w:cnfStyle w:val="000000000000" w:firstRow="0" w:lastRow="0" w:firstColumn="0" w:lastColumn="0" w:oddVBand="0" w:evenVBand="0" w:oddHBand="0" w:evenHBand="0" w:firstRowFirstColumn="0" w:firstRowLastColumn="0" w:lastRowFirstColumn="0" w:lastRowLastColumn="0"/>
+              <w:rPr>
+                <w:rFonts w:ascii="Calibri" w:eastAsia="Times New Roman" w:hAnsi="Calibri" w:cs="Times New Roman"/>
+                <w:color w:val="000000"/>
+                <w:lang w:eastAsia="en-JM"/>
+              </w:rPr>
+            </w:pPr>
+            <w:r>
+              <w:rPr>
+                <w:rFonts w:ascii="Calibri" w:eastAsia="Times New Roman" w:hAnsi="Calibri" w:cs="Times New Roman"/>
+                <w:color w:val="000000"/>
+                <w:lang w:eastAsia="en-JM"/>
+              </w:rPr>
+              <w:t xml:space="preserve">Ending text </w:t>
+            </w:r>
+            <w:proofErr w:type="spellStart"/>
+            <w:r>
+              <w:rPr>
+                <w:rFonts w:ascii="Calibri" w:eastAsia="Times New Roman" w:hAnsi="Calibri" w:cs="Times New Roman"/>
+                <w:color w:val="000000"/>
+                <w:lang w:eastAsia="en-JM"/>
+              </w:rPr>
+              <w:t>delimter</w:t>
+            </w:r>
+            <w:proofErr w:type="spellEnd"/>
+            <w:r>
+              <w:rPr>
+                <w:rFonts w:ascii="Calibri" w:eastAsia="Times New Roman" w:hAnsi="Calibri" w:cs="Times New Roman"/>
+                <w:color w:val="000000"/>
+                <w:lang w:eastAsia="en-JM"/>
+              </w:rPr>
+              <w:t xml:space="preserve"> that will wrap tokens, like Coloum1</w:t>
+            </w:r>
+          </w:p>
+        </w:tc>
+        <w:tc>
+          <w:tcPr>
+            <w:tcW w:w="2683" w:type="dxa"/>
+            <w:noWrap/>
+            <w:hideMark/>
+          </w:tcPr>
+          <w:p>
+            <w:pPr>
+              <w:cnfStyle w:val="000000000000" w:firstRow="0" w:lastRow="0" w:firstColumn="0" w:lastColumn="0" w:oddVBand="0" w:evenVBand="0" w:oddHBand="0" w:evenHBand="0" w:firstRowFirstColumn="0" w:firstRowLastColumn="0" w:lastRowFirstColumn="0" w:lastRowLastColumn="0"/>
+              <w:rPr>
+                <w:rFonts w:ascii="Calibri" w:eastAsia="Times New Roman" w:hAnsi="Calibri" w:cs="Times New Roman"/>
+                <w:color w:val="000000"/>
+                <w:lang w:eastAsia="en-JM"/>
+              </w:rPr>
+            </w:pPr>
+            <w:r>
+              <w:rPr>
+                <w:rFonts w:ascii="Calibri" w:eastAsia="Times New Roman" w:hAnsi="Calibri" w:cs="Times New Roman"/>
+                <w:color w:val="000000"/>
+                <w:lang w:eastAsia="en-JM"/>
+              </w:rPr>
+              <w:t>_}</w:t>
+            </w:r>
+          </w:p>
+        </w:tc>
+      </w:tr>
+      <w:tr>
+        <w:trPr>
+          <w:cnfStyle w:val="000000100000" w:firstRow="0" w:lastRow="0" w:firstColumn="0" w:lastColumn="0" w:oddVBand="0" w:evenVBand="0" w:oddHBand="1" w:evenHBand="0" w:firstRowFirstColumn="0" w:firstRowLastColumn="0" w:lastRowFirstColumn="0" w:lastRowLastColumn="0"/>
+          <w:trHeight w:val="300"/>
+        </w:trPr>
+        <w:tc>
+          <w:tcPr>
+            <w:cnfStyle w:val="001000000000" w:firstRow="0" w:lastRow="0" w:firstColumn="1" w:lastColumn="0" w:oddVBand="0" w:evenVBand="0" w:oddHBand="0" w:evenHBand="0" w:firstRowFirstColumn="0" w:firstRowLastColumn="0" w:lastRowFirstColumn="0" w:lastRowLastColumn="0"/>
+            <w:tcW w:w="1908" w:type="dxa"/>
+            <w:hideMark/>
+          </w:tcPr>
+          <w:p>
+            <w:pPr>
+              <w:rPr>
+                <w:rFonts w:ascii="Calibri" w:eastAsia="Times New Roman" w:hAnsi="Calibri" w:cs="Times New Roman"/>
+                <w:color w:val="000000"/>
+                <w:lang w:eastAsia="en-JM"/>
+              </w:rPr>
+            </w:pPr>
+            <w:proofErr w:type="spellStart"/>
+            <w:r>
+              <w:rPr>
+                <w:rFonts w:ascii="Calibri" w:eastAsia="Times New Roman" w:hAnsi="Calibri" w:cs="Times New Roman"/>
+                <w:color w:val="000000"/>
+                <w:lang w:eastAsia="en-JM"/>
+              </w:rPr>
+              <w:t>JMMBCustomerNotificationPackage</w:t>
+            </w:r>
+            <w:proofErr w:type="spellEnd"/>
+          </w:p>
+        </w:tc>
+        <w:tc>
+          <w:tcPr>
+            <w:tcW w:w="3316" w:type="dxa"/>
+            <w:noWrap/>
+            <w:hideMark/>
+          </w:tcPr>
+          <w:p>
+            <w:pPr>
+              <w:cnfStyle w:val="000000100000" w:firstRow="0" w:lastRow="0" w:firstColumn="0" w:lastColumn="0" w:oddVBand="0" w:evenVBand="0" w:oddHBand="1" w:evenHBand="0" w:firstRowFirstColumn="0" w:firstRowLastColumn="0" w:lastRowFirstColumn="0" w:lastRowLastColumn="0"/>
+              <w:rPr>
+                <w:rFonts w:ascii="Calibri" w:eastAsia="Times New Roman" w:hAnsi="Calibri" w:cs="Times New Roman"/>
+                <w:color w:val="000000"/>
+                <w:lang w:eastAsia="en-JM"/>
+              </w:rPr>
+            </w:pPr>
+            <w:r>
+              <w:rPr>
+                <w:rFonts w:ascii="Calibri" w:eastAsia="Times New Roman" w:hAnsi="Calibri" w:cs="Times New Roman"/>
+                <w:color w:val="000000"/>
+                <w:lang w:eastAsia="en-JM"/>
+              </w:rPr>
+              <w:t>\Package.Variables[User::TemplateStartingDelimiter].Properties[Value]</w:t>
+            </w:r>
+          </w:p>
+        </w:tc>
+        <w:tc>
+          <w:tcPr>
+            <w:tcW w:w="1669" w:type="dxa"/>
+            <w:noWrap/>
+            <w:hideMark/>
+          </w:tcPr>
+          <w:p>
+            <w:pPr>
+              <w:cnfStyle w:val="000000100000" w:firstRow="0" w:lastRow="0" w:firstColumn="0" w:lastColumn="0" w:oddVBand="0" w:evenVBand="0" w:oddHBand="1" w:evenHBand="0" w:firstRowFirstColumn="0" w:firstRowLastColumn="0" w:lastRowFirstColumn="0" w:lastRowLastColumn="0"/>
+              <w:rPr>
+                <w:rFonts w:ascii="Calibri" w:eastAsia="Times New Roman" w:hAnsi="Calibri" w:cs="Times New Roman"/>
+                <w:color w:val="000000"/>
+                <w:lang w:eastAsia="en-JM"/>
+              </w:rPr>
+            </w:pPr>
+            <w:r>
+              <w:rPr>
+                <w:rFonts w:ascii="Calibri" w:eastAsia="Times New Roman" w:hAnsi="Calibri" w:cs="Times New Roman"/>
+                <w:color w:val="000000"/>
+                <w:lang w:eastAsia="en-JM"/>
+              </w:rPr>
+              <w:t xml:space="preserve">Starting text </w:t>
+            </w:r>
+            <w:proofErr w:type="spellStart"/>
+            <w:r>
+              <w:rPr>
+                <w:rFonts w:ascii="Calibri" w:eastAsia="Times New Roman" w:hAnsi="Calibri" w:cs="Times New Roman"/>
+                <w:color w:val="000000"/>
+                <w:lang w:eastAsia="en-JM"/>
+              </w:rPr>
+              <w:t>delimter</w:t>
+            </w:r>
+            <w:proofErr w:type="spellEnd"/>
+            <w:r>
+              <w:rPr>
+                <w:rFonts w:ascii="Calibri" w:eastAsia="Times New Roman" w:hAnsi="Calibri" w:cs="Times New Roman"/>
+                <w:color w:val="000000"/>
+                <w:lang w:eastAsia="en-JM"/>
+              </w:rPr>
+              <w:t xml:space="preserve"> that will wrap tokens, like Coloum1</w:t>
+            </w:r>
+          </w:p>
+        </w:tc>
+        <w:tc>
+          <w:tcPr>
+            <w:tcW w:w="2683" w:type="dxa"/>
+            <w:noWrap/>
+            <w:hideMark/>
+          </w:tcPr>
+          <w:p>
+            <w:pPr>
+              <w:cnfStyle w:val="000000100000" w:firstRow="0" w:lastRow="0" w:firstColumn="0" w:lastColumn="0" w:oddVBand="0" w:evenVBand="0" w:oddHBand="1" w:evenHBand="0" w:firstRowFirstColumn="0" w:firstRowLastColumn="0" w:lastRowFirstColumn="0" w:lastRowLastColumn="0"/>
+              <w:rPr>
+                <w:rFonts w:ascii="Calibri" w:eastAsia="Times New Roman" w:hAnsi="Calibri" w:cs="Times New Roman"/>
+                <w:color w:val="000000"/>
+                <w:lang w:eastAsia="en-JM"/>
+              </w:rPr>
+            </w:pPr>
+            <w:r>
+              <w:rPr>
+                <w:rFonts w:ascii="Calibri" w:eastAsia="Times New Roman" w:hAnsi="Calibri" w:cs="Times New Roman"/>
+                <w:color w:val="000000"/>
+                <w:lang w:eastAsia="en-JM"/>
+              </w:rPr>
+              <w:t>{_</w:t>
+            </w:r>
+          </w:p>
+        </w:tc>
+      </w:tr>
+      <w:tr>
+        <w:trPr>
+          <w:trHeight w:val="300"/>
+        </w:trPr>
+        <w:tc>
+          <w:tcPr>
+            <w:cnfStyle w:val="001000000000" w:firstRow="0" w:lastRow="0" w:firstColumn="1" w:lastColumn="0" w:oddVBand="0" w:evenVBand="0" w:oddHBand="0" w:evenHBand="0" w:firstRowFirstColumn="0" w:firstRowLastColumn="0" w:lastRowFirstColumn="0" w:lastRowLastColumn="0"/>
+            <w:tcW w:w="1908" w:type="dxa"/>
+            <w:hideMark/>
+          </w:tcPr>
+          <w:p>
+            <w:pPr>
+              <w:rPr>
+                <w:rFonts w:ascii="Calibri" w:eastAsia="Times New Roman" w:hAnsi="Calibri" w:cs="Times New Roman"/>
+                <w:color w:val="000000"/>
+                <w:lang w:eastAsia="en-JM"/>
+              </w:rPr>
+            </w:pPr>
+            <w:proofErr w:type="spellStart"/>
+            <w:r>
+              <w:rPr>
+                <w:rFonts w:ascii="Calibri" w:eastAsia="Times New Roman" w:hAnsi="Calibri" w:cs="Times New Roman"/>
+                <w:color w:val="000000"/>
+                <w:lang w:eastAsia="en-JM"/>
+              </w:rPr>
+              <w:t>JMMBCustomerNotificationPackage</w:t>
+            </w:r>
+            <w:proofErr w:type="spellEnd"/>
+          </w:p>
+        </w:tc>
+        <w:tc>
+          <w:tcPr>
+            <w:tcW w:w="3316" w:type="dxa"/>
+            <w:noWrap/>
+            <w:hideMark/>
+          </w:tcPr>
+          <w:p>
+            <w:pPr>
+              <w:cnfStyle w:val="000000000000" w:firstRow="0" w:lastRow="0" w:firstColumn="0" w:lastColumn="0" w:oddVBand="0" w:evenVBand="0" w:oddHBand="0" w:evenHBand="0" w:firstRowFirstColumn="0" w:firstRowLastColumn="0" w:lastRowFirstColumn="0" w:lastRowLastColumn="0"/>
+              <w:rPr>
+                <w:rFonts w:ascii="Calibri" w:eastAsia="Times New Roman" w:hAnsi="Calibri" w:cs="Times New Roman"/>
+                <w:color w:val="000000"/>
+                <w:lang w:eastAsia="en-JM"/>
+              </w:rPr>
+            </w:pPr>
+            <w:r>
+              <w:rPr>
+                <w:rFonts w:ascii="Calibri" w:eastAsia="Times New Roman" w:hAnsi="Calibri" w:cs="Times New Roman"/>
+                <w:color w:val="000000"/>
+                <w:lang w:eastAsia="en-JM"/>
+              </w:rPr>
+              <w:t>\</w:t>
+            </w:r>
+            <w:proofErr w:type="spellStart"/>
+            <w:r>
+              <w:rPr>
+                <w:rFonts w:ascii="Calibri" w:eastAsia="Times New Roman" w:hAnsi="Calibri" w:cs="Times New Roman"/>
+                <w:color w:val="000000"/>
+                <w:lang w:eastAsia="en-JM"/>
+              </w:rPr>
+              <w:t>Package.Variables</w:t>
+            </w:r>
+            <w:proofErr w:type="spellEnd"/>
+            <w:r>
+              <w:rPr>
+                <w:rFonts w:ascii="Calibri" w:eastAsia="Times New Roman" w:hAnsi="Calibri" w:cs="Times New Roman"/>
+                <w:color w:val="000000"/>
+                <w:lang w:eastAsia="en-JM"/>
+              </w:rPr>
+              <w:t>[User::</w:t>
+            </w:r>
+            <w:proofErr w:type="spellStart"/>
+            <w:r>
+              <w:rPr>
+                <w:rFonts w:ascii="Calibri" w:eastAsia="Times New Roman" w:hAnsi="Calibri" w:cs="Times New Roman"/>
+                <w:color w:val="000000"/>
+                <w:lang w:eastAsia="en-JM"/>
+              </w:rPr>
+              <w:t>WSDLFileLocation</w:t>
+            </w:r>
+            <w:proofErr w:type="spellEnd"/>
+            <w:r>
+              <w:rPr>
+                <w:rFonts w:ascii="Calibri" w:eastAsia="Times New Roman" w:hAnsi="Calibri" w:cs="Times New Roman"/>
+                <w:color w:val="000000"/>
+                <w:lang w:eastAsia="en-JM"/>
+              </w:rPr>
+              <w:t>].Properties[Value]</w:t>
+            </w:r>
+          </w:p>
+        </w:tc>
+        <w:tc>
+          <w:tcPr>
+            <w:tcW w:w="1669" w:type="dxa"/>
+            <w:noWrap/>
+            <w:hideMark/>
+          </w:tcPr>
+          <w:p>
+            <w:pPr>
+              <w:cnfStyle w:val="000000000000" w:firstRow="0" w:lastRow="0" w:firstColumn="0" w:lastColumn="0" w:oddVBand="0" w:evenVBand="0" w:oddHBand="0" w:evenHBand="0" w:firstRowFirstColumn="0" w:firstRowLastColumn="0" w:lastRowFirstColumn="0" w:lastRowLastColumn="0"/>
+              <w:rPr>
+                <w:rFonts w:ascii="Calibri" w:eastAsia="Times New Roman" w:hAnsi="Calibri" w:cs="Times New Roman"/>
+                <w:color w:val="000000"/>
+                <w:lang w:eastAsia="en-JM"/>
+              </w:rPr>
+            </w:pPr>
+            <w:r>
+              <w:rPr>
+                <w:rFonts w:ascii="Calibri" w:eastAsia="Times New Roman" w:hAnsi="Calibri" w:cs="Times New Roman"/>
+                <w:color w:val="000000"/>
+                <w:lang w:eastAsia="en-JM"/>
+              </w:rPr>
+              <w:t>File Path</w:t>
+            </w:r>
+          </w:p>
+        </w:tc>
+        <w:tc>
+          <w:tcPr>
+            <w:tcW w:w="2683" w:type="dxa"/>
+            <w:noWrap/>
+            <w:hideMark/>
+          </w:tcPr>
+          <w:p>
+            <w:pPr>
+              <w:cnfStyle w:val="000000000000" w:firstRow="0" w:lastRow="0" w:firstColumn="0" w:lastColumn="0" w:oddVBand="0" w:evenVBand="0" w:oddHBand="0" w:evenHBand="0" w:firstRowFirstColumn="0" w:firstRowLastColumn="0" w:lastRowFirstColumn="0" w:lastRowLastColumn="0"/>
+              <w:rPr>
+                <w:rFonts w:ascii="Calibri" w:eastAsia="Times New Roman" w:hAnsi="Calibri" w:cs="Times New Roman"/>
+                <w:color w:val="000000"/>
+                <w:lang w:eastAsia="en-JM"/>
+              </w:rPr>
+            </w:pPr>
+            <w:r>
+              <w:rPr>
+                <w:rFonts w:ascii="Calibri" w:eastAsia="Times New Roman" w:hAnsi="Calibri" w:cs="Times New Roman"/>
+                <w:color w:val="000000"/>
+                <w:lang w:eastAsia="en-JM"/>
+              </w:rPr>
+              <w:t>C:\SMSService.wsdl</w:t>
+            </w:r>
+          </w:p>
+        </w:tc>
+      </w:tr>
+    </w:tbl>
     <w:p>
       <w:pPr>
         <w:rPr>
@@ -818,10 +3371,336 @@
       <w:pPr>
         <w:pStyle w:val="Heading1"/>
       </w:pPr>
+      <w:bookmarkStart w:id="7" w:name="_Toc357489722"/>
+      <w:r>
+        <w:lastRenderedPageBreak/>
+        <w:t xml:space="preserve">Using </w:t>
+      </w:r>
+      <w:proofErr w:type="gramStart"/>
+      <w:r>
+        <w:t>The</w:t>
+      </w:r>
+      <w:proofErr w:type="gramEnd"/>
+      <w:r>
+        <w:t xml:space="preserve"> Packages</w:t>
+      </w:r>
+      <w:bookmarkEnd w:id="7"/>
+    </w:p>
+    <w:p>
+      <w:pPr>
+        <w:rPr>
+          <w:rFonts w:ascii="Calibri" w:eastAsia="Times New Roman" w:hAnsi="Calibri" w:cs="Times New Roman"/>
+          <w:color w:val="000000"/>
+          <w:lang w:eastAsia="en-JM"/>
+        </w:rPr>
+      </w:pPr>
+      <w:r>
+        <w:t xml:space="preserve">Under normal execution the </w:t>
+      </w:r>
+      <w:proofErr w:type="spellStart"/>
+      <w:r>
+        <w:rPr>
+          <w:rFonts w:ascii="Calibri" w:eastAsia="Times New Roman" w:hAnsi="Calibri" w:cs="Times New Roman"/>
+          <w:b/>
+          <w:color w:val="000000"/>
+          <w:lang w:eastAsia="en-JM"/>
+        </w:rPr>
+        <w:t>JMMBBulkCustomerFileUpdatePackage</w:t>
+      </w:r>
+      <w:proofErr w:type="spellEnd"/>
+      <w:r>
+        <w:rPr>
+          <w:rFonts w:ascii="Calibri" w:eastAsia="Times New Roman" w:hAnsi="Calibri" w:cs="Times New Roman"/>
+          <w:b/>
+          <w:color w:val="000000"/>
+          <w:lang w:eastAsia="en-JM"/>
+        </w:rPr>
+        <w:t xml:space="preserve"> </w:t>
+      </w:r>
+      <w:r>
+        <w:t xml:space="preserve">package will </w:t>
+      </w:r>
+      <w:r>
+        <w:t xml:space="preserve">be </w:t>
+      </w:r>
+      <w:r>
+        <w:t>the only package that needs direct execution, it in turn will execute</w:t>
+      </w:r>
+      <w:r>
+        <w:rPr>
+          <w:rFonts w:ascii="Calibri" w:eastAsia="Times New Roman" w:hAnsi="Calibri" w:cs="Times New Roman"/>
+          <w:b/>
+          <w:color w:val="000000"/>
+          <w:lang w:eastAsia="en-JM"/>
+        </w:rPr>
+        <w:t xml:space="preserve"> </w:t>
+      </w:r>
+      <w:proofErr w:type="spellStart"/>
+      <w:r>
+        <w:rPr>
+          <w:rFonts w:ascii="Calibri" w:eastAsia="Times New Roman" w:hAnsi="Calibri" w:cs="Times New Roman"/>
+          <w:b/>
+          <w:color w:val="000000"/>
+          <w:lang w:eastAsia="en-JM"/>
+        </w:rPr>
+        <w:t>JMMBCustomerNotificationPackage</w:t>
+      </w:r>
+      <w:proofErr w:type="spellEnd"/>
+      <w:r>
+        <w:rPr>
+          <w:rFonts w:ascii="Calibri" w:eastAsia="Times New Roman" w:hAnsi="Calibri" w:cs="Times New Roman"/>
+          <w:color w:val="000000"/>
+          <w:lang w:eastAsia="en-JM"/>
+        </w:rPr>
+        <w:t xml:space="preserve"> </w:t>
+      </w:r>
+      <w:r>
+        <w:t>package</w:t>
+      </w:r>
+      <w:r>
+        <w:t xml:space="preserve">. The </w:t>
+      </w:r>
+      <w:proofErr w:type="spellStart"/>
+      <w:r>
+        <w:rPr>
+          <w:rFonts w:ascii="Calibri" w:eastAsia="Times New Roman" w:hAnsi="Calibri" w:cs="Times New Roman"/>
+          <w:b/>
+          <w:color w:val="000000"/>
+          <w:lang w:eastAsia="en-JM"/>
+        </w:rPr>
+        <w:t>JMMBBulkCustomerFileUpdatePackage</w:t>
+      </w:r>
+      <w:proofErr w:type="spellEnd"/>
+      <w:r>
+        <w:rPr>
+          <w:rFonts w:ascii="Calibri" w:eastAsia="Times New Roman" w:hAnsi="Calibri" w:cs="Times New Roman"/>
+          <w:b/>
+          <w:color w:val="000000"/>
+          <w:lang w:eastAsia="en-JM"/>
+        </w:rPr>
+        <w:t xml:space="preserve"> </w:t>
+      </w:r>
+      <w:r>
+        <w:rPr>
+          <w:rFonts w:ascii="Calibri" w:eastAsia="Times New Roman" w:hAnsi="Calibri" w:cs="Times New Roman"/>
+          <w:color w:val="000000"/>
+          <w:lang w:eastAsia="en-JM"/>
+        </w:rPr>
+        <w:t>has two purposes:</w:t>
+      </w:r>
+    </w:p>
+    <w:p>
+      <w:pPr>
+        <w:pStyle w:val="ListParagraph"/>
+        <w:numPr>
+          <w:ilvl w:val="0"/>
+          <w:numId w:val="4"/>
+        </w:numPr>
+      </w:pPr>
+      <w:r>
+        <w:t>Update the Customer files with the latest contact information.</w:t>
+      </w:r>
+    </w:p>
+    <w:p>
+      <w:pPr>
+        <w:pStyle w:val="ListParagraph"/>
+        <w:numPr>
+          <w:ilvl w:val="0"/>
+          <w:numId w:val="4"/>
+        </w:numPr>
+      </w:pPr>
+      <w:r>
+        <w:t>Log which customers have necessary missing information (e.g. missing telephone numbers while supporting Text channel).</w:t>
+      </w:r>
+    </w:p>
+    <w:p>
+      <w:pPr>
+        <w:rPr>
+          <w:rFonts w:ascii="Calibri" w:eastAsia="Times New Roman" w:hAnsi="Calibri" w:cs="Times New Roman"/>
+          <w:color w:val="000000"/>
+          <w:lang w:eastAsia="en-JM"/>
+        </w:rPr>
+      </w:pPr>
+      <w:r>
+        <w:t xml:space="preserve">It then executes the </w:t>
+      </w:r>
+      <w:proofErr w:type="spellStart"/>
+      <w:r>
+        <w:rPr>
+          <w:rFonts w:ascii="Calibri" w:eastAsia="Times New Roman" w:hAnsi="Calibri" w:cs="Times New Roman"/>
+          <w:b/>
+          <w:color w:val="000000"/>
+          <w:lang w:eastAsia="en-JM"/>
+        </w:rPr>
+        <w:t>JMMBCustomerNotificationPackage</w:t>
+      </w:r>
+      <w:proofErr w:type="spellEnd"/>
+      <w:r>
+        <w:rPr>
+          <w:rFonts w:ascii="Calibri" w:eastAsia="Times New Roman" w:hAnsi="Calibri" w:cs="Times New Roman"/>
+          <w:b/>
+          <w:color w:val="000000"/>
+          <w:lang w:eastAsia="en-JM"/>
+        </w:rPr>
+        <w:t xml:space="preserve"> </w:t>
+      </w:r>
+      <w:r>
+        <w:rPr>
+          <w:rFonts w:ascii="Calibri" w:eastAsia="Times New Roman" w:hAnsi="Calibri" w:cs="Times New Roman"/>
+          <w:color w:val="000000"/>
+          <w:lang w:eastAsia="en-JM"/>
+        </w:rPr>
+        <w:t>which:</w:t>
+      </w:r>
+    </w:p>
+    <w:p>
+      <w:pPr>
+        <w:pStyle w:val="ListParagraph"/>
+        <w:numPr>
+          <w:ilvl w:val="0"/>
+          <w:numId w:val="5"/>
+        </w:numPr>
+      </w:pPr>
+      <w:r>
+        <w:t>Send the notifications based on the template for each notification type and channel.</w:t>
+      </w:r>
+    </w:p>
+    <w:p>
+      <w:pPr>
+        <w:pStyle w:val="ListParagraph"/>
+        <w:numPr>
+          <w:ilvl w:val="0"/>
+          <w:numId w:val="5"/>
+        </w:numPr>
+      </w:pPr>
+      <w:r>
+        <w:t>Archives the processed files.</w:t>
+      </w:r>
+    </w:p>
+    <w:p>
+      <w:pPr>
+        <w:rPr>
+          <w:rFonts w:ascii="Calibri" w:eastAsia="Times New Roman" w:hAnsi="Calibri" w:cs="Times New Roman"/>
+          <w:color w:val="000000"/>
+          <w:lang w:eastAsia="en-JM"/>
+        </w:rPr>
+      </w:pPr>
+      <w:r>
+        <w:t xml:space="preserve">The </w:t>
+      </w:r>
+      <w:proofErr w:type="spellStart"/>
+      <w:r>
+        <w:rPr>
+          <w:rFonts w:ascii="Calibri" w:eastAsia="Times New Roman" w:hAnsi="Calibri" w:cs="Times New Roman"/>
+          <w:b/>
+          <w:color w:val="000000"/>
+          <w:lang w:eastAsia="en-JM"/>
+        </w:rPr>
+        <w:t>JMMBCustomerNotificationPackage</w:t>
+      </w:r>
+      <w:proofErr w:type="spellEnd"/>
+      <w:r>
+        <w:rPr>
+          <w:rFonts w:ascii="Calibri" w:eastAsia="Times New Roman" w:hAnsi="Calibri" w:cs="Times New Roman"/>
+          <w:color w:val="000000"/>
+          <w:lang w:eastAsia="en-JM"/>
+        </w:rPr>
+        <w:t xml:space="preserve"> package uses the Notifications table to determine which notifications should be sent and the template they should use. Both packages take int</w:t>
+      </w:r>
+      <w:r>
+        <w:rPr>
+          <w:rFonts w:ascii="Calibri" w:eastAsia="Times New Roman" w:hAnsi="Calibri" w:cs="Times New Roman"/>
+          <w:color w:val="000000"/>
+          <w:lang w:eastAsia="en-JM"/>
+        </w:rPr>
+        <w:t xml:space="preserve">o consideration an exception list (the </w:t>
+      </w:r>
+      <w:r>
+        <w:rPr>
+          <w:rFonts w:ascii="Calibri" w:eastAsia="Times New Roman" w:hAnsi="Calibri" w:cs="Times New Roman"/>
+          <w:color w:val="000000"/>
+          <w:lang w:eastAsia="en-JM"/>
+        </w:rPr>
+        <w:t>Exceptions</w:t>
+      </w:r>
+      <w:r>
+        <w:rPr>
+          <w:rFonts w:ascii="Calibri" w:eastAsia="Times New Roman" w:hAnsi="Calibri" w:cs="Times New Roman"/>
+          <w:color w:val="000000"/>
+          <w:lang w:eastAsia="en-JM"/>
+        </w:rPr>
+        <w:t xml:space="preserve"> table) that represent customers desire not to receive notification on a particular channel (or not at all).</w:t>
+      </w:r>
+    </w:p>
+    <w:p>
+      <w:pPr>
+        <w:pStyle w:val="Heading2"/>
+      </w:pPr>
+      <w:bookmarkStart w:id="8" w:name="_Toc357489723"/>
+      <w:r>
+        <w:t>Setting up notifications</w:t>
+      </w:r>
+      <w:bookmarkEnd w:id="8"/>
+    </w:p>
+    <w:p>
+      <w:r>
+        <w:t>Notifications are setup via the Notifications table. The user must specify the name of the notification, the customer file paths (</w:t>
+      </w:r>
+      <w:proofErr w:type="spellStart"/>
+      <w:r>
+        <w:t>CustomerIdFilePath</w:t>
+      </w:r>
+      <w:proofErr w:type="spellEnd"/>
+      <w:r>
+        <w:t xml:space="preserve"> is optional), the templates and the subject for email templates.</w:t>
+      </w:r>
+    </w:p>
+    <w:p/>
+    <w:p>
+      <w:pPr>
+        <w:pStyle w:val="Heading2"/>
+      </w:pPr>
+      <w:bookmarkStart w:id="9" w:name="_Toc357489724"/>
+      <w:r>
+        <w:t>Exception List</w:t>
+      </w:r>
+      <w:bookmarkEnd w:id="9"/>
+    </w:p>
+    <w:p>
+      <w:r>
+        <w:t>The user can specify that a certain customer should not receive notification on a certain channel and also that certain email address or telephone numbers should not receive notifications.</w:t>
+      </w:r>
+    </w:p>
+    <w:p>
+      <w:pPr>
+        <w:rPr>
+          <w:b/>
+        </w:rPr>
+      </w:pPr>
+    </w:p>
+    <w:p>
+      <w:pPr>
+        <w:rPr>
+          <w:b/>
+        </w:rPr>
+      </w:pPr>
+      <w:r>
+        <w:rPr>
+          <w:b/>
+        </w:rPr>
+        <w:br w:type="page"/>
+      </w:r>
+    </w:p>
+    <w:p>
+      <w:pPr>
+        <w:pStyle w:val="Heading1"/>
+      </w:pPr>
+      <w:bookmarkStart w:id="10" w:name="_Toc357489725"/>
       <w:r>
         <w:lastRenderedPageBreak/>
         <w:t>Troubleshooting</w:t>
       </w:r>
+      <w:bookmarkEnd w:id="10"/>
     </w:p>
     <w:p>
       <w:r>
@@ -832,9 +3711,11 @@
       <w:pPr>
         <w:pStyle w:val="Heading2"/>
       </w:pPr>
+      <w:bookmarkStart w:id="11" w:name="_Toc357489726"/>
       <w:r>
         <w:t>Event Log</w:t>
       </w:r>
+      <w:bookmarkEnd w:id="11"/>
     </w:p>
     <w:p>
       <w:r>
@@ -861,7 +3742,7 @@
                     <pic:cNvPicPr/>
                   </pic:nvPicPr>
                   <pic:blipFill>
-                    <a:blip r:embed="rId7">
+                    <a:blip r:embed="rId8">
                       <a:extLst>
                         <a:ext uri="{28A0092B-C50C-407E-A947-70E740481C1C}">
                           <a14:useLocalDpi xmlns:a14="http://schemas.microsoft.com/office/drawing/2010/main" val="0"/>
@@ -895,10 +3776,7 @@
     </w:p>
     <w:p>
       <w:r>
-        <w:t>It normally logs more than one event log because the failure is recorded different failure points.</w:t>
-      </w:r>
-      <w:r>
-        <w:t xml:space="preserve"> In this situation the package had a problem connecting to the database as seen in the message section of the event.</w:t>
+        <w:t>It normally logs more than one event log because the failure is recorded different failure points. In this situation the package had a problem connecting to the database as seen in the message section of the event.</w:t>
       </w:r>
     </w:p>
     <w:p>
@@ -924,7 +3802,7 @@
                     <pic:cNvPicPr/>
                   </pic:nvPicPr>
                   <pic:blipFill>
-                    <a:blip r:embed="rId8">
+                    <a:blip r:embed="rId9">
                       <a:extLst>
                         <a:ext uri="{28A0092B-C50C-407E-A947-70E740481C1C}">
                           <a14:useLocalDpi xmlns:a14="http://schemas.microsoft.com/office/drawing/2010/main" val="0"/>
@@ -960,8 +3838,6 @@
       <w:pPr>
         <w:pStyle w:val="Heading2"/>
       </w:pPr>
-      <w:bookmarkStart w:id="0" w:name="_GoBack"/>
-      <w:bookmarkEnd w:id="0"/>
     </w:p>
     <w:p/>
     <w:sectPr>
@@ -979,6 +3855,119 @@
 <file path=word/numbering.xml><?xml version="1.0" encoding="utf-8"?>
 <w:numbering xmlns:wpc="http://schemas.microsoft.com/office/word/2010/wordprocessingCanvas" xmlns:mc="http://schemas.openxmlformats.org/markup-compatibility/2006" xmlns:o="urn:schemas-microsoft-com:office:office" xmlns:r="http://schemas.openxmlformats.org/officeDocument/2006/relationships" xmlns:m="http://schemas.openxmlformats.org/officeDocument/2006/math" xmlns:v="urn:schemas-microsoft-com:vml" xmlns:wp14="http://schemas.microsoft.com/office/word/2010/wordprocessingDrawing" xmlns:wp="http://schemas.openxmlformats.org/drawingml/2006/wordprocessingDrawing" xmlns:w10="urn:schemas-microsoft-com:office:word" xmlns:w="http://schemas.openxmlformats.org/wordprocessingml/2006/main" xmlns:w14="http://schemas.microsoft.com/office/word/2010/wordml" xmlns:wpg="http://schemas.microsoft.com/office/word/2010/wordprocessingGroup" xmlns:wpi="http://schemas.microsoft.com/office/word/2010/wordprocessingInk" xmlns:wne="http://schemas.microsoft.com/office/word/2006/wordml" xmlns:wps="http://schemas.microsoft.com/office/word/2010/wordprocessingShape" mc:Ignorable="w14 wp14">
   <w:abstractNum w:abstractNumId="0">
+    <w:nsid w:val="105138C8"/>
+    <w:multiLevelType w:val="hybridMultilevel"/>
+    <w:tmpl w:val="2CA87574"/>
+    <w:lvl w:ilvl="0" w:tplc="20090001">
+      <w:start w:val="1"/>
+      <w:numFmt w:val="bullet"/>
+      <w:lvlText w:val=""/>
+      <w:lvlJc w:val="left"/>
+      <w:pPr>
+        <w:ind w:left="720" w:hanging="360"/>
+      </w:pPr>
+      <w:rPr>
+        <w:rFonts w:ascii="Symbol" w:hAnsi="Symbol" w:hint="default"/>
+      </w:rPr>
+    </w:lvl>
+    <w:lvl w:ilvl="1" w:tplc="20090003" w:tentative="1">
+      <w:start w:val="1"/>
+      <w:numFmt w:val="bullet"/>
+      <w:lvlText w:val="o"/>
+      <w:lvlJc w:val="left"/>
+      <w:pPr>
+        <w:ind w:left="1440" w:hanging="360"/>
+      </w:pPr>
+      <w:rPr>
+        <w:rFonts w:ascii="Courier New" w:hAnsi="Courier New" w:cs="Courier New" w:hint="default"/>
+      </w:rPr>
+    </w:lvl>
+    <w:lvl w:ilvl="2" w:tplc="20090005" w:tentative="1">
+      <w:start w:val="1"/>
+      <w:numFmt w:val="bullet"/>
+      <w:lvlText w:val=""/>
+      <w:lvlJc w:val="left"/>
+      <w:pPr>
+        <w:ind w:left="2160" w:hanging="360"/>
+      </w:pPr>
+      <w:rPr>
+        <w:rFonts w:ascii="Wingdings" w:hAnsi="Wingdings" w:hint="default"/>
+      </w:rPr>
+    </w:lvl>
+    <w:lvl w:ilvl="3" w:tplc="20090001" w:tentative="1">
+      <w:start w:val="1"/>
+      <w:numFmt w:val="bullet"/>
+      <w:lvlText w:val=""/>
+      <w:lvlJc w:val="left"/>
+      <w:pPr>
+        <w:ind w:left="2880" w:hanging="360"/>
+      </w:pPr>
+      <w:rPr>
+        <w:rFonts w:ascii="Symbol" w:hAnsi="Symbol" w:hint="default"/>
+      </w:rPr>
+    </w:lvl>
+    <w:lvl w:ilvl="4" w:tplc="20090003" w:tentative="1">
+      <w:start w:val="1"/>
+      <w:numFmt w:val="bullet"/>
+      <w:lvlText w:val="o"/>
+      <w:lvlJc w:val="left"/>
+      <w:pPr>
+        <w:ind w:left="3600" w:hanging="360"/>
+      </w:pPr>
+      <w:rPr>
+        <w:rFonts w:ascii="Courier New" w:hAnsi="Courier New" w:cs="Courier New" w:hint="default"/>
+      </w:rPr>
+    </w:lvl>
+    <w:lvl w:ilvl="5" w:tplc="20090005" w:tentative="1">
+      <w:start w:val="1"/>
+      <w:numFmt w:val="bullet"/>
+      <w:lvlText w:val=""/>
+      <w:lvlJc w:val="left"/>
+      <w:pPr>
+        <w:ind w:left="4320" w:hanging="360"/>
+      </w:pPr>
+      <w:rPr>
+        <w:rFonts w:ascii="Wingdings" w:hAnsi="Wingdings" w:hint="default"/>
+      </w:rPr>
+    </w:lvl>
+    <w:lvl w:ilvl="6" w:tplc="20090001" w:tentative="1">
+      <w:start w:val="1"/>
+      <w:numFmt w:val="bullet"/>
+      <w:lvlText w:val=""/>
+      <w:lvlJc w:val="left"/>
+      <w:pPr>
+        <w:ind w:left="5040" w:hanging="360"/>
+      </w:pPr>
+      <w:rPr>
+        <w:rFonts w:ascii="Symbol" w:hAnsi="Symbol" w:hint="default"/>
+      </w:rPr>
+    </w:lvl>
+    <w:lvl w:ilvl="7" w:tplc="20090003" w:tentative="1">
+      <w:start w:val="1"/>
+      <w:numFmt w:val="bullet"/>
+      <w:lvlText w:val="o"/>
+      <w:lvlJc w:val="left"/>
+      <w:pPr>
+        <w:ind w:left="5760" w:hanging="360"/>
+      </w:pPr>
+      <w:rPr>
+        <w:rFonts w:ascii="Courier New" w:hAnsi="Courier New" w:cs="Courier New" w:hint="default"/>
+      </w:rPr>
+    </w:lvl>
+    <w:lvl w:ilvl="8" w:tplc="20090005" w:tentative="1">
+      <w:start w:val="1"/>
+      <w:numFmt w:val="bullet"/>
+      <w:lvlText w:val=""/>
+      <w:lvlJc w:val="left"/>
+      <w:pPr>
+        <w:ind w:left="6480" w:hanging="360"/>
+      </w:pPr>
+      <w:rPr>
+        <w:rFonts w:ascii="Wingdings" w:hAnsi="Wingdings" w:hint="default"/>
+      </w:rPr>
+    </w:lvl>
+  </w:abstractNum>
+  <w:abstractNum w:abstractNumId="1">
     <w:nsid w:val="444E2660"/>
     <w:multiLevelType w:val="hybridMultilevel"/>
     <w:tmpl w:val="FA2622CC"/>
@@ -1064,7 +4053,7 @@
       </w:pPr>
     </w:lvl>
   </w:abstractNum>
-  <w:abstractNum w:abstractNumId="1">
+  <w:abstractNum w:abstractNumId="2">
     <w:nsid w:val="48785F75"/>
     <w:multiLevelType w:val="hybridMultilevel"/>
     <w:tmpl w:val="41EA109A"/>
@@ -1153,7 +4142,7 @@
       </w:pPr>
     </w:lvl>
   </w:abstractNum>
-  <w:abstractNum w:abstractNumId="2">
+  <w:abstractNum w:abstractNumId="3">
     <w:nsid w:val="5D8F7BED"/>
     <w:multiLevelType w:val="hybridMultilevel"/>
     <w:tmpl w:val="98FA1D98"/>
@@ -1242,14 +4231,133 @@
       </w:pPr>
     </w:lvl>
   </w:abstractNum>
+  <w:abstractNum w:abstractNumId="4">
+    <w:nsid w:val="68497C3B"/>
+    <w:multiLevelType w:val="hybridMultilevel"/>
+    <w:tmpl w:val="913C421E"/>
+    <w:lvl w:ilvl="0" w:tplc="20090001">
+      <w:start w:val="1"/>
+      <w:numFmt w:val="bullet"/>
+      <w:lvlText w:val=""/>
+      <w:lvlJc w:val="left"/>
+      <w:pPr>
+        <w:ind w:left="720" w:hanging="360"/>
+      </w:pPr>
+      <w:rPr>
+        <w:rFonts w:ascii="Symbol" w:hAnsi="Symbol" w:hint="default"/>
+      </w:rPr>
+    </w:lvl>
+    <w:lvl w:ilvl="1" w:tplc="20090003" w:tentative="1">
+      <w:start w:val="1"/>
+      <w:numFmt w:val="bullet"/>
+      <w:lvlText w:val="o"/>
+      <w:lvlJc w:val="left"/>
+      <w:pPr>
+        <w:ind w:left="1440" w:hanging="360"/>
+      </w:pPr>
+      <w:rPr>
+        <w:rFonts w:ascii="Courier New" w:hAnsi="Courier New" w:cs="Courier New" w:hint="default"/>
+      </w:rPr>
+    </w:lvl>
+    <w:lvl w:ilvl="2" w:tplc="20090005" w:tentative="1">
+      <w:start w:val="1"/>
+      <w:numFmt w:val="bullet"/>
+      <w:lvlText w:val=""/>
+      <w:lvlJc w:val="left"/>
+      <w:pPr>
+        <w:ind w:left="2160" w:hanging="360"/>
+      </w:pPr>
+      <w:rPr>
+        <w:rFonts w:ascii="Wingdings" w:hAnsi="Wingdings" w:hint="default"/>
+      </w:rPr>
+    </w:lvl>
+    <w:lvl w:ilvl="3" w:tplc="20090001" w:tentative="1">
+      <w:start w:val="1"/>
+      <w:numFmt w:val="bullet"/>
+      <w:lvlText w:val=""/>
+      <w:lvlJc w:val="left"/>
+      <w:pPr>
+        <w:ind w:left="2880" w:hanging="360"/>
+      </w:pPr>
+      <w:rPr>
+        <w:rFonts w:ascii="Symbol" w:hAnsi="Symbol" w:hint="default"/>
+      </w:rPr>
+    </w:lvl>
+    <w:lvl w:ilvl="4" w:tplc="20090003" w:tentative="1">
+      <w:start w:val="1"/>
+      <w:numFmt w:val="bullet"/>
+      <w:lvlText w:val="o"/>
+      <w:lvlJc w:val="left"/>
+      <w:pPr>
+        <w:ind w:left="3600" w:hanging="360"/>
+      </w:pPr>
+      <w:rPr>
+        <w:rFonts w:ascii="Courier New" w:hAnsi="Courier New" w:cs="Courier New" w:hint="default"/>
+      </w:rPr>
+    </w:lvl>
+    <w:lvl w:ilvl="5" w:tplc="20090005" w:tentative="1">
+      <w:start w:val="1"/>
+      <w:numFmt w:val="bullet"/>
+      <w:lvlText w:val=""/>
+      <w:lvlJc w:val="left"/>
+      <w:pPr>
+        <w:ind w:left="4320" w:hanging="360"/>
+      </w:pPr>
+      <w:rPr>
+        <w:rFonts w:ascii="Wingdings" w:hAnsi="Wingdings" w:hint="default"/>
+      </w:rPr>
+    </w:lvl>
+    <w:lvl w:ilvl="6" w:tplc="20090001" w:tentative="1">
+      <w:start w:val="1"/>
+      <w:numFmt w:val="bullet"/>
+      <w:lvlText w:val=""/>
+      <w:lvlJc w:val="left"/>
+      <w:pPr>
+        <w:ind w:left="5040" w:hanging="360"/>
+      </w:pPr>
+      <w:rPr>
+        <w:rFonts w:ascii="Symbol" w:hAnsi="Symbol" w:hint="default"/>
+      </w:rPr>
+    </w:lvl>
+    <w:lvl w:ilvl="7" w:tplc="20090003" w:tentative="1">
+      <w:start w:val="1"/>
+      <w:numFmt w:val="bullet"/>
+      <w:lvlText w:val="o"/>
+      <w:lvlJc w:val="left"/>
+      <w:pPr>
+        <w:ind w:left="5760" w:hanging="360"/>
+      </w:pPr>
+      <w:rPr>
+        <w:rFonts w:ascii="Courier New" w:hAnsi="Courier New" w:cs="Courier New" w:hint="default"/>
+      </w:rPr>
+    </w:lvl>
+    <w:lvl w:ilvl="8" w:tplc="20090005" w:tentative="1">
+      <w:start w:val="1"/>
+      <w:numFmt w:val="bullet"/>
+      <w:lvlText w:val=""/>
+      <w:lvlJc w:val="left"/>
+      <w:pPr>
+        <w:ind w:left="6480" w:hanging="360"/>
+      </w:pPr>
+      <w:rPr>
+        <w:rFonts w:ascii="Wingdings" w:hAnsi="Wingdings" w:hint="default"/>
+      </w:rPr>
+    </w:lvl>
+  </w:abstractNum>
   <w:num w:numId="1">
-    <w:abstractNumId w:val="0"/>
+    <w:abstractNumId w:val="1"/>
   </w:num>
   <w:num w:numId="2">
+    <w:abstractNumId w:val="3"/>
+  </w:num>
+  <w:num w:numId="3">
     <w:abstractNumId w:val="2"/>
   </w:num>
-  <w:num w:numId="3">
-    <w:abstractNumId w:val="1"/>
+  <w:num w:numId="4">
+    <w:abstractNumId w:val="4"/>
+  </w:num>
+  <w:num w:numId="5">
+    <w:abstractNumId w:val="0"/>
   </w:num>
 </w:numbering>
 </file>
@@ -1464,7 +4572,6 @@
   <w:style w:type="character" w:default="1" w:styleId="DefaultParagraphFont">
     <w:name w:val="Default Paragraph Font"/>
     <w:uiPriority w:val="1"/>
-    <w:semiHidden/>
     <w:unhideWhenUsed/>
   </w:style>
   <w:style w:type="table" w:default="1" w:styleId="TableNormal">
@@ -1583,6 +4690,187 @@
       <w:ind w:left="720"/>
       <w:contextualSpacing/>
     </w:pPr>
+  </w:style>
+  <w:style w:type="table" w:styleId="TableGrid">
+    <w:name w:val="Table Grid"/>
+    <w:basedOn w:val="TableNormal"/>
+    <w:uiPriority w:val="59"/>
+    <w:rsid w:val="00EF50B0"/>
+    <w:pPr>
+      <w:spacing w:after="0" w:line="240" w:lineRule="auto"/>
+    </w:pPr>
+    <w:tblPr>
+      <w:tblInd w:w="0" w:type="dxa"/>
+      <w:tblBorders>
+        <w:top w:val="single" w:sz="4" w:space="0" w:color="auto"/>
+        <w:left w:val="single" w:sz="4" w:space="0" w:color="auto"/>
+        <w:bottom w:val="single" w:sz="4" w:space="0" w:color="auto"/>
+        <w:right w:val="single" w:sz="4" w:space="0" w:color="auto"/>
+        <w:insideH w:val="single" w:sz="4" w:space="0" w:color="auto"/>
+        <w:insideV w:val="single" w:sz="4" w:space="0" w:color="auto"/>
+      </w:tblBorders>
+      <w:tblCellMar>
+        <w:top w:w="0" w:type="dxa"/>
+        <w:left w:w="108" w:type="dxa"/>
+        <w:bottom w:w="0" w:type="dxa"/>
+        <w:right w:w="108" w:type="dxa"/>
+      </w:tblCellMar>
+    </w:tblPr>
+  </w:style>
+  <w:style w:type="table" w:styleId="LightShading">
+    <w:name w:val="Light Shading"/>
+    <w:basedOn w:val="TableNormal"/>
+    <w:uiPriority w:val="60"/>
+    <w:rsid w:val="00486BBB"/>
+    <w:pPr>
+      <w:spacing w:after="0" w:line="240" w:lineRule="auto"/>
+    </w:pPr>
+    <w:rPr>
+      <w:color w:val="000000" w:themeColor="text1" w:themeShade="BF"/>
+    </w:rPr>
+    <w:tblPr>
+      <w:tblStyleRowBandSize w:val="1"/>
+      <w:tblStyleColBandSize w:val="1"/>
+      <w:tblInd w:w="0" w:type="dxa"/>
+      <w:tblBorders>
+        <w:top w:val="single" w:sz="8" w:space="0" w:color="000000" w:themeColor="text1"/>
+        <w:bottom w:val="single" w:sz="8" w:space="0" w:color="000000" w:themeColor="text1"/>
+      </w:tblBorders>
+      <w:tblCellMar>
+        <w:top w:w="0" w:type="dxa"/>
+        <w:left w:w="108" w:type="dxa"/>
+        <w:bottom w:w="0" w:type="dxa"/>
+        <w:right w:w="108" w:type="dxa"/>
+      </w:tblCellMar>
+    </w:tblPr>
+    <w:tblStylePr w:type="firstRow">
+      <w:pPr>
+        <w:spacing w:before="0" w:after="0" w:line="240" w:lineRule="auto"/>
+      </w:pPr>
+      <w:rPr>
+        <w:b/>
+        <w:bCs/>
+      </w:rPr>
+      <w:tblPr/>
+      <w:tcPr>
+        <w:tcBorders>
+          <w:top w:val="single" w:sz="8" w:space="0" w:color="000000" w:themeColor="text1"/>
+          <w:left w:val="nil"/>
+          <w:bottom w:val="single" w:sz="8" w:space="0" w:color="000000" w:themeColor="text1"/>
+          <w:right w:val="nil"/>
+          <w:insideH w:val="nil"/>
+          <w:insideV w:val="nil"/>
+        </w:tcBorders>
+      </w:tcPr>
+    </w:tblStylePr>
+    <w:tblStylePr w:type="lastRow">
+      <w:pPr>
+        <w:spacing w:before="0" w:after="0" w:line="240" w:lineRule="auto"/>
+      </w:pPr>
+      <w:rPr>
+        <w:b/>
+        <w:bCs/>
+      </w:rPr>
+      <w:tblPr/>
+      <w:tcPr>
+        <w:tcBorders>
+          <w:top w:val="single" w:sz="8" w:space="0" w:color="000000" w:themeColor="text1"/>
+          <w:left w:val="nil"/>
+          <w:bottom w:val="single" w:sz="8" w:space="0" w:color="000000" w:themeColor="text1"/>
+          <w:right w:val="nil"/>
+          <w:insideH w:val="nil"/>
+          <w:insideV w:val="nil"/>
+        </w:tcBorders>
+      </w:tcPr>
+    </w:tblStylePr>
+    <w:tblStylePr w:type="firstCol">
+      <w:rPr>
+        <w:b/>
+        <w:bCs/>
+      </w:rPr>
+    </w:tblStylePr>
+    <w:tblStylePr w:type="lastCol">
+      <w:rPr>
+        <w:b/>
+        <w:bCs/>
+      </w:rPr>
+    </w:tblStylePr>
+    <w:tblStylePr w:type="band1Vert">
+      <w:tblPr/>
+      <w:tcPr>
+        <w:tcBorders>
+          <w:left w:val="nil"/>
+          <w:right w:val="nil"/>
+          <w:insideH w:val="nil"/>
+          <w:insideV w:val="nil"/>
+        </w:tcBorders>
+        <w:shd w:val="clear" w:color="auto" w:fill="C0C0C0" w:themeFill="text1" w:themeFillTint="3F"/>
+      </w:tcPr>
+    </w:tblStylePr>
+    <w:tblStylePr w:type="band1Horz">
+      <w:tblPr/>
+      <w:tcPr>
+        <w:tcBorders>
+          <w:left w:val="nil"/>
+          <w:right w:val="nil"/>
+          <w:insideH w:val="nil"/>
+          <w:insideV w:val="nil"/>
+        </w:tcBorders>
+        <w:shd w:val="clear" w:color="auto" w:fill="C0C0C0" w:themeFill="text1" w:themeFillTint="3F"/>
+      </w:tcPr>
+    </w:tblStylePr>
+  </w:style>
+  <w:style w:type="paragraph" w:styleId="TOCHeading">
+    <w:name w:val="TOC Heading"/>
+    <w:basedOn w:val="Heading1"/>
+    <w:next w:val="Normal"/>
+    <w:uiPriority w:val="39"/>
+    <w:semiHidden/>
+    <w:unhideWhenUsed/>
+    <w:qFormat/>
+    <w:rsid w:val="000C63B6"/>
+    <w:pPr>
+      <w:outlineLvl w:val="9"/>
+    </w:pPr>
+    <w:rPr>
+      <w:lang w:val="en-US" w:eastAsia="ja-JP"/>
+    </w:rPr>
+  </w:style>
+  <w:style w:type="paragraph" w:styleId="TOC1">
+    <w:name w:val="toc 1"/>
+    <w:basedOn w:val="Normal"/>
+    <w:next w:val="Normal"/>
+    <w:autoRedefine/>
+    <w:uiPriority w:val="39"/>
+    <w:unhideWhenUsed/>
+    <w:rsid w:val="000C63B6"/>
+    <w:pPr>
+      <w:spacing w:after="100"/>
+    </w:pPr>
+  </w:style>
+  <w:style w:type="paragraph" w:styleId="TOC2">
+    <w:name w:val="toc 2"/>
+    <w:basedOn w:val="Normal"/>
+    <w:next w:val="Normal"/>
+    <w:autoRedefine/>
+    <w:uiPriority w:val="39"/>
+    <w:unhideWhenUsed/>
+    <w:rsid w:val="000C63B6"/>
+    <w:pPr>
+      <w:spacing w:after="100"/>
+      <w:ind w:left="220"/>
+    </w:pPr>
+  </w:style>
+  <w:style w:type="character" w:styleId="Hyperlink">
+    <w:name w:val="Hyperlink"/>
+    <w:basedOn w:val="DefaultParagraphFont"/>
+    <w:uiPriority w:val="99"/>
+    <w:unhideWhenUsed/>
+    <w:rsid w:val="000C63B6"/>
+    <w:rPr>
+      <w:color w:val="FF8119" w:themeColor="hyperlink"/>
+      <w:u w:val="single"/>
+    </w:rPr>
   </w:style>
 </w:styles>
 </file>
@@ -1797,7 +5085,6 @@
   <w:style w:type="character" w:default="1" w:styleId="DefaultParagraphFont">
     <w:name w:val="Default Paragraph Font"/>
     <w:uiPriority w:val="1"/>
-    <w:semiHidden/>
     <w:unhideWhenUsed/>
   </w:style>
   <w:style w:type="table" w:default="1" w:styleId="TableNormal">
@@ -1917,41 +5204,193 @@
       <w:contextualSpacing/>
     </w:pPr>
   </w:style>
+  <w:style w:type="table" w:styleId="TableGrid">
+    <w:name w:val="Table Grid"/>
+    <w:basedOn w:val="TableNormal"/>
+    <w:uiPriority w:val="59"/>
+    <w:rsid w:val="00EF50B0"/>
+    <w:pPr>
+      <w:spacing w:after="0" w:line="240" w:lineRule="auto"/>
+    </w:pPr>
+    <w:tblPr>
+      <w:tblInd w:w="0" w:type="dxa"/>
+      <w:tblBorders>
+        <w:top w:val="single" w:sz="4" w:space="0" w:color="auto"/>
+        <w:left w:val="single" w:sz="4" w:space="0" w:color="auto"/>
+        <w:bottom w:val="single" w:sz="4" w:space="0" w:color="auto"/>
+        <w:right w:val="single" w:sz="4" w:space="0" w:color="auto"/>
+        <w:insideH w:val="single" w:sz="4" w:space="0" w:color="auto"/>
+        <w:insideV w:val="single" w:sz="4" w:space="0" w:color="auto"/>
+      </w:tblBorders>
+      <w:tblCellMar>
+        <w:top w:w="0" w:type="dxa"/>
+        <w:left w:w="108" w:type="dxa"/>
+        <w:bottom w:w="0" w:type="dxa"/>
+        <w:right w:w="108" w:type="dxa"/>
+      </w:tblCellMar>
+    </w:tblPr>
+  </w:style>
+  <w:style w:type="table" w:styleId="LightShading">
+    <w:name w:val="Light Shading"/>
+    <w:basedOn w:val="TableNormal"/>
+    <w:uiPriority w:val="60"/>
+    <w:rsid w:val="00486BBB"/>
+    <w:pPr>
+      <w:spacing w:after="0" w:line="240" w:lineRule="auto"/>
+    </w:pPr>
+    <w:rPr>
+      <w:color w:val="000000" w:themeColor="text1" w:themeShade="BF"/>
+    </w:rPr>
+    <w:tblPr>
+      <w:tblStyleRowBandSize w:val="1"/>
+      <w:tblStyleColBandSize w:val="1"/>
+      <w:tblInd w:w="0" w:type="dxa"/>
+      <w:tblBorders>
+        <w:top w:val="single" w:sz="8" w:space="0" w:color="000000" w:themeColor="text1"/>
+        <w:bottom w:val="single" w:sz="8" w:space="0" w:color="000000" w:themeColor="text1"/>
+      </w:tblBorders>
+      <w:tblCellMar>
+        <w:top w:w="0" w:type="dxa"/>
+        <w:left w:w="108" w:type="dxa"/>
+        <w:bottom w:w="0" w:type="dxa"/>
+        <w:right w:w="108" w:type="dxa"/>
+      </w:tblCellMar>
+    </w:tblPr>
+    <w:tblStylePr w:type="firstRow">
+      <w:pPr>
+        <w:spacing w:before="0" w:after="0" w:line="240" w:lineRule="auto"/>
+      </w:pPr>
+      <w:rPr>
+        <w:b/>
+        <w:bCs/>
+      </w:rPr>
+      <w:tblPr/>
+      <w:tcPr>
+        <w:tcBorders>
+          <w:top w:val="single" w:sz="8" w:space="0" w:color="000000" w:themeColor="text1"/>
+          <w:left w:val="nil"/>
+          <w:bottom w:val="single" w:sz="8" w:space="0" w:color="000000" w:themeColor="text1"/>
+          <w:right w:val="nil"/>
+          <w:insideH w:val="nil"/>
+          <w:insideV w:val="nil"/>
+        </w:tcBorders>
+      </w:tcPr>
+    </w:tblStylePr>
+    <w:tblStylePr w:type="lastRow">
+      <w:pPr>
+        <w:spacing w:before="0" w:after="0" w:line="240" w:lineRule="auto"/>
+      </w:pPr>
+      <w:rPr>
+        <w:b/>
+        <w:bCs/>
+      </w:rPr>
+      <w:tblPr/>
+      <w:tcPr>
+        <w:tcBorders>
+          <w:top w:val="single" w:sz="8" w:space="0" w:color="000000" w:themeColor="text1"/>
+          <w:left w:val="nil"/>
+          <w:bottom w:val="single" w:sz="8" w:space="0" w:color="000000" w:themeColor="text1"/>
+          <w:right w:val="nil"/>
+          <w:insideH w:val="nil"/>
+          <w:insideV w:val="nil"/>
+        </w:tcBorders>
+      </w:tcPr>
+    </w:tblStylePr>
+    <w:tblStylePr w:type="firstCol">
+      <w:rPr>
+        <w:b/>
+        <w:bCs/>
+      </w:rPr>
+    </w:tblStylePr>
+    <w:tblStylePr w:type="lastCol">
+      <w:rPr>
+        <w:b/>
+        <w:bCs/>
+      </w:rPr>
+    </w:tblStylePr>
+    <w:tblStylePr w:type="band1Vert">
+      <w:tblPr/>
+      <w:tcPr>
+        <w:tcBorders>
+          <w:left w:val="nil"/>
+          <w:right w:val="nil"/>
+          <w:insideH w:val="nil"/>
+          <w:insideV w:val="nil"/>
+        </w:tcBorders>
+        <w:shd w:val="clear" w:color="auto" w:fill="C0C0C0" w:themeFill="text1" w:themeFillTint="3F"/>
+      </w:tcPr>
+    </w:tblStylePr>
+    <w:tblStylePr w:type="band1Horz">
+      <w:tblPr/>
+      <w:tcPr>
+        <w:tcBorders>
+          <w:left w:val="nil"/>
+          <w:right w:val="nil"/>
+          <w:insideH w:val="nil"/>
+          <w:insideV w:val="nil"/>
+        </w:tcBorders>
+        <w:shd w:val="clear" w:color="auto" w:fill="C0C0C0" w:themeFill="text1" w:themeFillTint="3F"/>
+      </w:tcPr>
+    </w:tblStylePr>
+  </w:style>
+  <w:style w:type="paragraph" w:styleId="TOCHeading">
+    <w:name w:val="TOC Heading"/>
+    <w:basedOn w:val="Heading1"/>
+    <w:next w:val="Normal"/>
+    <w:uiPriority w:val="39"/>
+    <w:semiHidden/>
+    <w:unhideWhenUsed/>
+    <w:qFormat/>
+    <w:rsid w:val="000C63B6"/>
+    <w:pPr>
+      <w:outlineLvl w:val="9"/>
+    </w:pPr>
+    <w:rPr>
+      <w:lang w:val="en-US" w:eastAsia="ja-JP"/>
+    </w:rPr>
+  </w:style>
+  <w:style w:type="paragraph" w:styleId="TOC1">
+    <w:name w:val="toc 1"/>
+    <w:basedOn w:val="Normal"/>
+    <w:next w:val="Normal"/>
+    <w:autoRedefine/>
+    <w:uiPriority w:val="39"/>
+    <w:unhideWhenUsed/>
+    <w:rsid w:val="000C63B6"/>
+    <w:pPr>
+      <w:spacing w:after="100"/>
+    </w:pPr>
+  </w:style>
+  <w:style w:type="paragraph" w:styleId="TOC2">
+    <w:name w:val="toc 2"/>
+    <w:basedOn w:val="Normal"/>
+    <w:next w:val="Normal"/>
+    <w:autoRedefine/>
+    <w:uiPriority w:val="39"/>
+    <w:unhideWhenUsed/>
+    <w:rsid w:val="000C63B6"/>
+    <w:pPr>
+      <w:spacing w:after="100"/>
+      <w:ind w:left="220"/>
+    </w:pPr>
+  </w:style>
+  <w:style w:type="character" w:styleId="Hyperlink">
+    <w:name w:val="Hyperlink"/>
+    <w:basedOn w:val="DefaultParagraphFont"/>
+    <w:uiPriority w:val="99"/>
+    <w:unhideWhenUsed/>
+    <w:rsid w:val="000C63B6"/>
+    <w:rPr>
+      <w:color w:val="FF8119" w:themeColor="hyperlink"/>
+      <w:u w:val="single"/>
+    </w:rPr>
+  </w:style>
 </w:styles>
 </file>
 
 <file path=word/glossary/document.xml><?xml version="1.0" encoding="utf-8"?>
 <w:glossaryDocument xmlns:wpc="http://schemas.microsoft.com/office/word/2010/wordprocessingCanvas" xmlns:mc="http://schemas.openxmlformats.org/markup-compatibility/2006" xmlns:o="urn:schemas-microsoft-com:office:office" xmlns:r="http://schemas.openxmlformats.org/officeDocument/2006/relationships" xmlns:m="http://schemas.openxmlformats.org/officeDocument/2006/math" xmlns:v="urn:schemas-microsoft-com:vml" xmlns:wp14="http://schemas.microsoft.com/office/word/2010/wordprocessingDrawing" xmlns:wp="http://schemas.openxmlformats.org/drawingml/2006/wordprocessingDrawing" xmlns:w10="urn:schemas-microsoft-com:office:word" xmlns:w="http://schemas.openxmlformats.org/wordprocessingml/2006/main" xmlns:w14="http://schemas.microsoft.com/office/word/2010/wordml" xmlns:wpg="http://schemas.microsoft.com/office/word/2010/wordprocessingGroup" xmlns:wpi="http://schemas.microsoft.com/office/word/2010/wordprocessingInk" xmlns:wne="http://schemas.microsoft.com/office/word/2006/wordml" xmlns:wps="http://schemas.microsoft.com/office/word/2010/wordprocessingShape" mc:Ignorable="w14 wp14">
   <w:docParts>
-    <w:docPart>
-      <w:docPartPr>
-        <w:name w:val="A8858C48EB5F4B649B921B97193A1E4C"/>
-        <w:category>
-          <w:name w:val="General"/>
-          <w:gallery w:val="placeholder"/>
-        </w:category>
-        <w:types>
-          <w:type w:val="bbPlcHdr"/>
-        </w:types>
-        <w:behaviors>
-          <w:behavior w:val="content"/>
-        </w:behaviors>
-        <w:guid w:val="{A2AC9CBF-096F-43AF-A987-9806B6EC63EE}"/>
-      </w:docPartPr>
-      <w:docPartBody>
-        <w:p>
-          <w:pPr>
-            <w:pStyle w:val="A8858C48EB5F4B649B921B97193A1E4C"/>
-          </w:pPr>
-          <w:r>
-            <w:rPr>
-              <w:rFonts w:asciiTheme="majorHAnsi" w:eastAsiaTheme="majorEastAsia" w:hAnsiTheme="majorHAnsi" w:cstheme="majorBidi"/>
-            </w:rPr>
-            <w:t>[Type the company name]</w:t>
-          </w:r>
-        </w:p>
-      </w:docPartBody>
-    </w:docPart>
     <w:docPart>
       <w:docPartPr>
         <w:name w:val="1DA9450E19094C12A7FBAAD1DD4AB4A9"/>
@@ -1984,76 +5423,39 @@
         </w:p>
       </w:docPartBody>
     </w:docPart>
-    <w:docPart>
-      <w:docPartPr>
-        <w:name w:val="50D6FBC9FE064B8D9EDE829A498EC4EB"/>
-        <w:category>
-          <w:name w:val="General"/>
-          <w:gallery w:val="placeholder"/>
-        </w:category>
-        <w:types>
-          <w:type w:val="bbPlcHdr"/>
-        </w:types>
-        <w:behaviors>
-          <w:behavior w:val="content"/>
-        </w:behaviors>
-        <w:guid w:val="{9BC33BC0-96A4-4CDE-88B2-EB5743E00FFC}"/>
-      </w:docPartPr>
-      <w:docPartBody>
-        <w:p>
-          <w:pPr>
-            <w:pStyle w:val="50D6FBC9FE064B8D9EDE829A498EC4EB"/>
-          </w:pPr>
-          <w:r>
-            <w:rPr>
-              <w:rFonts w:asciiTheme="majorHAnsi" w:eastAsiaTheme="majorEastAsia" w:hAnsiTheme="majorHAnsi" w:cstheme="majorBidi"/>
-            </w:rPr>
-            <w:t>[Type the document subtitle]</w:t>
-          </w:r>
-        </w:p>
-      </w:docPartBody>
-    </w:docPart>
-    <w:docPart>
-      <w:docPartPr>
-        <w:name w:val="D6CB1B1676E14D92AE7B75BD126AB4BA"/>
-        <w:category>
-          <w:name w:val="General"/>
-          <w:gallery w:val="placeholder"/>
-        </w:category>
-        <w:types>
-          <w:type w:val="bbPlcHdr"/>
-        </w:types>
-        <w:behaviors>
-          <w:behavior w:val="content"/>
-        </w:behaviors>
-        <w:guid w:val="{CE78D59C-99FB-4616-AE06-AA2D5586F5C8}"/>
-      </w:docPartPr>
-      <w:docPartBody>
-        <w:p>
-          <w:pPr>
-            <w:pStyle w:val="D6CB1B1676E14D92AE7B75BD126AB4BA"/>
-          </w:pPr>
-          <w:r>
-            <w:rPr>
-              <w:color w:val="4F81BD" w:themeColor="accent1"/>
-            </w:rPr>
-            <w:t>[Type the author name]</w:t>
-          </w:r>
-        </w:p>
-      </w:docPartBody>
-    </w:docPart>
   </w:docParts>
 </w:glossaryDocument>
 </file>
 
 <file path=word/glossary/fontTable.xml><?xml version="1.0" encoding="utf-8"?>
 <w:fonts xmlns:mc="http://schemas.openxmlformats.org/markup-compatibility/2006" xmlns:r="http://schemas.openxmlformats.org/officeDocument/2006/relationships" xmlns:w="http://schemas.openxmlformats.org/wordprocessingml/2006/main" xmlns:w14="http://schemas.microsoft.com/office/word/2010/wordml" mc:Ignorable="w14">
+  <w:font w:name="Symbol">
+    <w:panose1 w:val="05050102010706020507"/>
+    <w:charset w:val="02"/>
+    <w:family w:val="roman"/>
+    <w:pitch w:val="variable"/>
+    <w:sig w:usb0="00000000" w:usb1="10000000" w:usb2="00000000" w:usb3="00000000" w:csb0="80000000" w:csb1="00000000"/>
+  </w:font>
   <w:font w:name="Times New Roman">
     <w:panose1 w:val="02020603050405020304"/>
     <w:charset w:val="00"/>
     <w:family w:val="roman"/>
     <w:pitch w:val="variable"/>
     <w:sig w:usb0="E0002AFF" w:usb1="C0007841" w:usb2="00000009" w:usb3="00000000" w:csb0="000001FF" w:csb1="00000000"/>
+  </w:font>
+  <w:font w:name="Courier New">
+    <w:panose1 w:val="02070309020205020404"/>
+    <w:charset w:val="00"/>
+    <w:family w:val="modern"/>
+    <w:pitch w:val="fixed"/>
+    <w:sig w:usb0="E0002AFF" w:usb1="C0007843" w:usb2="00000009" w:usb3="00000000" w:csb0="000001FF" w:csb1="00000000"/>
+  </w:font>
+  <w:font w:name="Wingdings">
+    <w:panose1 w:val="05000000000000000000"/>
+    <w:charset w:val="02"/>
+    <w:family w:val="auto"/>
+    <w:pitch w:val="variable"/>
+    <w:sig w:usb0="00000000" w:usb1="10000000" w:usb2="00000000" w:usb3="00000000" w:csb0="80000000" w:csb1="00000000"/>
   </w:font>
   <w:font w:name="Lucida Sans Unicode">
     <w:panose1 w:val="020B0602030504020204"/>
@@ -2102,6 +5504,7 @@
     <w:rsidRoot w:val="00245067"/>
     <w:rsid w:val="00245067"/>
     <w:rsid w:val="00470100"/>
+    <w:rsid w:val="00905B25"/>
   </w:rsids>
   <m:mathPr>
     <m:mathFont m:val="Cambria Math"/>
@@ -2848,10 +6251,22 @@
 </CoverPageProperties>
 </file>
 
+<file path=customXml/item2.xml><?xml version="1.0" encoding="utf-8"?>
+<b:Sources xmlns:b="http://schemas.openxmlformats.org/officeDocument/2006/bibliography" xmlns="http://schemas.openxmlformats.org/officeDocument/2006/bibliography" SelectedStyle="\APA.XSL" StyleName="APA"/>
+</file>
+
 <file path=customXml/itemProps1.xml><?xml version="1.0" encoding="utf-8"?>
 <ds:datastoreItem xmlns:ds="http://schemas.openxmlformats.org/officeDocument/2006/customXml" ds:itemID="{55AF091B-3C7A-41E3-B477-F2FDAA23CFDA}">
   <ds:schemaRefs>
     <ds:schemaRef ds:uri="http://schemas.microsoft.com/office/2006/coverPageProps"/>
   </ds:schemaRefs>
 </ds:datastoreItem>
+</file>
+
+<file path=customXml/itemProps2.xml><?xml version="1.0" encoding="utf-8"?>
+<ds:datastoreItem xmlns:ds="http://schemas.openxmlformats.org/officeDocument/2006/customXml" ds:itemID="{FD00EC15-8BED-4E5C-901E-DB61835F84F6}">
+  <ds:schemaRefs>
+    <ds:schemaRef ds:uri="http://schemas.openxmlformats.org/officeDocument/2006/bibliography"/>
+  </ds:schemaRefs>
+</ds:datastoreItem>
 </file>
</xml_diff>

<commit_message>
Updated doc about notification and exception list
</commit_message>
<xml_diff>
--- a/files/Message Notification System Guide.docx
+++ b/files/Message Notification System Guide.docx
@@ -74,6 +74,7 @@
                   <w:dataBinding w:prefixMappings="xmlns:ns0='http://schemas.openxmlformats.org/package/2006/metadata/core-properties' xmlns:ns1='http://purl.org/dc/elements/1.1/'" w:xpath="/ns0:coreProperties[1]/ns1:title[1]" w:storeItemID="{6C3C8BC8-F283-45AE-878A-BAB7291924A1}"/>
                   <w:text/>
                 </w:sdtPr>
+                <w:sdtEndPr/>
                 <w:sdtContent>
                   <w:p>
                     <w:pPr>
@@ -171,6 +172,15 @@
         </w:p>
         <w:sdt>
           <w:sdtPr>
+            <w:rPr>
+              <w:rFonts w:asciiTheme="minorHAnsi" w:eastAsiaTheme="minorHAnsi" w:hAnsiTheme="minorHAnsi" w:cstheme="minorBidi"/>
+              <w:b w:val="0"/>
+              <w:bCs w:val="0"/>
+              <w:color w:val="auto"/>
+              <w:sz w:val="22"/>
+              <w:szCs w:val="22"/>
+              <w:lang w:val="en-JM" w:eastAsia="en-US"/>
+            </w:rPr>
             <w:id w:val="1525059019"/>
             <w:docPartObj>
               <w:docPartGallery w:val="Table of Contents"/>
@@ -179,12 +189,7 @@
           </w:sdtPr>
           <w:sdtEndPr>
             <w:rPr>
-              <w:rFonts w:asciiTheme="minorHAnsi" w:eastAsiaTheme="minorHAnsi" w:hAnsiTheme="minorHAnsi" w:cstheme="minorBidi"/>
               <w:noProof/>
-              <w:color w:val="auto"/>
-              <w:sz w:val="22"/>
-              <w:szCs w:val="22"/>
-              <w:lang w:val="en-JM" w:eastAsia="en-US"/>
             </w:rPr>
           </w:sdtEndPr>
           <w:sdtContent>
@@ -1016,27 +1021,21 @@
     </w:p>
     <w:p>
       <w:r>
-        <w:t>This system has been designed to run on the Windows platform and has been tested on Windows Server 2003. It u</w:t>
-      </w:r>
-      <w:bookmarkStart w:id="3" w:name="_GoBack"/>
+        <w:t>This system has been designed to run on the Windows platform and has been tested on Windows Server 2003. It utilizes SQL Server 2008 R2 Integration Services and will not work on lower versions of Integration Services</w:t>
+      </w:r>
+      <w:r>
+        <w:t>.</w:t>
+      </w:r>
+    </w:p>
+    <w:p>
+      <w:pPr>
+        <w:pStyle w:val="Heading2"/>
+      </w:pPr>
+      <w:bookmarkStart w:id="3" w:name="_Toc357489719"/>
+      <w:r>
+        <w:t>Installation Steps</w:t>
+      </w:r>
       <w:bookmarkEnd w:id="3"/>
-      <w:r>
-        <w:t>tilizes SQL Server 2008 R2 Integration Services and will not work on lower versions of Integration Services</w:t>
-      </w:r>
-      <w:r>
-        <w:t>.</w:t>
-      </w:r>
-    </w:p>
-    <w:p/>
-    <w:p>
-      <w:pPr>
-        <w:pStyle w:val="Heading2"/>
-      </w:pPr>
-      <w:bookmarkStart w:id="4" w:name="_Toc357489719"/>
-      <w:r>
-        <w:t>Installation Steps</w:t>
-      </w:r>
-      <w:bookmarkEnd w:id="4"/>
     </w:p>
     <w:p>
       <w:r>
@@ -1071,7 +1070,7 @@
       <w:pPr>
         <w:pStyle w:val="Heading2"/>
       </w:pPr>
-      <w:bookmarkStart w:id="5" w:name="_Toc357489720"/>
+      <w:bookmarkStart w:id="4" w:name="_Toc357489720"/>
       <w:r>
         <w:t xml:space="preserve">Creating </w:t>
       </w:r>
@@ -1083,7 +1082,7 @@
       <w:r>
         <w:t xml:space="preserve"> Database</w:t>
       </w:r>
-      <w:bookmarkEnd w:id="5"/>
+      <w:bookmarkEnd w:id="4"/>
     </w:p>
     <w:p>
       <w:pPr>
@@ -1130,7 +1129,7 @@
       <w:pPr>
         <w:pStyle w:val="Heading2"/>
       </w:pPr>
-      <w:bookmarkStart w:id="6" w:name="_Toc357489721"/>
+      <w:bookmarkStart w:id="5" w:name="_Toc357489721"/>
       <w:r>
         <w:t xml:space="preserve">Installing </w:t>
       </w:r>
@@ -1142,7 +1141,7 @@
       <w:r>
         <w:t xml:space="preserve"> SSIS Package</w:t>
       </w:r>
-      <w:bookmarkEnd w:id="6"/>
+      <w:bookmarkEnd w:id="5"/>
     </w:p>
     <w:p>
       <w:pPr>
@@ -1221,13 +1220,7 @@
       </w:r>
       <w:proofErr w:type="spellEnd"/>
       <w:r>
-        <w:t xml:space="preserve"> the rest of the </w:t>
-      </w:r>
-      <w:r>
-        <w:t xml:space="preserve">configurable </w:t>
-      </w:r>
-      <w:r>
-        <w:t>configuration</w:t>
+        <w:t xml:space="preserve"> the rest of the configuration</w:t>
       </w:r>
       <w:r>
         <w:t xml:space="preserve"> for each package.</w:t>
@@ -1241,24 +1234,33 @@
           <w:numId w:val="3"/>
         </w:numPr>
       </w:pPr>
-      <w:proofErr w:type="gramStart"/>
-      <w:r>
-        <w:t>the</w:t>
-      </w:r>
-      <w:proofErr w:type="gramEnd"/>
-      <w:r>
-        <w:t xml:space="preserve"> </w:t>
+      <w:r>
+        <w:t>T</w:t>
+      </w:r>
+      <w:r>
+        <w:t xml:space="preserve">he </w:t>
       </w:r>
       <w:proofErr w:type="spellStart"/>
       <w:r>
         <w:rPr>
           <w:b/>
         </w:rPr>
-        <w:t>JMMB_CustomerNotification</w:t>
+        <w:t>JMMB_</w:t>
+      </w:r>
+      <w:proofErr w:type="gramStart"/>
+      <w:r>
+        <w:rPr>
+          <w:b/>
+        </w:rPr>
+        <w:t>CustomerNotification</w:t>
       </w:r>
       <w:proofErr w:type="spellEnd"/>
       <w:r>
-        <w:t xml:space="preserve">  database has a the </w:t>
+        <w:t xml:space="preserve">  database</w:t>
+      </w:r>
+      <w:proofErr w:type="gramEnd"/>
+      <w:r>
+        <w:t xml:space="preserve"> has a the </w:t>
       </w:r>
       <w:r>
         <w:rPr>
@@ -1279,10 +1281,37 @@
         <w:t>table</w:t>
       </w:r>
       <w:r>
-        <w:t xml:space="preserve"> contains the configuration values for anything in the package that would need configuring in a new environment. Below is a table of the configuration values, the package they belong to and there purpose.</w:t>
-      </w:r>
-      <w:r>
-        <w:t xml:space="preserve"> Change the Value column to match your environment.</w:t>
+        <w:t xml:space="preserve"> contains the configuration values for anything in the package that would need</w:t>
+      </w:r>
+      <w:r>
+        <w:t xml:space="preserve"> to be</w:t>
+      </w:r>
+      <w:r>
+        <w:t xml:space="preserve"> </w:t>
+      </w:r>
+      <w:r>
+        <w:t>configured</w:t>
+      </w:r>
+      <w:r>
+        <w:t xml:space="preserve"> in a new environment. Below is a table of the configuration values, the package they belong to and </w:t>
+      </w:r>
+      <w:r>
+        <w:t>their</w:t>
+      </w:r>
+      <w:r>
+        <w:t xml:space="preserve"> purpose.</w:t>
+      </w:r>
+      <w:r>
+        <w:t xml:space="preserve"> Change the </w:t>
+      </w:r>
+      <w:r>
+        <w:rPr>
+          <w:b/>
+        </w:rPr>
+        <w:t>Value</w:t>
+      </w:r>
+      <w:r>
+        <w:t xml:space="preserve"> column to match your environment.</w:t>
       </w:r>
     </w:p>
     <w:tbl>
@@ -1429,16 +1458,7 @@
                 <w:color w:val="000000"/>
                 <w:lang w:eastAsia="en-JM"/>
               </w:rPr>
-              <w:t>JMMBBulkCust</w:t>
-            </w:r>
-            <w:r>
-              <w:rPr>
-                <w:rFonts w:ascii="Calibri" w:eastAsia="Times New Roman" w:hAnsi="Calibri" w:cs="Times New Roman"/>
-                <w:color w:val="000000"/>
-                <w:lang w:eastAsia="en-JM"/>
-              </w:rPr>
-              <w:lastRenderedPageBreak/>
-              <w:t>omerFileUpdatePackage</w:t>
+              <w:t>JMMBBulkCustomerFileUpdatePackage</w:t>
             </w:r>
             <w:proofErr w:type="spellEnd"/>
           </w:p>
@@ -1464,7 +1484,6 @@
                 <w:color w:val="000000"/>
                 <w:lang w:eastAsia="en-JM"/>
               </w:rPr>
-              <w:lastRenderedPageBreak/>
               <w:t>\</w:t>
             </w:r>
             <w:proofErr w:type="spellStart"/>
@@ -1501,16 +1520,7 @@
                 <w:color w:val="000000"/>
                 <w:lang w:eastAsia="en-JM"/>
               </w:rPr>
-              <w:t>].</w:t>
-            </w:r>
-            <w:r>
-              <w:rPr>
-                <w:rFonts w:ascii="Calibri" w:eastAsia="Times New Roman" w:hAnsi="Calibri" w:cs="Times New Roman"/>
-                <w:color w:val="000000"/>
-                <w:lang w:eastAsia="en-JM"/>
-              </w:rPr>
-              <w:lastRenderedPageBreak/>
-              <w:t>Properties[</w:t>
+              <w:t>].Properties[</w:t>
             </w:r>
             <w:proofErr w:type="spellStart"/>
             <w:r>
@@ -1553,17 +1563,24 @@
                 <w:color w:val="000000"/>
                 <w:lang w:eastAsia="en-JM"/>
               </w:rPr>
+              <w:t>Connection String t</w:t>
+            </w:r>
+            <w:r>
+              <w:rPr>
+                <w:rFonts w:ascii="Calibri" w:eastAsia="Times New Roman" w:hAnsi="Calibri" w:cs="Times New Roman"/>
+                <w:color w:val="000000"/>
+                <w:lang w:eastAsia="en-JM"/>
+              </w:rPr>
+              <w:t xml:space="preserve">o the database with </w:t>
+            </w:r>
+            <w:r>
+              <w:rPr>
+                <w:rFonts w:ascii="Calibri" w:eastAsia="Times New Roman" w:hAnsi="Calibri" w:cs="Times New Roman"/>
+                <w:color w:val="000000"/>
+                <w:lang w:eastAsia="en-JM"/>
+              </w:rPr>
               <w:lastRenderedPageBreak/>
-              <w:t xml:space="preserve">Connection </w:t>
-            </w:r>
-            <w:r>
-              <w:rPr>
-                <w:rFonts w:ascii="Calibri" w:eastAsia="Times New Roman" w:hAnsi="Calibri" w:cs="Times New Roman"/>
-                <w:color w:val="000000"/>
-                <w:lang w:eastAsia="en-JM"/>
-              </w:rPr>
-              <w:lastRenderedPageBreak/>
-              <w:t>String To the database with the CLIENT table containing all the customers information</w:t>
+              <w:t>the CLIENT table containing all the customers information</w:t>
             </w:r>
           </w:p>
         </w:tc>
@@ -1616,35 +1633,43 @@
                 <w:color w:val="000000"/>
                 <w:lang w:eastAsia="en-JM"/>
               </w:rPr>
+              <w:t>Catalog</w:t>
+            </w:r>
+            <w:proofErr w:type="spellEnd"/>
+            <w:r>
+              <w:rPr>
+                <w:rFonts w:ascii="Calibri" w:eastAsia="Times New Roman" w:hAnsi="Calibri" w:cs="Times New Roman"/>
+                <w:color w:val="000000"/>
+                <w:lang w:eastAsia="en-JM"/>
+              </w:rPr>
+              <w:t>=</w:t>
+            </w:r>
+            <w:proofErr w:type="spellStart"/>
+            <w:r>
+              <w:rPr>
+                <w:rFonts w:ascii="Calibri" w:eastAsia="Times New Roman" w:hAnsi="Calibri" w:cs="Times New Roman"/>
+                <w:color w:val="000000"/>
+                <w:lang w:eastAsia="en-JM"/>
+              </w:rPr>
+              <w:t>JMMB_CustomerNotification;Integrated</w:t>
+            </w:r>
+            <w:proofErr w:type="spellEnd"/>
+            <w:r>
+              <w:rPr>
+                <w:rFonts w:ascii="Calibri" w:eastAsia="Times New Roman" w:hAnsi="Calibri" w:cs="Times New Roman"/>
+                <w:color w:val="000000"/>
+                <w:lang w:eastAsia="en-JM"/>
+              </w:rPr>
+              <w:t xml:space="preserve"> </w:t>
+            </w:r>
+            <w:r>
+              <w:rPr>
+                <w:rFonts w:ascii="Calibri" w:eastAsia="Times New Roman" w:hAnsi="Calibri" w:cs="Times New Roman"/>
+                <w:color w:val="000000"/>
+                <w:lang w:eastAsia="en-JM"/>
+              </w:rPr>
               <w:lastRenderedPageBreak/>
-              <w:t>Catalog</w:t>
-            </w:r>
-            <w:proofErr w:type="spellEnd"/>
-            <w:r>
-              <w:rPr>
-                <w:rFonts w:ascii="Calibri" w:eastAsia="Times New Roman" w:hAnsi="Calibri" w:cs="Times New Roman"/>
-                <w:color w:val="000000"/>
-                <w:lang w:eastAsia="en-JM"/>
-              </w:rPr>
-              <w:t>=</w:t>
-            </w:r>
-            <w:proofErr w:type="spellStart"/>
-            <w:r>
-              <w:rPr>
-                <w:rFonts w:ascii="Calibri" w:eastAsia="Times New Roman" w:hAnsi="Calibri" w:cs="Times New Roman"/>
-                <w:color w:val="000000"/>
-                <w:lang w:eastAsia="en-JM"/>
-              </w:rPr>
-              <w:t>JMMB_CustomerNotification;Integrated</w:t>
-            </w:r>
-            <w:proofErr w:type="spellEnd"/>
-            <w:r>
-              <w:rPr>
-                <w:rFonts w:ascii="Calibri" w:eastAsia="Times New Roman" w:hAnsi="Calibri" w:cs="Times New Roman"/>
-                <w:color w:val="000000"/>
-                <w:lang w:eastAsia="en-JM"/>
-              </w:rPr>
-              <w:t xml:space="preserve"> Security=</w:t>
+              <w:t>Security=</w:t>
             </w:r>
             <w:proofErr w:type="spellStart"/>
             <w:r>
@@ -1869,7 +1894,23 @@
                 <w:color w:val="000000"/>
                 <w:lang w:eastAsia="en-JM"/>
               </w:rPr>
-              <w:t xml:space="preserve">Connection String To the </w:t>
+              <w:t xml:space="preserve">Connection String </w:t>
+            </w:r>
+            <w:r>
+              <w:rPr>
+                <w:rFonts w:ascii="Calibri" w:eastAsia="Times New Roman" w:hAnsi="Calibri" w:cs="Times New Roman"/>
+                <w:color w:val="000000"/>
+                <w:lang w:eastAsia="en-JM"/>
+              </w:rPr>
+              <w:t>t</w:t>
+            </w:r>
+            <w:r>
+              <w:rPr>
+                <w:rFonts w:ascii="Calibri" w:eastAsia="Times New Roman" w:hAnsi="Calibri" w:cs="Times New Roman"/>
+                <w:color w:val="000000"/>
+                <w:lang w:eastAsia="en-JM"/>
+              </w:rPr>
+              <w:t xml:space="preserve">o the </w:t>
             </w:r>
             <w:proofErr w:type="spellStart"/>
             <w:r>
@@ -2065,7 +2106,23 @@
                 <w:color w:val="000000"/>
                 <w:lang w:eastAsia="en-JM"/>
               </w:rPr>
-              <w:t>Folder Path to store logs of the customers with missing information, must end with backslash</w:t>
+              <w:t xml:space="preserve">Folder </w:t>
+            </w:r>
+            <w:r>
+              <w:rPr>
+                <w:rFonts w:ascii="Calibri" w:eastAsia="Times New Roman" w:hAnsi="Calibri" w:cs="Times New Roman"/>
+                <w:color w:val="000000"/>
+                <w:lang w:eastAsia="en-JM"/>
+              </w:rPr>
+              <w:t>p</w:t>
+            </w:r>
+            <w:r>
+              <w:rPr>
+                <w:rFonts w:ascii="Calibri" w:eastAsia="Times New Roman" w:hAnsi="Calibri" w:cs="Times New Roman"/>
+                <w:color w:val="000000"/>
+                <w:lang w:eastAsia="en-JM"/>
+              </w:rPr>
+              <w:t>ath to store logs of the customers with missing information, must end with backslash</w:t>
             </w:r>
           </w:p>
         </w:tc>
@@ -2114,7 +2171,6 @@
                 <w:lang w:eastAsia="en-JM"/>
               </w:rPr>
             </w:pPr>
-            <w:proofErr w:type="spellStart"/>
             <w:r>
               <w:rPr>
                 <w:rFonts w:ascii="Calibri" w:eastAsia="Times New Roman" w:hAnsi="Calibri" w:cs="Times New Roman"/>
@@ -2123,7 +2179,6 @@
               </w:rPr>
               <w:t>JMMBCustomerNotificationPackage</w:t>
             </w:r>
-            <w:proofErr w:type="spellEnd"/>
           </w:p>
         </w:tc>
         <w:tc>
@@ -2172,7 +2227,23 @@
                 <w:color w:val="000000"/>
                 <w:lang w:eastAsia="en-JM"/>
               </w:rPr>
-              <w:t xml:space="preserve">Connection String To the </w:t>
+              <w:t xml:space="preserve">Connection String </w:t>
+            </w:r>
+            <w:r>
+              <w:rPr>
+                <w:rFonts w:ascii="Calibri" w:eastAsia="Times New Roman" w:hAnsi="Calibri" w:cs="Times New Roman"/>
+                <w:color w:val="000000"/>
+                <w:lang w:eastAsia="en-JM"/>
+              </w:rPr>
+              <w:t>t</w:t>
+            </w:r>
+            <w:r>
+              <w:rPr>
+                <w:rFonts w:ascii="Calibri" w:eastAsia="Times New Roman" w:hAnsi="Calibri" w:cs="Times New Roman"/>
+                <w:color w:val="000000"/>
+                <w:lang w:eastAsia="en-JM"/>
+              </w:rPr>
+              <w:t xml:space="preserve">o the </w:t>
             </w:r>
             <w:proofErr w:type="spellStart"/>
             <w:r>
@@ -2328,7 +2399,6 @@
                 <w:lang w:eastAsia="en-JM"/>
               </w:rPr>
             </w:pPr>
-            <w:proofErr w:type="spellStart"/>
             <w:r>
               <w:rPr>
                 <w:rFonts w:ascii="Calibri" w:eastAsia="Times New Roman" w:hAnsi="Calibri" w:cs="Times New Roman"/>
@@ -2337,7 +2407,6 @@
               </w:rPr>
               <w:t>JMMBCustomerNotificationPackage</w:t>
             </w:r>
-            <w:proofErr w:type="spellEnd"/>
           </w:p>
         </w:tc>
         <w:tc>
@@ -2499,7 +2568,14 @@
                 <w:lang w:eastAsia="en-JM"/>
               </w:rPr>
             </w:pPr>
-            <w:proofErr w:type="spellStart"/>
+            <w:r>
+              <w:rPr>
+                <w:rFonts w:ascii="Calibri" w:eastAsia="Times New Roman" w:hAnsi="Calibri" w:cs="Times New Roman"/>
+                <w:color w:val="000000"/>
+                <w:lang w:eastAsia="en-JM"/>
+              </w:rPr>
+              <w:t>JMMBCustomerNotificationPa</w:t>
+            </w:r>
             <w:r>
               <w:rPr>
                 <w:rFonts w:ascii="Calibri" w:eastAsia="Times New Roman" w:hAnsi="Calibri" w:cs="Times New Roman"/>
@@ -2507,9 +2583,8 @@
                 <w:lang w:eastAsia="en-JM"/>
               </w:rPr>
               <w:lastRenderedPageBreak/>
-              <w:t>JMMBCustomerNotificationPackage</w:t>
-            </w:r>
-            <w:proofErr w:type="spellEnd"/>
+              <w:t>ckage</w:t>
+            </w:r>
           </w:p>
         </w:tc>
         <w:tc>
@@ -2533,6 +2608,7 @@
                 <w:color w:val="000000"/>
                 <w:lang w:eastAsia="en-JM"/>
               </w:rPr>
+              <w:lastRenderedPageBreak/>
               <w:t>\</w:t>
             </w:r>
             <w:proofErr w:type="spellStart"/>
@@ -2594,7 +2670,32 @@
                 <w:color w:val="000000"/>
                 <w:lang w:eastAsia="en-JM"/>
               </w:rPr>
-              <w:t>Folder Path to store processed files, must end with backslash</w:t>
+              <w:t xml:space="preserve">Folder </w:t>
+            </w:r>
+            <w:r>
+              <w:rPr>
+                <w:rFonts w:ascii="Calibri" w:eastAsia="Times New Roman" w:hAnsi="Calibri" w:cs="Times New Roman"/>
+                <w:color w:val="000000"/>
+                <w:lang w:eastAsia="en-JM"/>
+              </w:rPr>
+              <w:t>p</w:t>
+            </w:r>
+            <w:r>
+              <w:rPr>
+                <w:rFonts w:ascii="Calibri" w:eastAsia="Times New Roman" w:hAnsi="Calibri" w:cs="Times New Roman"/>
+                <w:color w:val="000000"/>
+                <w:lang w:eastAsia="en-JM"/>
+              </w:rPr>
+              <w:t xml:space="preserve">ath to store processed </w:t>
+            </w:r>
+            <w:r>
+              <w:rPr>
+                <w:rFonts w:ascii="Calibri" w:eastAsia="Times New Roman" w:hAnsi="Calibri" w:cs="Times New Roman"/>
+                <w:color w:val="000000"/>
+                <w:lang w:eastAsia="en-JM"/>
+              </w:rPr>
+              <w:lastRenderedPageBreak/>
+              <w:t>files, must end with backslash</w:t>
             </w:r>
           </w:p>
         </w:tc>
@@ -2619,6 +2720,7 @@
                 <w:color w:val="000000"/>
                 <w:lang w:eastAsia="en-JM"/>
               </w:rPr>
+              <w:lastRenderedPageBreak/>
               <w:t>c:\customerfiles\archive\</w:t>
             </w:r>
           </w:p>
@@ -2642,16 +2744,15 @@
                 <w:lang w:eastAsia="en-JM"/>
               </w:rPr>
             </w:pPr>
-            <w:proofErr w:type="spellStart"/>
-            <w:r>
-              <w:rPr>
-                <w:rFonts w:ascii="Calibri" w:eastAsia="Times New Roman" w:hAnsi="Calibri" w:cs="Times New Roman"/>
-                <w:color w:val="000000"/>
-                <w:lang w:eastAsia="en-JM"/>
-              </w:rPr>
+            <w:r>
+              <w:rPr>
+                <w:rFonts w:ascii="Calibri" w:eastAsia="Times New Roman" w:hAnsi="Calibri" w:cs="Times New Roman"/>
+                <w:color w:val="000000"/>
+                <w:lang w:eastAsia="en-JM"/>
+              </w:rPr>
+              <w:lastRenderedPageBreak/>
               <w:t>JMMBCustomerNotificationPackage</w:t>
             </w:r>
-            <w:proofErr w:type="spellEnd"/>
           </w:p>
         </w:tc>
         <w:tc>
@@ -2736,7 +2837,23 @@
                 <w:color w:val="000000"/>
                 <w:lang w:eastAsia="en-JM"/>
               </w:rPr>
-              <w:t>Email to send emails as</w:t>
+              <w:t>Email</w:t>
+            </w:r>
+            <w:r>
+              <w:rPr>
+                <w:rFonts w:ascii="Calibri" w:eastAsia="Times New Roman" w:hAnsi="Calibri" w:cs="Times New Roman"/>
+                <w:color w:val="000000"/>
+                <w:lang w:eastAsia="en-JM"/>
+              </w:rPr>
+              <w:t xml:space="preserve"> address</w:t>
+            </w:r>
+            <w:r>
+              <w:rPr>
+                <w:rFonts w:ascii="Calibri" w:eastAsia="Times New Roman" w:hAnsi="Calibri" w:cs="Times New Roman"/>
+                <w:color w:val="000000"/>
+                <w:lang w:eastAsia="en-JM"/>
+              </w:rPr>
+              <w:t xml:space="preserve"> to send emails as</w:t>
             </w:r>
           </w:p>
         </w:tc>
@@ -2785,7 +2902,6 @@
                 <w:lang w:eastAsia="en-JM"/>
               </w:rPr>
             </w:pPr>
-            <w:proofErr w:type="spellStart"/>
             <w:r>
               <w:rPr>
                 <w:rFonts w:ascii="Calibri" w:eastAsia="Times New Roman" w:hAnsi="Calibri" w:cs="Times New Roman"/>
@@ -2794,7 +2910,6 @@
               </w:rPr>
               <w:t>JMMBCustomerNotificationPackage</w:t>
             </w:r>
-            <w:proofErr w:type="spellEnd"/>
           </w:p>
         </w:tc>
         <w:tc>
@@ -2937,7 +3052,6 @@
                 <w:lang w:eastAsia="en-JM"/>
               </w:rPr>
             </w:pPr>
-            <w:proofErr w:type="spellStart"/>
             <w:r>
               <w:rPr>
                 <w:rFonts w:ascii="Calibri" w:eastAsia="Times New Roman" w:hAnsi="Calibri" w:cs="Times New Roman"/>
@@ -2946,7 +3060,6 @@
               </w:rPr>
               <w:t>JMMBCustomerNotificationPackage</w:t>
             </w:r>
-            <w:proofErr w:type="spellEnd"/>
           </w:p>
         </w:tc>
         <w:tc>
@@ -3098,7 +3211,6 @@
                 <w:lang w:eastAsia="en-JM"/>
               </w:rPr>
             </w:pPr>
-            <w:proofErr w:type="spellStart"/>
             <w:r>
               <w:rPr>
                 <w:rFonts w:ascii="Calibri" w:eastAsia="Times New Roman" w:hAnsi="Calibri" w:cs="Times New Roman"/>
@@ -3107,7 +3219,6 @@
               </w:rPr>
               <w:t>JMMBCustomerNotificationPackage</w:t>
             </w:r>
-            <w:proofErr w:type="spellEnd"/>
           </w:p>
         </w:tc>
         <w:tc>
@@ -3222,7 +3333,6 @@
                 <w:lang w:eastAsia="en-JM"/>
               </w:rPr>
             </w:pPr>
-            <w:proofErr w:type="spellStart"/>
             <w:r>
               <w:rPr>
                 <w:rFonts w:ascii="Calibri" w:eastAsia="Times New Roman" w:hAnsi="Calibri" w:cs="Times New Roman"/>
@@ -3231,7 +3341,6 @@
               </w:rPr>
               <w:t>JMMBCustomerNotificationPackage</w:t>
             </w:r>
-            <w:proofErr w:type="spellEnd"/>
           </w:p>
         </w:tc>
         <w:tc>
@@ -3316,8 +3425,18 @@
                 <w:color w:val="000000"/>
                 <w:lang w:eastAsia="en-JM"/>
               </w:rPr>
+              <w:t xml:space="preserve">SMS Service WSDL </w:t>
+            </w:r>
+            <w:r>
+              <w:rPr>
+                <w:rFonts w:ascii="Calibri" w:eastAsia="Times New Roman" w:hAnsi="Calibri" w:cs="Times New Roman"/>
+                <w:color w:val="000000"/>
+                <w:lang w:eastAsia="en-JM"/>
+              </w:rPr>
               <w:t>File Path</w:t>
             </w:r>
+            <w:bookmarkStart w:id="6" w:name="_GoBack"/>
+            <w:bookmarkEnd w:id="6"/>
           </w:p>
         </w:tc>
         <w:tc>
@@ -3374,26 +3493,11 @@
       <w:bookmarkStart w:id="7" w:name="_Toc357489722"/>
       <w:r>
         <w:lastRenderedPageBreak/>
-        <w:t xml:space="preserve">Using </w:t>
-      </w:r>
-      <w:proofErr w:type="gramStart"/>
-      <w:r>
-        <w:t>The</w:t>
-      </w:r>
-      <w:proofErr w:type="gramEnd"/>
-      <w:r>
-        <w:t xml:space="preserve"> Packages</w:t>
+        <w:t>Using The Packages</w:t>
       </w:r>
       <w:bookmarkEnd w:id="7"/>
     </w:p>
     <w:p>
-      <w:pPr>
-        <w:rPr>
-          <w:rFonts w:ascii="Calibri" w:eastAsia="Times New Roman" w:hAnsi="Calibri" w:cs="Times New Roman"/>
-          <w:color w:val="000000"/>
-          <w:lang w:eastAsia="en-JM"/>
-        </w:rPr>
-      </w:pPr>
       <w:r>
         <w:t xml:space="preserve">Under normal execution the </w:t>
       </w:r>
@@ -3435,7 +3539,6 @@
         </w:rPr>
         <w:t xml:space="preserve"> </w:t>
       </w:r>
-      <w:proofErr w:type="spellStart"/>
       <w:r>
         <w:rPr>
           <w:rFonts w:ascii="Calibri" w:eastAsia="Times New Roman" w:hAnsi="Calibri" w:cs="Times New Roman"/>
@@ -3445,7 +3548,6 @@
         </w:rPr>
         <w:t>JMMBCustomerNotificationPackage</w:t>
       </w:r>
-      <w:proofErr w:type="spellEnd"/>
       <w:r>
         <w:rPr>
           <w:rFonts w:ascii="Calibri" w:eastAsia="Times New Roman" w:hAnsi="Calibri" w:cs="Times New Roman"/>
@@ -3463,14 +3565,62 @@
       <w:proofErr w:type="spellStart"/>
       <w:r>
         <w:rPr>
+          <w:b/>
+        </w:rPr>
+        <w:t>JMMBBulkCustomerFileUpdatePackage</w:t>
+      </w:r>
+      <w:proofErr w:type="spellEnd"/>
+      <w:r>
+        <w:t xml:space="preserve"> has two purposes:</w:t>
+      </w:r>
+    </w:p>
+    <w:p>
+      <w:pPr>
+        <w:pStyle w:val="ListParagraph"/>
+        <w:numPr>
+          <w:ilvl w:val="0"/>
+          <w:numId w:val="4"/>
+        </w:numPr>
+      </w:pPr>
+      <w:r>
+        <w:t>Update the Customer files with the latest contact information.</w:t>
+      </w:r>
+    </w:p>
+    <w:p>
+      <w:pPr>
+        <w:pStyle w:val="ListParagraph"/>
+        <w:numPr>
+          <w:ilvl w:val="0"/>
+          <w:numId w:val="4"/>
+        </w:numPr>
+      </w:pPr>
+      <w:r>
+        <w:t xml:space="preserve">Log which customers have necessary missing information (e.g. missing telephone numbers while </w:t>
+      </w:r>
+      <w:r>
+        <w:t>requiring</w:t>
+      </w:r>
+      <w:r>
+        <w:t xml:space="preserve"> Text channel).</w:t>
+      </w:r>
+    </w:p>
+    <w:p>
+      <w:pPr>
+        <w:rPr>
           <w:rFonts w:ascii="Calibri" w:eastAsia="Times New Roman" w:hAnsi="Calibri" w:cs="Times New Roman"/>
-          <w:b/>
           <w:color w:val="000000"/>
           <w:lang w:eastAsia="en-JM"/>
         </w:rPr>
-        <w:t>JMMBBulkCustomerFileUpdatePackage</w:t>
-      </w:r>
-      <w:proofErr w:type="spellEnd"/>
+      </w:pPr>
+      <w:r>
+        <w:t xml:space="preserve">It then executes the </w:t>
+      </w:r>
+      <w:r>
+        <w:rPr>
+          <w:b/>
+        </w:rPr>
+        <w:t>JMMBCustomerNotificationPackage</w:t>
+      </w:r>
       <w:r>
         <w:rPr>
           <w:rFonts w:ascii="Calibri" w:eastAsia="Times New Roman" w:hAnsi="Calibri" w:cs="Times New Roman"/>
@@ -3481,76 +3631,15 @@
         <w:t xml:space="preserve"> </w:t>
       </w:r>
       <w:r>
+        <w:t>which</w:t>
+      </w:r>
+      <w:r>
         <w:rPr>
           <w:rFonts w:ascii="Calibri" w:eastAsia="Times New Roman" w:hAnsi="Calibri" w:cs="Times New Roman"/>
           <w:color w:val="000000"/>
           <w:lang w:eastAsia="en-JM"/>
         </w:rPr>
-        <w:t>has two purposes:</w:t>
-      </w:r>
-    </w:p>
-    <w:p>
-      <w:pPr>
-        <w:pStyle w:val="ListParagraph"/>
-        <w:numPr>
-          <w:ilvl w:val="0"/>
-          <w:numId w:val="4"/>
-        </w:numPr>
-      </w:pPr>
-      <w:r>
-        <w:t>Update the Customer files with the latest contact information.</w:t>
-      </w:r>
-    </w:p>
-    <w:p>
-      <w:pPr>
-        <w:pStyle w:val="ListParagraph"/>
-        <w:numPr>
-          <w:ilvl w:val="0"/>
-          <w:numId w:val="4"/>
-        </w:numPr>
-      </w:pPr>
-      <w:r>
-        <w:t>Log which customers have necessary missing information (e.g. missing telephone numbers while supporting Text channel).</w:t>
-      </w:r>
-    </w:p>
-    <w:p>
-      <w:pPr>
-        <w:rPr>
-          <w:rFonts w:ascii="Calibri" w:eastAsia="Times New Roman" w:hAnsi="Calibri" w:cs="Times New Roman"/>
-          <w:color w:val="000000"/>
-          <w:lang w:eastAsia="en-JM"/>
-        </w:rPr>
-      </w:pPr>
-      <w:r>
-        <w:t xml:space="preserve">It then executes the </w:t>
-      </w:r>
-      <w:proofErr w:type="spellStart"/>
-      <w:r>
-        <w:rPr>
-          <w:rFonts w:ascii="Calibri" w:eastAsia="Times New Roman" w:hAnsi="Calibri" w:cs="Times New Roman"/>
-          <w:b/>
-          <w:color w:val="000000"/>
-          <w:lang w:eastAsia="en-JM"/>
-        </w:rPr>
-        <w:t>JMMBCustomerNotificationPackage</w:t>
-      </w:r>
-      <w:proofErr w:type="spellEnd"/>
-      <w:r>
-        <w:rPr>
-          <w:rFonts w:ascii="Calibri" w:eastAsia="Times New Roman" w:hAnsi="Calibri" w:cs="Times New Roman"/>
-          <w:b/>
-          <w:color w:val="000000"/>
-          <w:lang w:eastAsia="en-JM"/>
-        </w:rPr>
-        <w:t xml:space="preserve"> </w:t>
-      </w:r>
-      <w:r>
-        <w:rPr>
-          <w:rFonts w:ascii="Calibri" w:eastAsia="Times New Roman" w:hAnsi="Calibri" w:cs="Times New Roman"/>
-          <w:color w:val="000000"/>
-          <w:lang w:eastAsia="en-JM"/>
-        </w:rPr>
-        <w:t>which:</w:t>
+        <w:t>:</w:t>
       </w:r>
     </w:p>
     <w:p>
@@ -3578,57 +3667,37 @@
       </w:r>
     </w:p>
     <w:p>
-      <w:pPr>
+      <w:r>
+        <w:t xml:space="preserve">The </w:t>
+      </w:r>
+      <w:r>
         <w:rPr>
-          <w:rFonts w:ascii="Calibri" w:eastAsia="Times New Roman" w:hAnsi="Calibri" w:cs="Times New Roman"/>
-          <w:color w:val="000000"/>
-          <w:lang w:eastAsia="en-JM"/>
-        </w:rPr>
-      </w:pPr>
-      <w:r>
-        <w:t xml:space="preserve">The </w:t>
-      </w:r>
-      <w:proofErr w:type="spellStart"/>
-      <w:r>
-        <w:rPr>
-          <w:rFonts w:ascii="Calibri" w:eastAsia="Times New Roman" w:hAnsi="Calibri" w:cs="Times New Roman"/>
           <w:b/>
-          <w:color w:val="000000"/>
-          <w:lang w:eastAsia="en-JM"/>
         </w:rPr>
         <w:t>JMMBCustomerNotificationPackage</w:t>
       </w:r>
-      <w:proofErr w:type="spellEnd"/>
+      <w:r>
+        <w:t xml:space="preserve"> package uses the </w:t>
+      </w:r>
       <w:r>
         <w:rPr>
-          <w:rFonts w:ascii="Calibri" w:eastAsia="Times New Roman" w:hAnsi="Calibri" w:cs="Times New Roman"/>
-          <w:color w:val="000000"/>
-          <w:lang w:eastAsia="en-JM"/>
+          <w:b/>
         </w:rPr>
-        <w:t xml:space="preserve"> package uses the Notifications table to determine which notifications should be sent and the template they should use. Both packages take int</w:t>
+        <w:t>Notifications</w:t>
+      </w:r>
+      <w:r>
+        <w:t xml:space="preserve"> table to determine which notifications should be sent and the template they should use. Both packages take int</w:t>
+      </w:r>
+      <w:r>
+        <w:t xml:space="preserve">o consideration an exception list (the </w:t>
       </w:r>
       <w:r>
         <w:rPr>
-          <w:rFonts w:ascii="Calibri" w:eastAsia="Times New Roman" w:hAnsi="Calibri" w:cs="Times New Roman"/>
-          <w:color w:val="000000"/>
-          <w:lang w:eastAsia="en-JM"/>
-        </w:rPr>
-        <w:t xml:space="preserve">o consideration an exception list (the </w:t>
-      </w:r>
-      <w:r>
-        <w:rPr>
-          <w:rFonts w:ascii="Calibri" w:eastAsia="Times New Roman" w:hAnsi="Calibri" w:cs="Times New Roman"/>
-          <w:color w:val="000000"/>
-          <w:lang w:eastAsia="en-JM"/>
+          <w:b/>
         </w:rPr>
         <w:t>Exceptions</w:t>
       </w:r>
       <w:r>
-        <w:rPr>
-          <w:rFonts w:ascii="Calibri" w:eastAsia="Times New Roman" w:hAnsi="Calibri" w:cs="Times New Roman"/>
-          <w:color w:val="000000"/>
-          <w:lang w:eastAsia="en-JM"/>
-        </w:rPr>
         <w:t xml:space="preserve"> table) that represent customers desire not to receive notification on a particular channel (or not at all).</w:t>
       </w:r>
     </w:p>
@@ -3644,18 +3713,74 @@
     </w:p>
     <w:p>
       <w:r>
-        <w:t>Notifications are setup via the Notifications table. The user must specify the name of the notification, the customer file paths (</w:t>
+        <w:t xml:space="preserve">Notifications are setup via the </w:t>
+      </w:r>
+      <w:r>
+        <w:rPr>
+          <w:b/>
+        </w:rPr>
+        <w:t>Notifications</w:t>
+      </w:r>
+      <w:r>
+        <w:t xml:space="preserve"> table. The user must specify the name of the notification, the customer file paths (</w:t>
       </w:r>
       <w:proofErr w:type="spellStart"/>
       <w:r>
+        <w:rPr>
+          <w:b/>
+        </w:rPr>
         <w:t>CustomerIdFilePath</w:t>
       </w:r>
       <w:proofErr w:type="spellEnd"/>
       <w:r>
         <w:t xml:space="preserve"> is optional), the templates and the subject for email templates.</w:t>
       </w:r>
+      <w:r>
+        <w:t xml:space="preserve"> Each notification has two file paths. The </w:t>
+      </w:r>
+      <w:proofErr w:type="spellStart"/>
+      <w:r>
+        <w:rPr>
+          <w:b/>
+        </w:rPr>
+        <w:t>CustomerIdFilePath</w:t>
+      </w:r>
+      <w:proofErr w:type="spellEnd"/>
+      <w:r>
+        <w:t xml:space="preserve"> has the ID of the customers that should be notified with the expectation that the database will have the latest contact information. If </w:t>
+      </w:r>
+      <w:proofErr w:type="spellStart"/>
+      <w:r>
+        <w:rPr>
+          <w:b/>
+        </w:rPr>
+        <w:t>CustomerIdFilePath</w:t>
+      </w:r>
+      <w:proofErr w:type="spellEnd"/>
+      <w:r>
+        <w:t xml:space="preserve"> file</w:t>
+      </w:r>
+      <w:r>
+        <w:rPr>
+          <w:b/>
+        </w:rPr>
+        <w:t xml:space="preserve"> </w:t>
+      </w:r>
+      <w:r>
+        <w:t xml:space="preserve">is not supplied then the </w:t>
+      </w:r>
+      <w:proofErr w:type="spellStart"/>
+      <w:r>
+        <w:rPr>
+          <w:b/>
+        </w:rPr>
+        <w:t>CustomerContactFilePath</w:t>
+      </w:r>
+      <w:proofErr w:type="spellEnd"/>
+      <w:r>
+        <w:t xml:space="preserve"> file must be supplied with the telephone number/email address that should be notified. An email subject is also needed for notifications that will send emails.</w:t>
+      </w:r>
     </w:p>
-    <w:p/>
     <w:p>
       <w:pPr>
         <w:pStyle w:val="Heading2"/>
@@ -3668,7 +3793,55 @@
     </w:p>
     <w:p>
       <w:r>
-        <w:t>The user can specify that a certain customer should not receive notification on a certain channel and also that certain email address or telephone numbers should not receive notifications.</w:t>
+        <w:t>The user can specify that a certain customer should not receive notification on a certain channel and that certain email address or telephone numbers should not receive notifications.</w:t>
+      </w:r>
+      <w:r>
+        <w:t xml:space="preserve"> Users can specify either the customer number or contact </w:t>
+      </w:r>
+      <w:r>
+        <w:lastRenderedPageBreak/>
+        <w:t>information that will be ignored (telephone number or email). If the customer number is supplied then the channel from which they are exempt from must be supplied, possible values are:</w:t>
+      </w:r>
+    </w:p>
+    <w:p>
+      <w:pPr>
+        <w:pStyle w:val="ListParagraph"/>
+        <w:numPr>
+          <w:ilvl w:val="0"/>
+          <w:numId w:val="6"/>
+        </w:numPr>
+      </w:pPr>
+      <w:r>
+        <w:t>Email – Do not send email</w:t>
+      </w:r>
+    </w:p>
+    <w:p>
+      <w:pPr>
+        <w:pStyle w:val="ListParagraph"/>
+        <w:numPr>
+          <w:ilvl w:val="0"/>
+          <w:numId w:val="6"/>
+        </w:numPr>
+      </w:pPr>
+      <w:r>
+        <w:t>Text – Do not send text</w:t>
+      </w:r>
+    </w:p>
+    <w:p>
+      <w:pPr>
+        <w:pStyle w:val="ListParagraph"/>
+        <w:numPr>
+          <w:ilvl w:val="0"/>
+          <w:numId w:val="6"/>
+        </w:numPr>
+      </w:pPr>
+      <w:r>
+        <w:t>Both – Do not send any notification</w:t>
+      </w:r>
+    </w:p>
+    <w:p>
+      <w:r>
+        <w:t xml:space="preserve">If the telephone number or email is supplied, then it is always exempted from notification. </w:t>
       </w:r>
     </w:p>
     <w:p>
@@ -3701,11 +3874,6 @@
         <w:t>Troubleshooting</w:t>
       </w:r>
       <w:bookmarkEnd w:id="10"/>
-    </w:p>
-    <w:p>
-      <w:r>
-        <w:t xml:space="preserve">There is something that you can do to diagnose and fix error. </w:t>
-      </w:r>
     </w:p>
     <w:p>
       <w:pPr>
@@ -3776,7 +3944,13 @@
     </w:p>
     <w:p>
       <w:r>
-        <w:t>It normally logs more than one event log because the failure is recorded different failure points. In this situation the package had a problem connecting to the database as seen in the message section of the event.</w:t>
+        <w:t>It normally logs more than one event log because the failure is recorded different failure points. In</w:t>
+      </w:r>
+      <w:r>
+        <w:t xml:space="preserve"> the image below</w:t>
+      </w:r>
+      <w:r>
+        <w:t xml:space="preserve"> the package had a problem connecting to the database as seen in the message section of the event.</w:t>
       </w:r>
     </w:p>
     <w:p>
@@ -3838,8 +4012,99 @@
       <w:pPr>
         <w:pStyle w:val="Heading2"/>
       </w:pPr>
+      <w:r>
+        <w:t>Common Problems</w:t>
+      </w:r>
     </w:p>
-    <w:p/>
+    <w:p>
+      <w:r>
+        <w:t>If errors occur here are some things you can check before escalating it:</w:t>
+      </w:r>
+    </w:p>
+    <w:p>
+      <w:pPr>
+        <w:pStyle w:val="ListParagraph"/>
+        <w:numPr>
+          <w:ilvl w:val="0"/>
+          <w:numId w:val="9"/>
+        </w:numPr>
+      </w:pPr>
+      <w:r>
+        <w:t xml:space="preserve">Ensure that the user running the package has read/write permission to the folders, </w:t>
+      </w:r>
+      <w:proofErr w:type="spellStart"/>
+      <w:r>
+        <w:t>wsdl</w:t>
+      </w:r>
+      <w:proofErr w:type="spellEnd"/>
+      <w:r>
+        <w:t xml:space="preserve"> file and </w:t>
+      </w:r>
+      <w:r>
+        <w:rPr>
+          <w:rFonts w:ascii="Calibri" w:eastAsia="Times New Roman" w:hAnsi="Calibri" w:cs="Times New Roman"/>
+          <w:b/>
+          <w:color w:val="000000"/>
+          <w:lang w:eastAsia="en-JM"/>
+        </w:rPr>
+        <w:t>JMMBCustomerNotificationPackage</w:t>
+      </w:r>
+      <w:r>
+        <w:t xml:space="preserve"> package file.</w:t>
+      </w:r>
+    </w:p>
+    <w:p>
+      <w:pPr>
+        <w:pStyle w:val="ListParagraph"/>
+        <w:numPr>
+          <w:ilvl w:val="0"/>
+          <w:numId w:val="9"/>
+        </w:numPr>
+      </w:pPr>
+      <w:r>
+        <w:t xml:space="preserve">Ensure that the </w:t>
+      </w:r>
+      <w:proofErr w:type="spellStart"/>
+      <w:r>
+        <w:t>csv</w:t>
+      </w:r>
+      <w:proofErr w:type="spellEnd"/>
+      <w:r>
+        <w:t xml:space="preserve"> files are not being use by another program.</w:t>
+      </w:r>
+    </w:p>
+    <w:p>
+      <w:pPr>
+        <w:pStyle w:val="ListParagraph"/>
+        <w:numPr>
+          <w:ilvl w:val="0"/>
+          <w:numId w:val="9"/>
+        </w:numPr>
+      </w:pPr>
+      <w:r>
+        <w:t xml:space="preserve">If the </w:t>
+      </w:r>
+      <w:proofErr w:type="spellStart"/>
+      <w:r>
+        <w:t>wsdl</w:t>
+      </w:r>
+      <w:proofErr w:type="spellEnd"/>
+      <w:r>
+        <w:t xml:space="preserve"> file is changed then the </w:t>
+      </w:r>
+      <w:r>
+        <w:rPr>
+          <w:rFonts w:ascii="Calibri" w:eastAsia="Times New Roman" w:hAnsi="Calibri" w:cs="Times New Roman"/>
+          <w:b/>
+          <w:color w:val="000000"/>
+          <w:lang w:eastAsia="en-JM"/>
+        </w:rPr>
+        <w:t>JMMBCustomerNotificationPackage</w:t>
+      </w:r>
+      <w:r>
+        <w:t xml:space="preserve"> package will have to be updated.</w:t>
+      </w:r>
+    </w:p>
     <w:sectPr>
       <w:pgSz w:w="12240" w:h="15840"/>
       <w:pgMar w:top="1440" w:right="1440" w:bottom="1440" w:left="1440" w:header="720" w:footer="720" w:gutter="0"/>
@@ -3855,13 +4120,13 @@
 <file path=word/numbering.xml><?xml version="1.0" encoding="utf-8"?>
 <w:numbering xmlns:wpc="http://schemas.microsoft.com/office/word/2010/wordprocessingCanvas" xmlns:mc="http://schemas.openxmlformats.org/markup-compatibility/2006" xmlns:o="urn:schemas-microsoft-com:office:office" xmlns:r="http://schemas.openxmlformats.org/officeDocument/2006/relationships" xmlns:m="http://schemas.openxmlformats.org/officeDocument/2006/math" xmlns:v="urn:schemas-microsoft-com:vml" xmlns:wp14="http://schemas.microsoft.com/office/word/2010/wordprocessingDrawing" xmlns:wp="http://schemas.openxmlformats.org/drawingml/2006/wordprocessingDrawing" xmlns:w10="urn:schemas-microsoft-com:office:word" xmlns:w="http://schemas.openxmlformats.org/wordprocessingml/2006/main" xmlns:w14="http://schemas.microsoft.com/office/word/2010/wordml" xmlns:wpg="http://schemas.microsoft.com/office/word/2010/wordprocessingGroup" xmlns:wpi="http://schemas.microsoft.com/office/word/2010/wordprocessingInk" xmlns:wne="http://schemas.microsoft.com/office/word/2006/wordml" xmlns:wps="http://schemas.microsoft.com/office/word/2010/wordprocessingShape" mc:Ignorable="w14 wp14">
   <w:abstractNum w:abstractNumId="0">
-    <w:nsid w:val="105138C8"/>
+    <w:nsid w:val="04EC0768"/>
     <w:multiLevelType w:val="hybridMultilevel"/>
-    <w:tmpl w:val="2CA87574"/>
-    <w:lvl w:ilvl="0" w:tplc="20090001">
+    <w:tmpl w:val="866076D4"/>
+    <w:lvl w:ilvl="0" w:tplc="527E2D70">
       <w:start w:val="1"/>
       <w:numFmt w:val="bullet"/>
-      <w:lvlText w:val=""/>
+      <w:lvlText w:val=""/>
       <w:lvlJc w:val="left"/>
       <w:pPr>
         <w:ind w:left="720" w:hanging="360"/>
@@ -3968,6 +4233,232 @@
     </w:lvl>
   </w:abstractNum>
   <w:abstractNum w:abstractNumId="1">
+    <w:nsid w:val="105138C8"/>
+    <w:multiLevelType w:val="hybridMultilevel"/>
+    <w:tmpl w:val="8A0A1742"/>
+    <w:lvl w:ilvl="0" w:tplc="527E2D70">
+      <w:start w:val="1"/>
+      <w:numFmt w:val="bullet"/>
+      <w:lvlText w:val=""/>
+      <w:lvlJc w:val="left"/>
+      <w:pPr>
+        <w:ind w:left="720" w:hanging="360"/>
+      </w:pPr>
+      <w:rPr>
+        <w:rFonts w:ascii="Symbol" w:hAnsi="Symbol" w:hint="default"/>
+      </w:rPr>
+    </w:lvl>
+    <w:lvl w:ilvl="1" w:tplc="20090003" w:tentative="1">
+      <w:start w:val="1"/>
+      <w:numFmt w:val="bullet"/>
+      <w:lvlText w:val="o"/>
+      <w:lvlJc w:val="left"/>
+      <w:pPr>
+        <w:ind w:left="1440" w:hanging="360"/>
+      </w:pPr>
+      <w:rPr>
+        <w:rFonts w:ascii="Courier New" w:hAnsi="Courier New" w:cs="Courier New" w:hint="default"/>
+      </w:rPr>
+    </w:lvl>
+    <w:lvl w:ilvl="2" w:tplc="20090005" w:tentative="1">
+      <w:start w:val="1"/>
+      <w:numFmt w:val="bullet"/>
+      <w:lvlText w:val=""/>
+      <w:lvlJc w:val="left"/>
+      <w:pPr>
+        <w:ind w:left="2160" w:hanging="360"/>
+      </w:pPr>
+      <w:rPr>
+        <w:rFonts w:ascii="Wingdings" w:hAnsi="Wingdings" w:hint="default"/>
+      </w:rPr>
+    </w:lvl>
+    <w:lvl w:ilvl="3" w:tplc="20090001" w:tentative="1">
+      <w:start w:val="1"/>
+      <w:numFmt w:val="bullet"/>
+      <w:lvlText w:val=""/>
+      <w:lvlJc w:val="left"/>
+      <w:pPr>
+        <w:ind w:left="2880" w:hanging="360"/>
+      </w:pPr>
+      <w:rPr>
+        <w:rFonts w:ascii="Symbol" w:hAnsi="Symbol" w:hint="default"/>
+      </w:rPr>
+    </w:lvl>
+    <w:lvl w:ilvl="4" w:tplc="20090003" w:tentative="1">
+      <w:start w:val="1"/>
+      <w:numFmt w:val="bullet"/>
+      <w:lvlText w:val="o"/>
+      <w:lvlJc w:val="left"/>
+      <w:pPr>
+        <w:ind w:left="3600" w:hanging="360"/>
+      </w:pPr>
+      <w:rPr>
+        <w:rFonts w:ascii="Courier New" w:hAnsi="Courier New" w:cs="Courier New" w:hint="default"/>
+      </w:rPr>
+    </w:lvl>
+    <w:lvl w:ilvl="5" w:tplc="20090005" w:tentative="1">
+      <w:start w:val="1"/>
+      <w:numFmt w:val="bullet"/>
+      <w:lvlText w:val=""/>
+      <w:lvlJc w:val="left"/>
+      <w:pPr>
+        <w:ind w:left="4320" w:hanging="360"/>
+      </w:pPr>
+      <w:rPr>
+        <w:rFonts w:ascii="Wingdings" w:hAnsi="Wingdings" w:hint="default"/>
+      </w:rPr>
+    </w:lvl>
+    <w:lvl w:ilvl="6" w:tplc="20090001" w:tentative="1">
+      <w:start w:val="1"/>
+      <w:numFmt w:val="bullet"/>
+      <w:lvlText w:val=""/>
+      <w:lvlJc w:val="left"/>
+      <w:pPr>
+        <w:ind w:left="5040" w:hanging="360"/>
+      </w:pPr>
+      <w:rPr>
+        <w:rFonts w:ascii="Symbol" w:hAnsi="Symbol" w:hint="default"/>
+      </w:rPr>
+    </w:lvl>
+    <w:lvl w:ilvl="7" w:tplc="20090003" w:tentative="1">
+      <w:start w:val="1"/>
+      <w:numFmt w:val="bullet"/>
+      <w:lvlText w:val="o"/>
+      <w:lvlJc w:val="left"/>
+      <w:pPr>
+        <w:ind w:left="5760" w:hanging="360"/>
+      </w:pPr>
+      <w:rPr>
+        <w:rFonts w:ascii="Courier New" w:hAnsi="Courier New" w:cs="Courier New" w:hint="default"/>
+      </w:rPr>
+    </w:lvl>
+    <w:lvl w:ilvl="8" w:tplc="20090005" w:tentative="1">
+      <w:start w:val="1"/>
+      <w:numFmt w:val="bullet"/>
+      <w:lvlText w:val=""/>
+      <w:lvlJc w:val="left"/>
+      <w:pPr>
+        <w:ind w:left="6480" w:hanging="360"/>
+      </w:pPr>
+      <w:rPr>
+        <w:rFonts w:ascii="Wingdings" w:hAnsi="Wingdings" w:hint="default"/>
+      </w:rPr>
+    </w:lvl>
+  </w:abstractNum>
+  <w:abstractNum w:abstractNumId="2">
+    <w:nsid w:val="1C4A7D01"/>
+    <w:multiLevelType w:val="hybridMultilevel"/>
+    <w:tmpl w:val="E49E4276"/>
+    <w:lvl w:ilvl="0" w:tplc="527E2D70">
+      <w:start w:val="1"/>
+      <w:numFmt w:val="bullet"/>
+      <w:lvlText w:val=""/>
+      <w:lvlJc w:val="left"/>
+      <w:pPr>
+        <w:ind w:left="720" w:hanging="360"/>
+      </w:pPr>
+      <w:rPr>
+        <w:rFonts w:ascii="Symbol" w:hAnsi="Symbol" w:hint="default"/>
+      </w:rPr>
+    </w:lvl>
+    <w:lvl w:ilvl="1" w:tplc="20090003" w:tentative="1">
+      <w:start w:val="1"/>
+      <w:numFmt w:val="bullet"/>
+      <w:lvlText w:val="o"/>
+      <w:lvlJc w:val="left"/>
+      <w:pPr>
+        <w:ind w:left="1440" w:hanging="360"/>
+      </w:pPr>
+      <w:rPr>
+        <w:rFonts w:ascii="Courier New" w:hAnsi="Courier New" w:cs="Courier New" w:hint="default"/>
+      </w:rPr>
+    </w:lvl>
+    <w:lvl w:ilvl="2" w:tplc="20090005" w:tentative="1">
+      <w:start w:val="1"/>
+      <w:numFmt w:val="bullet"/>
+      <w:lvlText w:val=""/>
+      <w:lvlJc w:val="left"/>
+      <w:pPr>
+        <w:ind w:left="2160" w:hanging="360"/>
+      </w:pPr>
+      <w:rPr>
+        <w:rFonts w:ascii="Wingdings" w:hAnsi="Wingdings" w:hint="default"/>
+      </w:rPr>
+    </w:lvl>
+    <w:lvl w:ilvl="3" w:tplc="20090001" w:tentative="1">
+      <w:start w:val="1"/>
+      <w:numFmt w:val="bullet"/>
+      <w:lvlText w:val=""/>
+      <w:lvlJc w:val="left"/>
+      <w:pPr>
+        <w:ind w:left="2880" w:hanging="360"/>
+      </w:pPr>
+      <w:rPr>
+        <w:rFonts w:ascii="Symbol" w:hAnsi="Symbol" w:hint="default"/>
+      </w:rPr>
+    </w:lvl>
+    <w:lvl w:ilvl="4" w:tplc="20090003" w:tentative="1">
+      <w:start w:val="1"/>
+      <w:numFmt w:val="bullet"/>
+      <w:lvlText w:val="o"/>
+      <w:lvlJc w:val="left"/>
+      <w:pPr>
+        <w:ind w:left="3600" w:hanging="360"/>
+      </w:pPr>
+      <w:rPr>
+        <w:rFonts w:ascii="Courier New" w:hAnsi="Courier New" w:cs="Courier New" w:hint="default"/>
+      </w:rPr>
+    </w:lvl>
+    <w:lvl w:ilvl="5" w:tplc="20090005" w:tentative="1">
+      <w:start w:val="1"/>
+      <w:numFmt w:val="bullet"/>
+      <w:lvlText w:val=""/>
+      <w:lvlJc w:val="left"/>
+      <w:pPr>
+        <w:ind w:left="4320" w:hanging="360"/>
+      </w:pPr>
+      <w:rPr>
+        <w:rFonts w:ascii="Wingdings" w:hAnsi="Wingdings" w:hint="default"/>
+      </w:rPr>
+    </w:lvl>
+    <w:lvl w:ilvl="6" w:tplc="20090001" w:tentative="1">
+      <w:start w:val="1"/>
+      <w:numFmt w:val="bullet"/>
+      <w:lvlText w:val=""/>
+      <w:lvlJc w:val="left"/>
+      <w:pPr>
+        <w:ind w:left="5040" w:hanging="360"/>
+      </w:pPr>
+      <w:rPr>
+        <w:rFonts w:ascii="Symbol" w:hAnsi="Symbol" w:hint="default"/>
+      </w:rPr>
+    </w:lvl>
+    <w:lvl w:ilvl="7" w:tplc="20090003" w:tentative="1">
+      <w:start w:val="1"/>
+      <w:numFmt w:val="bullet"/>
+      <w:lvlText w:val="o"/>
+      <w:lvlJc w:val="left"/>
+      <w:pPr>
+        <w:ind w:left="5760" w:hanging="360"/>
+      </w:pPr>
+      <w:rPr>
+        <w:rFonts w:ascii="Courier New" w:hAnsi="Courier New" w:cs="Courier New" w:hint="default"/>
+      </w:rPr>
+    </w:lvl>
+    <w:lvl w:ilvl="8" w:tplc="20090005" w:tentative="1">
+      <w:start w:val="1"/>
+      <w:numFmt w:val="bullet"/>
+      <w:lvlText w:val=""/>
+      <w:lvlJc w:val="left"/>
+      <w:pPr>
+        <w:ind w:left="6480" w:hanging="360"/>
+      </w:pPr>
+      <w:rPr>
+        <w:rFonts w:ascii="Wingdings" w:hAnsi="Wingdings" w:hint="default"/>
+      </w:rPr>
+    </w:lvl>
+  </w:abstractNum>
+  <w:abstractNum w:abstractNumId="3">
     <w:nsid w:val="444E2660"/>
     <w:multiLevelType w:val="hybridMultilevel"/>
     <w:tmpl w:val="FA2622CC"/>
@@ -4053,7 +4544,120 @@
       </w:pPr>
     </w:lvl>
   </w:abstractNum>
-  <w:abstractNum w:abstractNumId="2">
+  <w:abstractNum w:abstractNumId="4">
+    <w:nsid w:val="46D47C11"/>
+    <w:multiLevelType w:val="hybridMultilevel"/>
+    <w:tmpl w:val="DDC8C322"/>
+    <w:lvl w:ilvl="0" w:tplc="527E2D70">
+      <w:start w:val="1"/>
+      <w:numFmt w:val="bullet"/>
+      <w:lvlText w:val=""/>
+      <w:lvlJc w:val="left"/>
+      <w:pPr>
+        <w:ind w:left="720" w:hanging="360"/>
+      </w:pPr>
+      <w:rPr>
+        <w:rFonts w:ascii="Symbol" w:hAnsi="Symbol" w:hint="default"/>
+      </w:rPr>
+    </w:lvl>
+    <w:lvl w:ilvl="1" w:tplc="20090003" w:tentative="1">
+      <w:start w:val="1"/>
+      <w:numFmt w:val="bullet"/>
+      <w:lvlText w:val="o"/>
+      <w:lvlJc w:val="left"/>
+      <w:pPr>
+        <w:ind w:left="1440" w:hanging="360"/>
+      </w:pPr>
+      <w:rPr>
+        <w:rFonts w:ascii="Courier New" w:hAnsi="Courier New" w:cs="Courier New" w:hint="default"/>
+      </w:rPr>
+    </w:lvl>
+    <w:lvl w:ilvl="2" w:tplc="20090005" w:tentative="1">
+      <w:start w:val="1"/>
+      <w:numFmt w:val="bullet"/>
+      <w:lvlText w:val=""/>
+      <w:lvlJc w:val="left"/>
+      <w:pPr>
+        <w:ind w:left="2160" w:hanging="360"/>
+      </w:pPr>
+      <w:rPr>
+        <w:rFonts w:ascii="Wingdings" w:hAnsi="Wingdings" w:hint="default"/>
+      </w:rPr>
+    </w:lvl>
+    <w:lvl w:ilvl="3" w:tplc="20090001" w:tentative="1">
+      <w:start w:val="1"/>
+      <w:numFmt w:val="bullet"/>
+      <w:lvlText w:val=""/>
+      <w:lvlJc w:val="left"/>
+      <w:pPr>
+        <w:ind w:left="2880" w:hanging="360"/>
+      </w:pPr>
+      <w:rPr>
+        <w:rFonts w:ascii="Symbol" w:hAnsi="Symbol" w:hint="default"/>
+      </w:rPr>
+    </w:lvl>
+    <w:lvl w:ilvl="4" w:tplc="20090003" w:tentative="1">
+      <w:start w:val="1"/>
+      <w:numFmt w:val="bullet"/>
+      <w:lvlText w:val="o"/>
+      <w:lvlJc w:val="left"/>
+      <w:pPr>
+        <w:ind w:left="3600" w:hanging="360"/>
+      </w:pPr>
+      <w:rPr>
+        <w:rFonts w:ascii="Courier New" w:hAnsi="Courier New" w:cs="Courier New" w:hint="default"/>
+      </w:rPr>
+    </w:lvl>
+    <w:lvl w:ilvl="5" w:tplc="20090005" w:tentative="1">
+      <w:start w:val="1"/>
+      <w:numFmt w:val="bullet"/>
+      <w:lvlText w:val=""/>
+      <w:lvlJc w:val="left"/>
+      <w:pPr>
+        <w:ind w:left="4320" w:hanging="360"/>
+      </w:pPr>
+      <w:rPr>
+        <w:rFonts w:ascii="Wingdings" w:hAnsi="Wingdings" w:hint="default"/>
+      </w:rPr>
+    </w:lvl>
+    <w:lvl w:ilvl="6" w:tplc="20090001" w:tentative="1">
+      <w:start w:val="1"/>
+      <w:numFmt w:val="bullet"/>
+      <w:lvlText w:val=""/>
+      <w:lvlJc w:val="left"/>
+      <w:pPr>
+        <w:ind w:left="5040" w:hanging="360"/>
+      </w:pPr>
+      <w:rPr>
+        <w:rFonts w:ascii="Symbol" w:hAnsi="Symbol" w:hint="default"/>
+      </w:rPr>
+    </w:lvl>
+    <w:lvl w:ilvl="7" w:tplc="20090003" w:tentative="1">
+      <w:start w:val="1"/>
+      <w:numFmt w:val="bullet"/>
+      <w:lvlText w:val="o"/>
+      <w:lvlJc w:val="left"/>
+      <w:pPr>
+        <w:ind w:left="5760" w:hanging="360"/>
+      </w:pPr>
+      <w:rPr>
+        <w:rFonts w:ascii="Courier New" w:hAnsi="Courier New" w:cs="Courier New" w:hint="default"/>
+      </w:rPr>
+    </w:lvl>
+    <w:lvl w:ilvl="8" w:tplc="20090005" w:tentative="1">
+      <w:start w:val="1"/>
+      <w:numFmt w:val="bullet"/>
+      <w:lvlText w:val=""/>
+      <w:lvlJc w:val="left"/>
+      <w:pPr>
+        <w:ind w:left="6480" w:hanging="360"/>
+      </w:pPr>
+      <w:rPr>
+        <w:rFonts w:ascii="Wingdings" w:hAnsi="Wingdings" w:hint="default"/>
+      </w:rPr>
+    </w:lvl>
+  </w:abstractNum>
+  <w:abstractNum w:abstractNumId="5">
     <w:nsid w:val="48785F75"/>
     <w:multiLevelType w:val="hybridMultilevel"/>
     <w:tmpl w:val="41EA109A"/>
@@ -4142,7 +4746,7 @@
       </w:pPr>
     </w:lvl>
   </w:abstractNum>
-  <w:abstractNum w:abstractNumId="3">
+  <w:abstractNum w:abstractNumId="6">
     <w:nsid w:val="5D8F7BED"/>
     <w:multiLevelType w:val="hybridMultilevel"/>
     <w:tmpl w:val="98FA1D98"/>
@@ -4231,7 +4835,120 @@
       </w:pPr>
     </w:lvl>
   </w:abstractNum>
-  <w:abstractNum w:abstractNumId="4">
+  <w:abstractNum w:abstractNumId="7">
+    <w:nsid w:val="5E8B3F95"/>
+    <w:multiLevelType w:val="hybridMultilevel"/>
+    <w:tmpl w:val="01F0D2F2"/>
+    <w:lvl w:ilvl="0" w:tplc="527E2D70">
+      <w:start w:val="1"/>
+      <w:numFmt w:val="bullet"/>
+      <w:lvlText w:val=""/>
+      <w:lvlJc w:val="left"/>
+      <w:pPr>
+        <w:ind w:left="1440" w:hanging="360"/>
+      </w:pPr>
+      <w:rPr>
+        <w:rFonts w:ascii="Symbol" w:hAnsi="Symbol" w:hint="default"/>
+      </w:rPr>
+    </w:lvl>
+    <w:lvl w:ilvl="1" w:tplc="20090003" w:tentative="1">
+      <w:start w:val="1"/>
+      <w:numFmt w:val="bullet"/>
+      <w:lvlText w:val="o"/>
+      <w:lvlJc w:val="left"/>
+      <w:pPr>
+        <w:ind w:left="2160" w:hanging="360"/>
+      </w:pPr>
+      <w:rPr>
+        <w:rFonts w:ascii="Courier New" w:hAnsi="Courier New" w:cs="Courier New" w:hint="default"/>
+      </w:rPr>
+    </w:lvl>
+    <w:lvl w:ilvl="2" w:tplc="20090005" w:tentative="1">
+      <w:start w:val="1"/>
+      <w:numFmt w:val="bullet"/>
+      <w:lvlText w:val=""/>
+      <w:lvlJc w:val="left"/>
+      <w:pPr>
+        <w:ind w:left="2880" w:hanging="360"/>
+      </w:pPr>
+      <w:rPr>
+        <w:rFonts w:ascii="Wingdings" w:hAnsi="Wingdings" w:hint="default"/>
+      </w:rPr>
+    </w:lvl>
+    <w:lvl w:ilvl="3" w:tplc="20090001" w:tentative="1">
+      <w:start w:val="1"/>
+      <w:numFmt w:val="bullet"/>
+      <w:lvlText w:val=""/>
+      <w:lvlJc w:val="left"/>
+      <w:pPr>
+        <w:ind w:left="3600" w:hanging="360"/>
+      </w:pPr>
+      <w:rPr>
+        <w:rFonts w:ascii="Symbol" w:hAnsi="Symbol" w:hint="default"/>
+      </w:rPr>
+    </w:lvl>
+    <w:lvl w:ilvl="4" w:tplc="20090003" w:tentative="1">
+      <w:start w:val="1"/>
+      <w:numFmt w:val="bullet"/>
+      <w:lvlText w:val="o"/>
+      <w:lvlJc w:val="left"/>
+      <w:pPr>
+        <w:ind w:left="4320" w:hanging="360"/>
+      </w:pPr>
+      <w:rPr>
+        <w:rFonts w:ascii="Courier New" w:hAnsi="Courier New" w:cs="Courier New" w:hint="default"/>
+      </w:rPr>
+    </w:lvl>
+    <w:lvl w:ilvl="5" w:tplc="20090005" w:tentative="1">
+      <w:start w:val="1"/>
+      <w:numFmt w:val="bullet"/>
+      <w:lvlText w:val=""/>
+      <w:lvlJc w:val="left"/>
+      <w:pPr>
+        <w:ind w:left="5040" w:hanging="360"/>
+      </w:pPr>
+      <w:rPr>
+        <w:rFonts w:ascii="Wingdings" w:hAnsi="Wingdings" w:hint="default"/>
+      </w:rPr>
+    </w:lvl>
+    <w:lvl w:ilvl="6" w:tplc="20090001" w:tentative="1">
+      <w:start w:val="1"/>
+      <w:numFmt w:val="bullet"/>
+      <w:lvlText w:val=""/>
+      <w:lvlJc w:val="left"/>
+      <w:pPr>
+        <w:ind w:left="5760" w:hanging="360"/>
+      </w:pPr>
+      <w:rPr>
+        <w:rFonts w:ascii="Symbol" w:hAnsi="Symbol" w:hint="default"/>
+      </w:rPr>
+    </w:lvl>
+    <w:lvl w:ilvl="7" w:tplc="20090003" w:tentative="1">
+      <w:start w:val="1"/>
+      <w:numFmt w:val="bullet"/>
+      <w:lvlText w:val="o"/>
+      <w:lvlJc w:val="left"/>
+      <w:pPr>
+        <w:ind w:left="6480" w:hanging="360"/>
+      </w:pPr>
+      <w:rPr>
+        <w:rFonts w:ascii="Courier New" w:hAnsi="Courier New" w:cs="Courier New" w:hint="default"/>
+      </w:rPr>
+    </w:lvl>
+    <w:lvl w:ilvl="8" w:tplc="20090005" w:tentative="1">
+      <w:start w:val="1"/>
+      <w:numFmt w:val="bullet"/>
+      <w:lvlText w:val=""/>
+      <w:lvlJc w:val="left"/>
+      <w:pPr>
+        <w:ind w:left="7200" w:hanging="360"/>
+      </w:pPr>
+      <w:rPr>
+        <w:rFonts w:ascii="Wingdings" w:hAnsi="Wingdings" w:hint="default"/>
+      </w:rPr>
+    </w:lvl>
+  </w:abstractNum>
+  <w:abstractNum w:abstractNumId="8">
     <w:nsid w:val="68497C3B"/>
     <w:multiLevelType w:val="hybridMultilevel"/>
     <w:tmpl w:val="913C421E"/>
@@ -4345,18 +5062,30 @@
     </w:lvl>
   </w:abstractNum>
   <w:num w:numId="1">
+    <w:abstractNumId w:val="3"/>
+  </w:num>
+  <w:num w:numId="2">
+    <w:abstractNumId w:val="6"/>
+  </w:num>
+  <w:num w:numId="3">
+    <w:abstractNumId w:val="5"/>
+  </w:num>
+  <w:num w:numId="4">
+    <w:abstractNumId w:val="8"/>
+  </w:num>
+  <w:num w:numId="5">
     <w:abstractNumId w:val="1"/>
   </w:num>
-  <w:num w:numId="2">
-    <w:abstractNumId w:val="3"/>
+  <w:num w:numId="6">
+    <w:abstractNumId w:val="4"/>
   </w:num>
-  <w:num w:numId="3">
+  <w:num w:numId="7">
     <w:abstractNumId w:val="2"/>
   </w:num>
-  <w:num w:numId="4">
-    <w:abstractNumId w:val="4"/>
+  <w:num w:numId="8">
+    <w:abstractNumId w:val="7"/>
   </w:num>
-  <w:num w:numId="5">
+  <w:num w:numId="9">
     <w:abstractNumId w:val="0"/>
   </w:num>
 </w:numbering>
@@ -4572,6 +5301,7 @@
   <w:style w:type="character" w:default="1" w:styleId="DefaultParagraphFont">
     <w:name w:val="Default Paragraph Font"/>
     <w:uiPriority w:val="1"/>
+    <w:semiHidden/>
     <w:unhideWhenUsed/>
   </w:style>
   <w:style w:type="table" w:default="1" w:styleId="TableNormal">
@@ -5085,6 +5815,7 @@
   <w:style w:type="character" w:default="1" w:styleId="DefaultParagraphFont">
     <w:name w:val="Default Paragraph Font"/>
     <w:uiPriority w:val="1"/>
+    <w:semiHidden/>
     <w:unhideWhenUsed/>
   </w:style>
   <w:style w:type="table" w:default="1" w:styleId="TableNormal">
@@ -5389,42 +6120,7 @@
 </file>
 
 <file path=word/glossary/document.xml><?xml version="1.0" encoding="utf-8"?>
-<w:glossaryDocument xmlns:wpc="http://schemas.microsoft.com/office/word/2010/wordprocessingCanvas" xmlns:mc="http://schemas.openxmlformats.org/markup-compatibility/2006" xmlns:o="urn:schemas-microsoft-com:office:office" xmlns:r="http://schemas.openxmlformats.org/officeDocument/2006/relationships" xmlns:m="http://schemas.openxmlformats.org/officeDocument/2006/math" xmlns:v="urn:schemas-microsoft-com:vml" xmlns:wp14="http://schemas.microsoft.com/office/word/2010/wordprocessingDrawing" xmlns:wp="http://schemas.openxmlformats.org/drawingml/2006/wordprocessingDrawing" xmlns:w10="urn:schemas-microsoft-com:office:word" xmlns:w="http://schemas.openxmlformats.org/wordprocessingml/2006/main" xmlns:w14="http://schemas.microsoft.com/office/word/2010/wordml" xmlns:wpg="http://schemas.microsoft.com/office/word/2010/wordprocessingGroup" xmlns:wpi="http://schemas.microsoft.com/office/word/2010/wordprocessingInk" xmlns:wne="http://schemas.microsoft.com/office/word/2006/wordml" xmlns:wps="http://schemas.microsoft.com/office/word/2010/wordprocessingShape" mc:Ignorable="w14 wp14">
-  <w:docParts>
-    <w:docPart>
-      <w:docPartPr>
-        <w:name w:val="1DA9450E19094C12A7FBAAD1DD4AB4A9"/>
-        <w:category>
-          <w:name w:val="General"/>
-          <w:gallery w:val="placeholder"/>
-        </w:category>
-        <w:types>
-          <w:type w:val="bbPlcHdr"/>
-        </w:types>
-        <w:behaviors>
-          <w:behavior w:val="content"/>
-        </w:behaviors>
-        <w:guid w:val="{D80402EF-A115-4E05-9F74-1F774123CC7C}"/>
-      </w:docPartPr>
-      <w:docPartBody>
-        <w:p>
-          <w:pPr>
-            <w:pStyle w:val="1DA9450E19094C12A7FBAAD1DD4AB4A9"/>
-          </w:pPr>
-          <w:r>
-            <w:rPr>
-              <w:rFonts w:asciiTheme="majorHAnsi" w:eastAsiaTheme="majorEastAsia" w:hAnsiTheme="majorHAnsi" w:cstheme="majorBidi"/>
-              <w:color w:val="4F81BD" w:themeColor="accent1"/>
-              <w:sz w:val="80"/>
-              <w:szCs w:val="80"/>
-            </w:rPr>
-            <w:t>[Type the document title]</w:t>
-          </w:r>
-        </w:p>
-      </w:docPartBody>
-    </w:docPart>
-  </w:docParts>
-</w:glossaryDocument>
+<w:glossaryDocument xmlns:wpc="http://schemas.microsoft.com/office/word/2010/wordprocessingCanvas" xmlns:mc="http://schemas.openxmlformats.org/markup-compatibility/2006" xmlns:o="urn:schemas-microsoft-com:office:office" xmlns:r="http://schemas.openxmlformats.org/officeDocument/2006/relationships" xmlns:m="http://schemas.openxmlformats.org/officeDocument/2006/math" xmlns:v="urn:schemas-microsoft-com:vml" xmlns:wp14="http://schemas.microsoft.com/office/word/2010/wordprocessingDrawing" xmlns:wp="http://schemas.openxmlformats.org/drawingml/2006/wordprocessingDrawing" xmlns:w10="urn:schemas-microsoft-com:office:word" xmlns:w="http://schemas.openxmlformats.org/wordprocessingml/2006/main" xmlns:w14="http://schemas.microsoft.com/office/word/2010/wordml" xmlns:wpg="http://schemas.microsoft.com/office/word/2010/wordprocessingGroup" xmlns:wpi="http://schemas.microsoft.com/office/word/2010/wordprocessingInk" xmlns:wne="http://schemas.microsoft.com/office/word/2006/wordml" xmlns:wps="http://schemas.microsoft.com/office/word/2010/wordprocessingShape" mc:Ignorable="w14 wp14"/>
 </file>
 
 <file path=word/glossary/fontTable.xml><?xml version="1.0" encoding="utf-8"?>
@@ -5504,6 +6200,7 @@
     <w:rsidRoot w:val="00245067"/>
     <w:rsid w:val="00245067"/>
     <w:rsid w:val="00470100"/>
+    <w:rsid w:val="00610F45"/>
     <w:rsid w:val="00905B25"/>
   </w:rsids>
   <m:mathPr>
@@ -6264,7 +6961,7 @@
 </file>
 
 <file path=customXml/itemProps2.xml><?xml version="1.0" encoding="utf-8"?>
-<ds:datastoreItem xmlns:ds="http://schemas.openxmlformats.org/officeDocument/2006/customXml" ds:itemID="{FD00EC15-8BED-4E5C-901E-DB61835F84F6}">
+<ds:datastoreItem xmlns:ds="http://schemas.openxmlformats.org/officeDocument/2006/customXml" ds:itemID="{466D4BDC-4A1D-4A4B-BC0F-FAC45B0C42A5}">
   <ds:schemaRefs>
     <ds:schemaRef ds:uri="http://schemas.openxmlformats.org/officeDocument/2006/bibliography"/>
   </ds:schemaRefs>

</xml_diff>

<commit_message>
Did some cleaning up; created deployment folder.
</commit_message>
<xml_diff>
--- a/files/Message Notification System Guide.docx
+++ b/files/Message Notification System Guide.docx
@@ -68,9 +68,6 @@
                   </w:rPr>
                   <w:alias w:val="Title"/>
                   <w:id w:val="13406919"/>
-                  <w:placeholder>
-                    <w:docPart w:val="1DA9450E19094C12A7FBAAD1DD4AB4A9"/>
-                  </w:placeholder>
                   <w:dataBinding w:prefixMappings="xmlns:ns0='http://schemas.openxmlformats.org/package/2006/metadata/core-properties' xmlns:ns1='http://purl.org/dc/elements/1.1/'" w:xpath="/ns0:coreProperties[1]/ns1:title[1]" w:storeItemID="{6C3C8BC8-F283-45AE-878A-BAB7291924A1}"/>
                   <w:text/>
                 </w:sdtPr>
@@ -990,7 +987,25 @@
     </w:p>
     <w:p>
       <w:r>
-        <w:t>This application uses a SSIS Package to send messages to different customers for different purposes.</w:t>
+        <w:t xml:space="preserve">This </w:t>
+      </w:r>
+      <w:r>
+        <w:t>solution</w:t>
+      </w:r>
+      <w:r>
+        <w:t xml:space="preserve"> uses a SSIS Package to send </w:t>
+      </w:r>
+      <w:r>
+        <w:t xml:space="preserve">various types of </w:t>
+      </w:r>
+      <w:r>
+        <w:t xml:space="preserve">messages to </w:t>
+      </w:r>
+      <w:r>
+        <w:t xml:space="preserve">JMMB </w:t>
+      </w:r>
+      <w:r>
+        <w:t>customers.</w:t>
       </w:r>
     </w:p>
     <w:p>
@@ -1026,6 +1041,9 @@
       <w:r>
         <w:t>.</w:t>
       </w:r>
+      <w:r>
+        <w:t xml:space="preserve"> An installation SQL Server 2008 R2 Database Server is also required for successful implementation.</w:t>
+      </w:r>
     </w:p>
     <w:p>
       <w:pPr>
@@ -1039,7 +1057,22 @@
     </w:p>
     <w:p>
       <w:r>
-        <w:t>Installing the systems has two parts:</w:t>
+        <w:t xml:space="preserve">The files required for installation are delivered in a folder named </w:t>
+      </w:r>
+      <w:proofErr w:type="spellStart"/>
+      <w:r>
+        <w:rPr>
+          <w:i/>
+          <w:highlight w:val="yellow"/>
+        </w:rPr>
+        <w:t>JMMB_CustomerNotification</w:t>
+      </w:r>
+      <w:proofErr w:type="spellEnd"/>
+      <w:r>
+        <w:t xml:space="preserve">. </w:t>
+      </w:r>
+      <w:r>
+        <w:t>Installing the system has two parts:</w:t>
       </w:r>
     </w:p>
     <w:p>
@@ -1074,13 +1107,11 @@
       <w:r>
         <w:t xml:space="preserve">Creating </w:t>
       </w:r>
-      <w:proofErr w:type="gramStart"/>
-      <w:r>
-        <w:t>The</w:t>
-      </w:r>
-      <w:proofErr w:type="gramEnd"/>
-      <w:r>
-        <w:t xml:space="preserve"> Database</w:t>
+      <w:r>
+        <w:t>t</w:t>
+      </w:r>
+      <w:r>
+        <w:t>he Database</w:t>
       </w:r>
       <w:bookmarkEnd w:id="4"/>
     </w:p>
@@ -1093,7 +1124,19 @@
         </w:numPr>
       </w:pPr>
       <w:r>
-        <w:t xml:space="preserve">In the package folder you will see a file called </w:t>
+        <w:t>Identify a MSSQL instance (install one if necessary) to host the system support/configuration database.</w:t>
+      </w:r>
+    </w:p>
+    <w:p>
+      <w:pPr>
+        <w:pStyle w:val="ListParagraph"/>
+        <w:numPr>
+          <w:ilvl w:val="0"/>
+          <w:numId w:val="2"/>
+        </w:numPr>
+      </w:pPr>
+      <w:r>
+        <w:t xml:space="preserve">There is a file called </w:t>
       </w:r>
       <w:r>
         <w:rPr>
@@ -1102,13 +1145,61 @@
         <w:t>JMMB_CustomerNotification_1.0.0.0.sql</w:t>
       </w:r>
       <w:r>
-        <w:t xml:space="preserve">. Run it against the MSSQL instance you wish to host the database. </w:t>
+        <w:t xml:space="preserve"> i</w:t>
+      </w:r>
+      <w:r>
+        <w:t xml:space="preserve">n the </w:t>
+      </w:r>
+      <w:proofErr w:type="spellStart"/>
+      <w:r>
+        <w:rPr>
+          <w:i/>
+          <w:highlight w:val="yellow"/>
+        </w:rPr>
+        <w:t>JMMB_CustomerNotification</w:t>
+      </w:r>
+      <w:proofErr w:type="spellEnd"/>
+      <w:r>
+        <w:t xml:space="preserve"> </w:t>
+      </w:r>
+      <w:r>
+        <w:t xml:space="preserve">folder. Run it against the MSSQL instance </w:t>
+      </w:r>
+      <w:r>
+        <w:t>that was identified in step 1 above</w:t>
+      </w:r>
+      <w:r>
+        <w:t xml:space="preserve">. </w:t>
       </w:r>
       <w:r>
         <w:rPr>
           <w:i/>
         </w:rPr>
-        <w:t xml:space="preserve">Note: It by default will create a database called </w:t>
+        <w:t xml:space="preserve">Note: It </w:t>
+      </w:r>
+      <w:r>
+        <w:rPr>
+          <w:i/>
+        </w:rPr>
+        <w:t xml:space="preserve">will </w:t>
+      </w:r>
+      <w:r>
+        <w:rPr>
+          <w:i/>
+        </w:rPr>
+        <w:t>by default</w:t>
+      </w:r>
+      <w:r>
+        <w:rPr>
+          <w:i/>
+        </w:rPr>
+        <w:t>,</w:t>
+      </w:r>
+      <w:r>
+        <w:rPr>
+          <w:i/>
+        </w:rPr>
+        <w:t xml:space="preserve"> create a database called </w:t>
       </w:r>
       <w:proofErr w:type="spellStart"/>
       <w:r>
@@ -1122,7 +1213,50 @@
         <w:rPr>
           <w:i/>
         </w:rPr>
-        <w:t>. If a database is already there by that name, you can change the script to create another database.</w:t>
+        <w:t xml:space="preserve">. If a database is already there by that name, </w:t>
+      </w:r>
+      <w:r>
+        <w:rPr>
+          <w:i/>
+        </w:rPr>
+        <w:t xml:space="preserve">the script may be </w:t>
+      </w:r>
+      <w:r>
+        <w:rPr>
+          <w:i/>
+        </w:rPr>
+        <w:t>change</w:t>
+      </w:r>
+      <w:r>
+        <w:rPr>
+          <w:i/>
+        </w:rPr>
+        <w:t>d</w:t>
+      </w:r>
+      <w:r>
+        <w:rPr>
+          <w:i/>
+        </w:rPr>
+        <w:t xml:space="preserve"> to create another database</w:t>
+      </w:r>
+      <w:r>
+        <w:rPr>
+          <w:i/>
+        </w:rPr>
+        <w:t xml:space="preserve"> </w:t>
+      </w:r>
+      <w:r>
+        <w:rPr>
+          <w:i/>
+          <w:highlight w:val="yellow"/>
+        </w:rPr>
+        <w:t>otherwise the existing database will have to be manually deleted or renamed</w:t>
+      </w:r>
+      <w:r>
+        <w:rPr>
+          <w:i/>
+        </w:rPr>
+        <w:t>.</w:t>
       </w:r>
     </w:p>
     <w:p>
@@ -1133,13 +1267,11 @@
       <w:r>
         <w:t xml:space="preserve">Installing </w:t>
       </w:r>
-      <w:proofErr w:type="gramStart"/>
-      <w:r>
-        <w:t>The</w:t>
-      </w:r>
-      <w:proofErr w:type="gramEnd"/>
-      <w:r>
-        <w:t xml:space="preserve"> SSIS Package</w:t>
+      <w:r>
+        <w:t>t</w:t>
+      </w:r>
+      <w:r>
+        <w:t>he SSIS Package</w:t>
       </w:r>
       <w:bookmarkEnd w:id="5"/>
     </w:p>
@@ -1152,7 +1284,25 @@
         </w:numPr>
       </w:pPr>
       <w:r>
-        <w:t>Copy the package files to a folder.</w:t>
+        <w:t xml:space="preserve">Copy the </w:t>
+      </w:r>
+      <w:proofErr w:type="spellStart"/>
+      <w:r>
+        <w:rPr>
+          <w:i/>
+          <w:highlight w:val="yellow"/>
+        </w:rPr>
+        <w:t>JMMB_CustomerNotification</w:t>
+      </w:r>
+      <w:proofErr w:type="spellEnd"/>
+      <w:r>
+        <w:t xml:space="preserve"> directory to C:\ or some other suitable </w:t>
+      </w:r>
+      <w:r>
+        <w:t>directory</w:t>
+      </w:r>
+      <w:r>
+        <w:t>.</w:t>
       </w:r>
     </w:p>
     <w:p>
@@ -1164,7 +1314,29 @@
         </w:numPr>
       </w:pPr>
       <w:r>
-        <w:t xml:space="preserve">Open both package and change the connections settings for connection </w:t>
+        <w:t>Open both package</w:t>
+      </w:r>
+      <w:r>
+        <w:t xml:space="preserve"> (</w:t>
+      </w:r>
+      <w:proofErr w:type="spellStart"/>
+      <w:r>
+        <w:t>JMMBCustomerNotificationPackage.dtsx</w:t>
+      </w:r>
+      <w:proofErr w:type="spellEnd"/>
+      <w:r>
+        <w:t xml:space="preserve"> and </w:t>
+      </w:r>
+      <w:proofErr w:type="spellStart"/>
+      <w:r>
+        <w:t>JMMBBulkCustomerFileUpdatePackage.dtsx</w:t>
+      </w:r>
+      <w:proofErr w:type="spellEnd"/>
+      <w:r>
+        <w:t>)</w:t>
+      </w:r>
+      <w:r>
+        <w:t xml:space="preserve"> and change the connections settings for connection </w:t>
       </w:r>
       <w:proofErr w:type="spellStart"/>
       <w:r>
@@ -1197,30 +1369,17 @@
         <w:rPr>
           <w:b/>
         </w:rPr>
-        <w:t>JMMB_</w:t>
-      </w:r>
-      <w:proofErr w:type="gramStart"/>
-      <w:r>
-        <w:rPr>
-          <w:b/>
-        </w:rPr>
-        <w:t>CustomerNotification</w:t>
+        <w:t>JMMB_CustomerNotification</w:t>
       </w:r>
       <w:proofErr w:type="spellEnd"/>
       <w:r>
-        <w:t xml:space="preserve">  database</w:t>
-      </w:r>
-      <w:proofErr w:type="gramEnd"/>
-      <w:r>
-        <w:t xml:space="preserve">. This will allow it to </w:t>
-      </w:r>
-      <w:proofErr w:type="spellStart"/>
-      <w:r>
-        <w:t>pickup</w:t>
-      </w:r>
-      <w:proofErr w:type="spellEnd"/>
-      <w:r>
-        <w:t xml:space="preserve"> the rest of the configuration</w:t>
+        <w:t xml:space="preserve"> database. This will allow it to pick</w:t>
+      </w:r>
+      <w:r>
+        <w:t xml:space="preserve"> </w:t>
+      </w:r>
+      <w:r>
+        <w:t>up the rest of the configuration</w:t>
       </w:r>
       <w:r>
         <w:t xml:space="preserve"> for each package.</w:t>
@@ -1235,6 +1394,7 @@
         </w:numPr>
       </w:pPr>
       <w:r>
+        <w:lastRenderedPageBreak/>
         <w:t>T</w:t>
       </w:r>
       <w:r>
@@ -1245,22 +1405,11 @@
         <w:rPr>
           <w:b/>
         </w:rPr>
-        <w:t>JMMB_</w:t>
-      </w:r>
-      <w:proofErr w:type="gramStart"/>
-      <w:r>
-        <w:rPr>
-          <w:b/>
-        </w:rPr>
-        <w:t>CustomerNotification</w:t>
+        <w:t>JMMB_CustomerNotification</w:t>
       </w:r>
       <w:proofErr w:type="spellEnd"/>
       <w:r>
-        <w:t xml:space="preserve">  database</w:t>
-      </w:r>
-      <w:proofErr w:type="gramEnd"/>
-      <w:r>
-        <w:t xml:space="preserve"> has a the </w:t>
+        <w:t xml:space="preserve"> database has the </w:t>
       </w:r>
       <w:r>
         <w:rPr>
@@ -1281,7 +1430,12 @@
         <w:t>table</w:t>
       </w:r>
       <w:r>
-        <w:t xml:space="preserve"> contains the configuration values for anything in the package that would need</w:t>
+        <w:t xml:space="preserve"> contains the configuration values for anything in the pack</w:t>
+      </w:r>
+      <w:bookmarkStart w:id="6" w:name="_GoBack"/>
+      <w:bookmarkEnd w:id="6"/>
+      <w:r>
+        <w:t>age that would need</w:t>
       </w:r>
       <w:r>
         <w:t xml:space="preserve"> to be</w:t>
@@ -1302,11 +1456,18 @@
         <w:t xml:space="preserve"> purpose.</w:t>
       </w:r>
       <w:r>
-        <w:t xml:space="preserve"> Change the </w:t>
+        <w:t xml:space="preserve"> </w:t>
+      </w:r>
+      <w:r>
+        <w:t>Please c</w:t>
+      </w:r>
+      <w:r>
+        <w:t xml:space="preserve">hange the </w:t>
       </w:r>
       <w:r>
         <w:rPr>
           <w:b/>
+          <w:highlight w:val="yellow"/>
         </w:rPr>
         <w:t>Value</w:t>
       </w:r>
@@ -1571,16 +1732,7 @@
                 <w:color w:val="000000"/>
                 <w:lang w:eastAsia="en-JM"/>
               </w:rPr>
-              <w:t xml:space="preserve">o the database with </w:t>
-            </w:r>
-            <w:r>
-              <w:rPr>
-                <w:rFonts w:ascii="Calibri" w:eastAsia="Times New Roman" w:hAnsi="Calibri" w:cs="Times New Roman"/>
-                <w:color w:val="000000"/>
-                <w:lang w:eastAsia="en-JM"/>
-              </w:rPr>
-              <w:lastRenderedPageBreak/>
-              <w:t>the CLIENT table containing all the customers information</w:t>
+              <w:t>o the database with the CLIENT table containing all the customers information</w:t>
             </w:r>
           </w:p>
         </w:tc>
@@ -1605,7 +1757,6 @@
                 <w:color w:val="000000"/>
                 <w:lang w:eastAsia="en-JM"/>
               </w:rPr>
-              <w:lastRenderedPageBreak/>
               <w:t>Data Source=.</w:t>
             </w:r>
             <w:proofErr w:type="gramStart"/>
@@ -1660,16 +1811,7 @@
                 <w:color w:val="000000"/>
                 <w:lang w:eastAsia="en-JM"/>
               </w:rPr>
-              <w:t xml:space="preserve"> </w:t>
-            </w:r>
-            <w:r>
-              <w:rPr>
-                <w:rFonts w:ascii="Calibri" w:eastAsia="Times New Roman" w:hAnsi="Calibri" w:cs="Times New Roman"/>
-                <w:color w:val="000000"/>
-                <w:lang w:eastAsia="en-JM"/>
-              </w:rPr>
-              <w:lastRenderedPageBreak/>
-              <w:t>Security=</w:t>
+              <w:t xml:space="preserve"> Security=</w:t>
             </w:r>
             <w:proofErr w:type="spellStart"/>
             <w:r>
@@ -1717,7 +1859,6 @@
                 <w:color w:val="000000"/>
                 <w:lang w:eastAsia="en-JM"/>
               </w:rPr>
-              <w:lastRenderedPageBreak/>
               <w:t>JMMBBulkCustomerFileUpdatePackage</w:t>
             </w:r>
             <w:proofErr w:type="spellEnd"/>
@@ -2261,7 +2402,16 @@
                 <w:color w:val="000000"/>
                 <w:lang w:eastAsia="en-JM"/>
               </w:rPr>
-              <w:t xml:space="preserve"> database</w:t>
+              <w:t xml:space="preserve"> </w:t>
+            </w:r>
+            <w:r>
+              <w:rPr>
+                <w:rFonts w:ascii="Calibri" w:eastAsia="Times New Roman" w:hAnsi="Calibri" w:cs="Times New Roman"/>
+                <w:color w:val="000000"/>
+                <w:lang w:eastAsia="en-JM"/>
+              </w:rPr>
+              <w:lastRenderedPageBreak/>
+              <w:t>database</w:t>
             </w:r>
           </w:p>
         </w:tc>
@@ -2286,6 +2436,7 @@
                 <w:color w:val="000000"/>
                 <w:lang w:eastAsia="en-JM"/>
               </w:rPr>
+              <w:lastRenderedPageBreak/>
               <w:t>Data Source=.</w:t>
             </w:r>
             <w:proofErr w:type="gramStart"/>
@@ -2358,7 +2509,16 @@
                 <w:color w:val="000000"/>
                 <w:lang w:eastAsia="en-JM"/>
               </w:rPr>
-              <w:t xml:space="preserve"> Security Info=</w:t>
+              <w:t xml:space="preserve"> </w:t>
+            </w:r>
+            <w:r>
+              <w:rPr>
+                <w:rFonts w:ascii="Calibri" w:eastAsia="Times New Roman" w:hAnsi="Calibri" w:cs="Times New Roman"/>
+                <w:color w:val="000000"/>
+                <w:lang w:eastAsia="en-JM"/>
+              </w:rPr>
+              <w:lastRenderedPageBreak/>
+              <w:t>Security Info=</w:t>
             </w:r>
             <w:proofErr w:type="spellStart"/>
             <w:r>
@@ -2405,6 +2565,7 @@
                 <w:color w:val="000000"/>
                 <w:lang w:eastAsia="en-JM"/>
               </w:rPr>
+              <w:lastRenderedPageBreak/>
               <w:t>JMMBCustomerNotificationPackage</w:t>
             </w:r>
           </w:p>
@@ -2574,16 +2735,7 @@
                 <w:color w:val="000000"/>
                 <w:lang w:eastAsia="en-JM"/>
               </w:rPr>
-              <w:t>JMMBCustomerNotificationPa</w:t>
-            </w:r>
-            <w:r>
-              <w:rPr>
-                <w:rFonts w:ascii="Calibri" w:eastAsia="Times New Roman" w:hAnsi="Calibri" w:cs="Times New Roman"/>
-                <w:color w:val="000000"/>
-                <w:lang w:eastAsia="en-JM"/>
-              </w:rPr>
-              <w:lastRenderedPageBreak/>
-              <w:t>ckage</w:t>
+              <w:t>JMMBCustomerNotificationPackage</w:t>
             </w:r>
           </w:p>
         </w:tc>
@@ -2608,7 +2760,6 @@
                 <w:color w:val="000000"/>
                 <w:lang w:eastAsia="en-JM"/>
               </w:rPr>
-              <w:lastRenderedPageBreak/>
               <w:t>\</w:t>
             </w:r>
             <w:proofErr w:type="spellStart"/>
@@ -2686,16 +2837,7 @@
                 <w:color w:val="000000"/>
                 <w:lang w:eastAsia="en-JM"/>
               </w:rPr>
-              <w:t xml:space="preserve">ath to store processed </w:t>
-            </w:r>
-            <w:r>
-              <w:rPr>
-                <w:rFonts w:ascii="Calibri" w:eastAsia="Times New Roman" w:hAnsi="Calibri" w:cs="Times New Roman"/>
-                <w:color w:val="000000"/>
-                <w:lang w:eastAsia="en-JM"/>
-              </w:rPr>
-              <w:lastRenderedPageBreak/>
-              <w:t>files, must end with backslash</w:t>
+              <w:t>ath to store processed files, must end with backslash</w:t>
             </w:r>
           </w:p>
         </w:tc>
@@ -2720,7 +2862,6 @@
                 <w:color w:val="000000"/>
                 <w:lang w:eastAsia="en-JM"/>
               </w:rPr>
-              <w:lastRenderedPageBreak/>
               <w:t>c:\customerfiles\archive\</w:t>
             </w:r>
           </w:p>
@@ -2750,7 +2891,6 @@
                 <w:color w:val="000000"/>
                 <w:lang w:eastAsia="en-JM"/>
               </w:rPr>
-              <w:lastRenderedPageBreak/>
               <w:t>JMMBCustomerNotificationPackage</w:t>
             </w:r>
           </w:p>
@@ -3435,8 +3575,6 @@
               </w:rPr>
               <w:t>File Path</w:t>
             </w:r>
-            <w:bookmarkStart w:id="6" w:name="_GoBack"/>
-            <w:bookmarkEnd w:id="6"/>
           </w:p>
         </w:tc>
         <w:tc>
@@ -3595,7 +3733,13 @@
         </w:numPr>
       </w:pPr>
       <w:r>
-        <w:t xml:space="preserve">Log which customers have necessary missing information (e.g. missing telephone numbers while </w:t>
+        <w:t xml:space="preserve">Log which customers have necessary information </w:t>
+      </w:r>
+      <w:r>
+        <w:t xml:space="preserve">missing </w:t>
+      </w:r>
+      <w:r>
+        <w:t xml:space="preserve">(e.g. missing telephone numbers while </w:t>
       </w:r>
       <w:r>
         <w:t>requiring</w:t>
@@ -3722,7 +3866,19 @@
         <w:t>Notifications</w:t>
       </w:r>
       <w:r>
-        <w:t xml:space="preserve"> table. The user must specify the name of the notification, the customer file paths (</w:t>
+        <w:t xml:space="preserve"> table. The user </w:t>
+      </w:r>
+      <w:r>
+        <w:t>s</w:t>
+      </w:r>
+      <w:r>
+        <w:t>pecif</w:t>
+      </w:r>
+      <w:r>
+        <w:t>ies</w:t>
+      </w:r>
+      <w:r>
+        <w:t xml:space="preserve"> the name of the notification, the customer file paths (</w:t>
       </w:r>
       <w:proofErr w:type="spellStart"/>
       <w:r>
@@ -3892,7 +4048,7 @@
       <w:r>
         <w:rPr>
           <w:noProof/>
-          <w:lang w:eastAsia="en-JM"/>
+          <w:lang w:val="en-US"/>
         </w:rPr>
         <w:drawing>
           <wp:inline distT="0" distB="0" distL="0" distR="0">
@@ -3944,20 +4100,35 @@
     </w:p>
     <w:p>
       <w:r>
-        <w:t>It normally logs more than one event log because the failure is recorded different failure points. In</w:t>
+        <w:t xml:space="preserve">It normally logs more than one event because the failure is recorded </w:t>
+      </w:r>
+      <w:r>
+        <w:t xml:space="preserve">at various </w:t>
+      </w:r>
+      <w:r>
+        <w:t>failure points. In</w:t>
       </w:r>
       <w:r>
         <w:t xml:space="preserve"> the image below</w:t>
       </w:r>
       <w:r>
-        <w:t xml:space="preserve"> the package had a problem connecting to the database as seen in the message section of the event.</w:t>
+        <w:t>,</w:t>
+      </w:r>
+      <w:r>
+        <w:t xml:space="preserve"> the package had a problem connecting to the database as seen in the </w:t>
+      </w:r>
+      <w:r>
+        <w:t>Description:</w:t>
+      </w:r>
+      <w:r>
+        <w:t xml:space="preserve"> section of the event.</w:t>
       </w:r>
     </w:p>
     <w:p>
       <w:r>
         <w:rPr>
           <w:noProof/>
-          <w:lang w:eastAsia="en-JM"/>
+          <w:lang w:val="en-US"/>
         </w:rPr>
         <w:lastRenderedPageBreak/>
         <w:drawing>
@@ -4040,6 +4211,7 @@
       <w:r>
         <w:t xml:space="preserve"> file and </w:t>
       </w:r>
+      <w:proofErr w:type="spellStart"/>
       <w:r>
         <w:rPr>
           <w:rFonts w:ascii="Calibri" w:eastAsia="Times New Roman" w:hAnsi="Calibri" w:cs="Times New Roman"/>
@@ -4049,6 +4221,7 @@
         </w:rPr>
         <w:t>JMMBCustomerNotificationPackage</w:t>
       </w:r>
+      <w:proofErr w:type="spellEnd"/>
       <w:r>
         <w:t xml:space="preserve"> package file.</w:t>
       </w:r>
@@ -6119,537 +6292,6 @@
 </w:styles>
 </file>
 
-<file path=word/glossary/document.xml><?xml version="1.0" encoding="utf-8"?>
-<w:glossaryDocument xmlns:wpc="http://schemas.microsoft.com/office/word/2010/wordprocessingCanvas" xmlns:mc="http://schemas.openxmlformats.org/markup-compatibility/2006" xmlns:o="urn:schemas-microsoft-com:office:office" xmlns:r="http://schemas.openxmlformats.org/officeDocument/2006/relationships" xmlns:m="http://schemas.openxmlformats.org/officeDocument/2006/math" xmlns:v="urn:schemas-microsoft-com:vml" xmlns:wp14="http://schemas.microsoft.com/office/word/2010/wordprocessingDrawing" xmlns:wp="http://schemas.openxmlformats.org/drawingml/2006/wordprocessingDrawing" xmlns:w10="urn:schemas-microsoft-com:office:word" xmlns:w="http://schemas.openxmlformats.org/wordprocessingml/2006/main" xmlns:w14="http://schemas.microsoft.com/office/word/2010/wordml" xmlns:wpg="http://schemas.microsoft.com/office/word/2010/wordprocessingGroup" xmlns:wpi="http://schemas.microsoft.com/office/word/2010/wordprocessingInk" xmlns:wne="http://schemas.microsoft.com/office/word/2006/wordml" xmlns:wps="http://schemas.microsoft.com/office/word/2010/wordprocessingShape" mc:Ignorable="w14 wp14"/>
-</file>
-
-<file path=word/glossary/fontTable.xml><?xml version="1.0" encoding="utf-8"?>
-<w:fonts xmlns:mc="http://schemas.openxmlformats.org/markup-compatibility/2006" xmlns:r="http://schemas.openxmlformats.org/officeDocument/2006/relationships" xmlns:w="http://schemas.openxmlformats.org/wordprocessingml/2006/main" xmlns:w14="http://schemas.microsoft.com/office/word/2010/wordml" mc:Ignorable="w14">
-  <w:font w:name="Symbol">
-    <w:panose1 w:val="05050102010706020507"/>
-    <w:charset w:val="02"/>
-    <w:family w:val="roman"/>
-    <w:pitch w:val="variable"/>
-    <w:sig w:usb0="00000000" w:usb1="10000000" w:usb2="00000000" w:usb3="00000000" w:csb0="80000000" w:csb1="00000000"/>
-  </w:font>
-  <w:font w:name="Times New Roman">
-    <w:panose1 w:val="02020603050405020304"/>
-    <w:charset w:val="00"/>
-    <w:family w:val="roman"/>
-    <w:pitch w:val="variable"/>
-    <w:sig w:usb0="E0002AFF" w:usb1="C0007841" w:usb2="00000009" w:usb3="00000000" w:csb0="000001FF" w:csb1="00000000"/>
-  </w:font>
-  <w:font w:name="Courier New">
-    <w:panose1 w:val="02070309020205020404"/>
-    <w:charset w:val="00"/>
-    <w:family w:val="modern"/>
-    <w:pitch w:val="fixed"/>
-    <w:sig w:usb0="E0002AFF" w:usb1="C0007843" w:usb2="00000009" w:usb3="00000000" w:csb0="000001FF" w:csb1="00000000"/>
-  </w:font>
-  <w:font w:name="Wingdings">
-    <w:panose1 w:val="05000000000000000000"/>
-    <w:charset w:val="02"/>
-    <w:family w:val="auto"/>
-    <w:pitch w:val="variable"/>
-    <w:sig w:usb0="00000000" w:usb1="10000000" w:usb2="00000000" w:usb3="00000000" w:csb0="80000000" w:csb1="00000000"/>
-  </w:font>
-  <w:font w:name="Lucida Sans Unicode">
-    <w:panose1 w:val="020B0602030504020204"/>
-    <w:charset w:val="00"/>
-    <w:family w:val="swiss"/>
-    <w:pitch w:val="variable"/>
-    <w:sig w:usb0="80000AFF" w:usb1="0000396B" w:usb2="00000000" w:usb3="00000000" w:csb0="000000BF" w:csb1="00000000"/>
-  </w:font>
-  <w:font w:name="Tahoma">
-    <w:panose1 w:val="020B0604030504040204"/>
-    <w:charset w:val="00"/>
-    <w:family w:val="swiss"/>
-    <w:pitch w:val="variable"/>
-    <w:sig w:usb0="E1002EFF" w:usb1="C000605B" w:usb2="00000029" w:usb3="00000000" w:csb0="000101FF" w:csb1="00000000"/>
-  </w:font>
-  <w:font w:name="Calibri">
-    <w:panose1 w:val="020F0502020204030204"/>
-    <w:charset w:val="00"/>
-    <w:family w:val="swiss"/>
-    <w:pitch w:val="variable"/>
-    <w:sig w:usb0="E00002FF" w:usb1="4000ACFF" w:usb2="00000001" w:usb3="00000000" w:csb0="0000019F" w:csb1="00000000"/>
-  </w:font>
-  <w:font w:name="Cambria">
-    <w:panose1 w:val="02040503050406030204"/>
-    <w:charset w:val="00"/>
-    <w:family w:val="roman"/>
-    <w:pitch w:val="variable"/>
-    <w:sig w:usb0="E00002FF" w:usb1="400004FF" w:usb2="00000000" w:usb3="00000000" w:csb0="0000019F" w:csb1="00000000"/>
-  </w:font>
-</w:fonts>
-</file>
-
-<file path=word/glossary/settings.xml><?xml version="1.0" encoding="utf-8"?>
-<w:settings xmlns:mc="http://schemas.openxmlformats.org/markup-compatibility/2006" xmlns:o="urn:schemas-microsoft-com:office:office" xmlns:r="http://schemas.openxmlformats.org/officeDocument/2006/relationships" xmlns:m="http://schemas.openxmlformats.org/officeDocument/2006/math" xmlns:v="urn:schemas-microsoft-com:vml" xmlns:w10="urn:schemas-microsoft-com:office:word" xmlns:w="http://schemas.openxmlformats.org/wordprocessingml/2006/main" xmlns:w14="http://schemas.microsoft.com/office/word/2010/wordml" xmlns:sl="http://schemas.openxmlformats.org/schemaLibrary/2006/main" mc:Ignorable="w14">
-  <w:view w:val="normal"/>
-  <w:defaultTabStop w:val="720"/>
-  <w:characterSpacingControl w:val="doNotCompress"/>
-  <w:compat>
-    <w:useFELayout/>
-    <w:compatSetting w:name="compatibilityMode" w:uri="http://schemas.microsoft.com/office/word" w:val="14"/>
-    <w:compatSetting w:name="overrideTableStyleFontSizeAndJustification" w:uri="http://schemas.microsoft.com/office/word" w:val="1"/>
-    <w:compatSetting w:name="enableOpenTypeFeatures" w:uri="http://schemas.microsoft.com/office/word" w:val="1"/>
-    <w:compatSetting w:name="doNotFlipMirrorIndents" w:uri="http://schemas.microsoft.com/office/word" w:val="1"/>
-  </w:compat>
-  <w:rsids>
-    <w:rsidRoot w:val="00245067"/>
-    <w:rsid w:val="00245067"/>
-    <w:rsid w:val="00470100"/>
-    <w:rsid w:val="00610F45"/>
-    <w:rsid w:val="00905B25"/>
-  </w:rsids>
-  <m:mathPr>
-    <m:mathFont m:val="Cambria Math"/>
-    <m:brkBin m:val="before"/>
-    <m:brkBinSub m:val="--"/>
-    <m:smallFrac m:val="0"/>
-    <m:dispDef/>
-    <m:lMargin m:val="0"/>
-    <m:rMargin m:val="0"/>
-    <m:defJc m:val="centerGroup"/>
-    <m:wrapIndent m:val="1440"/>
-    <m:intLim m:val="subSup"/>
-    <m:naryLim m:val="undOvr"/>
-  </m:mathPr>
-  <w:themeFontLang w:val="en-JM"/>
-  <w:clrSchemeMapping w:bg1="light1" w:t1="dark1" w:bg2="light2" w:t2="dark2" w:accent1="accent1" w:accent2="accent2" w:accent3="accent3" w:accent4="accent4" w:accent5="accent5" w:accent6="accent6" w:hyperlink="hyperlink" w:followedHyperlink="followedHyperlink"/>
-  <w:decimalSymbol w:val="."/>
-  <w:listSeparator w:val=","/>
-</w:settings>
-</file>
-
-<file path=word/glossary/styles.xml><?xml version="1.0" encoding="utf-8"?>
-<w:styles xmlns:mc="http://schemas.openxmlformats.org/markup-compatibility/2006" xmlns:r="http://schemas.openxmlformats.org/officeDocument/2006/relationships" xmlns:w="http://schemas.openxmlformats.org/wordprocessingml/2006/main" xmlns:w14="http://schemas.microsoft.com/office/word/2010/wordml" mc:Ignorable="w14">
-  <w:docDefaults>
-    <w:rPrDefault>
-      <w:rPr>
-        <w:rFonts w:asciiTheme="minorHAnsi" w:eastAsiaTheme="minorEastAsia" w:hAnsiTheme="minorHAnsi" w:cstheme="minorBidi"/>
-        <w:sz w:val="22"/>
-        <w:szCs w:val="22"/>
-        <w:lang w:val="en-JM" w:eastAsia="en-JM" w:bidi="ar-SA"/>
-      </w:rPr>
-    </w:rPrDefault>
-    <w:pPrDefault>
-      <w:pPr>
-        <w:spacing w:after="200" w:line="276" w:lineRule="auto"/>
-      </w:pPr>
-    </w:pPrDefault>
-  </w:docDefaults>
-  <w:latentStyles w:defLockedState="0" w:defUIPriority="99" w:defSemiHidden="1" w:defUnhideWhenUsed="1" w:defQFormat="0" w:count="267">
-    <w:lsdException w:name="Normal" w:semiHidden="0" w:uiPriority="0" w:unhideWhenUsed="0" w:qFormat="1"/>
-    <w:lsdException w:name="heading 1" w:semiHidden="0" w:uiPriority="9" w:unhideWhenUsed="0" w:qFormat="1"/>
-    <w:lsdException w:name="heading 2" w:uiPriority="9" w:qFormat="1"/>
-    <w:lsdException w:name="heading 3" w:uiPriority="9" w:qFormat="1"/>
-    <w:lsdException w:name="heading 4" w:uiPriority="9" w:qFormat="1"/>
-    <w:lsdException w:name="heading 5" w:uiPriority="9" w:qFormat="1"/>
-    <w:lsdException w:name="heading 6" w:uiPriority="9" w:qFormat="1"/>
-    <w:lsdException w:name="heading 7" w:uiPriority="9" w:qFormat="1"/>
-    <w:lsdException w:name="heading 8" w:uiPriority="9" w:qFormat="1"/>
-    <w:lsdException w:name="heading 9" w:uiPriority="9" w:qFormat="1"/>
-    <w:lsdException w:name="toc 1" w:uiPriority="39"/>
-    <w:lsdException w:name="toc 2" w:uiPriority="39"/>
-    <w:lsdException w:name="toc 3" w:uiPriority="39"/>
-    <w:lsdException w:name="toc 4" w:uiPriority="39"/>
-    <w:lsdException w:name="toc 5" w:uiPriority="39"/>
-    <w:lsdException w:name="toc 6" w:uiPriority="39"/>
-    <w:lsdException w:name="toc 7" w:uiPriority="39"/>
-    <w:lsdException w:name="toc 8" w:uiPriority="39"/>
-    <w:lsdException w:name="toc 9" w:uiPriority="39"/>
-    <w:lsdException w:name="caption" w:uiPriority="35" w:qFormat="1"/>
-    <w:lsdException w:name="Title" w:semiHidden="0" w:uiPriority="10" w:unhideWhenUsed="0" w:qFormat="1"/>
-    <w:lsdException w:name="Default Paragraph Font" w:uiPriority="1"/>
-    <w:lsdException w:name="Subtitle" w:semiHidden="0" w:uiPriority="11" w:unhideWhenUsed="0" w:qFormat="1"/>
-    <w:lsdException w:name="Strong" w:semiHidden="0" w:uiPriority="22" w:unhideWhenUsed="0" w:qFormat="1"/>
-    <w:lsdException w:name="Emphasis" w:semiHidden="0" w:uiPriority="20" w:unhideWhenUsed="0" w:qFormat="1"/>
-    <w:lsdException w:name="Table Grid" w:semiHidden="0" w:uiPriority="59" w:unhideWhenUsed="0"/>
-    <w:lsdException w:name="Placeholder Text" w:unhideWhenUsed="0"/>
-    <w:lsdException w:name="No Spacing" w:semiHidden="0" w:uiPriority="1" w:unhideWhenUsed="0" w:qFormat="1"/>
-    <w:lsdException w:name="Light Shading" w:semiHidden="0" w:uiPriority="60" w:unhideWhenUsed="0"/>
-    <w:lsdException w:name="Light List" w:semiHidden="0" w:uiPriority="61" w:unhideWhenUsed="0"/>
-    <w:lsdException w:name="Light Grid" w:semiHidden="0" w:uiPriority="62" w:unhideWhenUsed="0"/>
-    <w:lsdException w:name="Medium Shading 1" w:semiHidden="0" w:uiPriority="63" w:unhideWhenUsed="0"/>
-    <w:lsdException w:name="Medium Shading 2" w:semiHidden="0" w:uiPriority="64" w:unhideWhenUsed="0"/>
-    <w:lsdException w:name="Medium List 1" w:semiHidden="0" w:uiPriority="65" w:unhideWhenUsed="0"/>
-    <w:lsdException w:name="Medium List 2" w:semiHidden="0" w:uiPriority="66" w:unhideWhenUsed="0"/>
-    <w:lsdException w:name="Medium Grid 1" w:semiHidden="0" w:uiPriority="67" w:unhideWhenUsed="0"/>
-    <w:lsdException w:name="Medium Grid 2" w:semiHidden="0" w:uiPriority="68" w:unhideWhenUsed="0"/>
-    <w:lsdException w:name="Medium Grid 3" w:semiHidden="0" w:uiPriority="69" w:unhideWhenUsed="0"/>
-    <w:lsdException w:name="Dark List" w:semiHidden="0" w:uiPriority="70" w:unhideWhenUsed="0"/>
-    <w:lsdException w:name="Colorful Shading" w:semiHidden="0" w:uiPriority="71" w:unhideWhenUsed="0"/>
-    <w:lsdException w:name="Colorful List" w:semiHidden="0" w:uiPriority="72" w:unhideWhenUsed="0"/>
-    <w:lsdException w:name="Colorful Grid" w:semiHidden="0" w:uiPriority="73" w:unhideWhenUsed="0"/>
-    <w:lsdException w:name="Light Shading Accent 1" w:semiHidden="0" w:uiPriority="60" w:unhideWhenUsed="0"/>
-    <w:lsdException w:name="Light List Accent 1" w:semiHidden="0" w:uiPriority="61" w:unhideWhenUsed="0"/>
-    <w:lsdException w:name="Light Grid Accent 1" w:semiHidden="0" w:uiPriority="62" w:unhideWhenUsed="0"/>
-    <w:lsdException w:name="Medium Shading 1 Accent 1" w:semiHidden="0" w:uiPriority="63" w:unhideWhenUsed="0"/>
-    <w:lsdException w:name="Medium Shading 2 Accent 1" w:semiHidden="0" w:uiPriority="64" w:unhideWhenUsed="0"/>
-    <w:lsdException w:name="Medium List 1 Accent 1" w:semiHidden="0" w:uiPriority="65" w:unhideWhenUsed="0"/>
-    <w:lsdException w:name="Revision" w:unhideWhenUsed="0"/>
-    <w:lsdException w:name="List Paragraph" w:semiHidden="0" w:uiPriority="34" w:unhideWhenUsed="0" w:qFormat="1"/>
-    <w:lsdException w:name="Quote" w:semiHidden="0" w:uiPriority="29" w:unhideWhenUsed="0" w:qFormat="1"/>
-    <w:lsdException w:name="Intense Quote" w:semiHidden="0" w:uiPriority="30" w:unhideWhenUsed="0" w:qFormat="1"/>
-    <w:lsdException w:name="Medium List 2 Accent 1" w:semiHidden="0" w:uiPriority="66" w:unhideWhenUsed="0"/>
-    <w:lsdException w:name="Medium Grid 1 Accent 1" w:semiHidden="0" w:uiPriority="67" w:unhideWhenUsed="0"/>
-    <w:lsdException w:name="Medium Grid 2 Accent 1" w:semiHidden="0" w:uiPriority="68" w:unhideWhenUsed="0"/>
-    <w:lsdException w:name="Medium Grid 3 Accent 1" w:semiHidden="0" w:uiPriority="69" w:unhideWhenUsed="0"/>
-    <w:lsdException w:name="Dark List Accent 1" w:semiHidden="0" w:uiPriority="70" w:unhideWhenUsed="0"/>
-    <w:lsdException w:name="Colorful Shading Accent 1" w:semiHidden="0" w:uiPriority="71" w:unhideWhenUsed="0"/>
-    <w:lsdException w:name="Colorful List Accent 1" w:semiHidden="0" w:uiPriority="72" w:unhideWhenUsed="0"/>
-    <w:lsdException w:name="Colorful Grid Accent 1" w:semiHidden="0" w:uiPriority="73" w:unhideWhenUsed="0"/>
-    <w:lsdException w:name="Light Shading Accent 2" w:semiHidden="0" w:uiPriority="60" w:unhideWhenUsed="0"/>
-    <w:lsdException w:name="Light List Accent 2" w:semiHidden="0" w:uiPriority="61" w:unhideWhenUsed="0"/>
-    <w:lsdException w:name="Light Grid Accent 2" w:semiHidden="0" w:uiPriority="62" w:unhideWhenUsed="0"/>
-    <w:lsdException w:name="Medium Shading 1 Accent 2" w:semiHidden="0" w:uiPriority="63" w:unhideWhenUsed="0"/>
-    <w:lsdException w:name="Medium Shading 2 Accent 2" w:semiHidden="0" w:uiPriority="64" w:unhideWhenUsed="0"/>
-    <w:lsdException w:name="Medium List 1 Accent 2" w:semiHidden="0" w:uiPriority="65" w:unhideWhenUsed="0"/>
-    <w:lsdException w:name="Medium List 2 Accent 2" w:semiHidden="0" w:uiPriority="66" w:unhideWhenUsed="0"/>
-    <w:lsdException w:name="Medium Grid 1 Accent 2" w:semiHidden="0" w:uiPriority="67" w:unhideWhenUsed="0"/>
-    <w:lsdException w:name="Medium Grid 2 Accent 2" w:semiHidden="0" w:uiPriority="68" w:unhideWhenUsed="0"/>
-    <w:lsdException w:name="Medium Grid 3 Accent 2" w:semiHidden="0" w:uiPriority="69" w:unhideWhenUsed="0"/>
-    <w:lsdException w:name="Dark List Accent 2" w:semiHidden="0" w:uiPriority="70" w:unhideWhenUsed="0"/>
-    <w:lsdException w:name="Colorful Shading Accent 2" w:semiHidden="0" w:uiPriority="71" w:unhideWhenUsed="0"/>
-    <w:lsdException w:name="Colorful List Accent 2" w:semiHidden="0" w:uiPriority="72" w:unhideWhenUsed="0"/>
-    <w:lsdException w:name="Colorful Grid Accent 2" w:semiHidden="0" w:uiPriority="73" w:unhideWhenUsed="0"/>
-    <w:lsdException w:name="Light Shading Accent 3" w:semiHidden="0" w:uiPriority="60" w:unhideWhenUsed="0"/>
-    <w:lsdException w:name="Light List Accent 3" w:semiHidden="0" w:uiPriority="61" w:unhideWhenUsed="0"/>
-    <w:lsdException w:name="Light Grid Accent 3" w:semiHidden="0" w:uiPriority="62" w:unhideWhenUsed="0"/>
-    <w:lsdException w:name="Medium Shading 1 Accent 3" w:semiHidden="0" w:uiPriority="63" w:unhideWhenUsed="0"/>
-    <w:lsdException w:name="Medium Shading 2 Accent 3" w:semiHidden="0" w:uiPriority="64" w:unhideWhenUsed="0"/>
-    <w:lsdException w:name="Medium List 1 Accent 3" w:semiHidden="0" w:uiPriority="65" w:unhideWhenUsed="0"/>
-    <w:lsdException w:name="Medium List 2 Accent 3" w:semiHidden="0" w:uiPriority="66" w:unhideWhenUsed="0"/>
-    <w:lsdException w:name="Medium Grid 1 Accent 3" w:semiHidden="0" w:uiPriority="67" w:unhideWhenUsed="0"/>
-    <w:lsdException w:name="Medium Grid 2 Accent 3" w:semiHidden="0" w:uiPriority="68" w:unhideWhenUsed="0"/>
-    <w:lsdException w:name="Medium Grid 3 Accent 3" w:semiHidden="0" w:uiPriority="69" w:unhideWhenUsed="0"/>
-    <w:lsdException w:name="Dark List Accent 3" w:semiHidden="0" w:uiPriority="70" w:unhideWhenUsed="0"/>
-    <w:lsdException w:name="Colorful Shading Accent 3" w:semiHidden="0" w:uiPriority="71" w:unhideWhenUsed="0"/>
-    <w:lsdException w:name="Colorful List Accent 3" w:semiHidden="0" w:uiPriority="72" w:unhideWhenUsed="0"/>
-    <w:lsdException w:name="Colorful Grid Accent 3" w:semiHidden="0" w:uiPriority="73" w:unhideWhenUsed="0"/>
-    <w:lsdException w:name="Light Shading Accent 4" w:semiHidden="0" w:uiPriority="60" w:unhideWhenUsed="0"/>
-    <w:lsdException w:name="Light List Accent 4" w:semiHidden="0" w:uiPriority="61" w:unhideWhenUsed="0"/>
-    <w:lsdException w:name="Light Grid Accent 4" w:semiHidden="0" w:uiPriority="62" w:unhideWhenUsed="0"/>
-    <w:lsdException w:name="Medium Shading 1 Accent 4" w:semiHidden="0" w:uiPriority="63" w:unhideWhenUsed="0"/>
-    <w:lsdException w:name="Medium Shading 2 Accent 4" w:semiHidden="0" w:uiPriority="64" w:unhideWhenUsed="0"/>
-    <w:lsdException w:name="Medium List 1 Accent 4" w:semiHidden="0" w:uiPriority="65" w:unhideWhenUsed="0"/>
-    <w:lsdException w:name="Medium List 2 Accent 4" w:semiHidden="0" w:uiPriority="66" w:unhideWhenUsed="0"/>
-    <w:lsdException w:name="Medium Grid 1 Accent 4" w:semiHidden="0" w:uiPriority="67" w:unhideWhenUsed="0"/>
-    <w:lsdException w:name="Medium Grid 2 Accent 4" w:semiHidden="0" w:uiPriority="68" w:unhideWhenUsed="0"/>
-    <w:lsdException w:name="Medium Grid 3 Accent 4" w:semiHidden="0" w:uiPriority="69" w:unhideWhenUsed="0"/>
-    <w:lsdException w:name="Dark List Accent 4" w:semiHidden="0" w:uiPriority="70" w:unhideWhenUsed="0"/>
-    <w:lsdException w:name="Colorful Shading Accent 4" w:semiHidden="0" w:uiPriority="71" w:unhideWhenUsed="0"/>
-    <w:lsdException w:name="Colorful List Accent 4" w:semiHidden="0" w:uiPriority="72" w:unhideWhenUsed="0"/>
-    <w:lsdException w:name="Colorful Grid Accent 4" w:semiHidden="0" w:uiPriority="73" w:unhideWhenUsed="0"/>
-    <w:lsdException w:name="Light Shading Accent 5" w:semiHidden="0" w:uiPriority="60" w:unhideWhenUsed="0"/>
-    <w:lsdException w:name="Light List Accent 5" w:semiHidden="0" w:uiPriority="61" w:unhideWhenUsed="0"/>
-    <w:lsdException w:name="Light Grid Accent 5" w:semiHidden="0" w:uiPriority="62" w:unhideWhenUsed="0"/>
-    <w:lsdException w:name="Medium Shading 1 Accent 5" w:semiHidden="0" w:uiPriority="63" w:unhideWhenUsed="0"/>
-    <w:lsdException w:name="Medium Shading 2 Accent 5" w:semiHidden="0" w:uiPriority="64" w:unhideWhenUsed="0"/>
-    <w:lsdException w:name="Medium List 1 Accent 5" w:semiHidden="0" w:uiPriority="65" w:unhideWhenUsed="0"/>
-    <w:lsdException w:name="Medium List 2 Accent 5" w:semiHidden="0" w:uiPriority="66" w:unhideWhenUsed="0"/>
-    <w:lsdException w:name="Medium Grid 1 Accent 5" w:semiHidden="0" w:uiPriority="67" w:unhideWhenUsed="0"/>
-    <w:lsdException w:name="Medium Grid 2 Accent 5" w:semiHidden="0" w:uiPriority="68" w:unhideWhenUsed="0"/>
-    <w:lsdException w:name="Medium Grid 3 Accent 5" w:semiHidden="0" w:uiPriority="69" w:unhideWhenUsed="0"/>
-    <w:lsdException w:name="Dark List Accent 5" w:semiHidden="0" w:uiPriority="70" w:unhideWhenUsed="0"/>
-    <w:lsdException w:name="Colorful Shading Accent 5" w:semiHidden="0" w:uiPriority="71" w:unhideWhenUsed="0"/>
-    <w:lsdException w:name="Colorful List Accent 5" w:semiHidden="0" w:uiPriority="72" w:unhideWhenUsed="0"/>
-    <w:lsdException w:name="Colorful Grid Accent 5" w:semiHidden="0" w:uiPriority="73" w:unhideWhenUsed="0"/>
-    <w:lsdException w:name="Light Shading Accent 6" w:semiHidden="0" w:uiPriority="60" w:unhideWhenUsed="0"/>
-    <w:lsdException w:name="Light List Accent 6" w:semiHidden="0" w:uiPriority="61" w:unhideWhenUsed="0"/>
-    <w:lsdException w:name="Light Grid Accent 6" w:semiHidden="0" w:uiPriority="62" w:unhideWhenUsed="0"/>
-    <w:lsdException w:name="Medium Shading 1 Accent 6" w:semiHidden="0" w:uiPriority="63" w:unhideWhenUsed="0"/>
-    <w:lsdException w:name="Medium Shading 2 Accent 6" w:semiHidden="0" w:uiPriority="64" w:unhideWhenUsed="0"/>
-    <w:lsdException w:name="Medium List 1 Accent 6" w:semiHidden="0" w:uiPriority="65" w:unhideWhenUsed="0"/>
-    <w:lsdException w:name="Medium List 2 Accent 6" w:semiHidden="0" w:uiPriority="66" w:unhideWhenUsed="0"/>
-    <w:lsdException w:name="Medium Grid 1 Accent 6" w:semiHidden="0" w:uiPriority="67" w:unhideWhenUsed="0"/>
-    <w:lsdException w:name="Medium Grid 2 Accent 6" w:semiHidden="0" w:uiPriority="68" w:unhideWhenUsed="0"/>
-    <w:lsdException w:name="Medium Grid 3 Accent 6" w:semiHidden="0" w:uiPriority="69" w:unhideWhenUsed="0"/>
-    <w:lsdException w:name="Dark List Accent 6" w:semiHidden="0" w:uiPriority="70" w:unhideWhenUsed="0"/>
-    <w:lsdException w:name="Colorful Shading Accent 6" w:semiHidden="0" w:uiPriority="71" w:unhideWhenUsed="0"/>
-    <w:lsdException w:name="Colorful List Accent 6" w:semiHidden="0" w:uiPriority="72" w:unhideWhenUsed="0"/>
-    <w:lsdException w:name="Colorful Grid Accent 6" w:semiHidden="0" w:uiPriority="73" w:unhideWhenUsed="0"/>
-    <w:lsdException w:name="Subtle Emphasis" w:semiHidden="0" w:uiPriority="19" w:unhideWhenUsed="0" w:qFormat="1"/>
-    <w:lsdException w:name="Intense Emphasis" w:semiHidden="0" w:uiPriority="21" w:unhideWhenUsed="0" w:qFormat="1"/>
-    <w:lsdException w:name="Subtle Reference" w:semiHidden="0" w:uiPriority="31" w:unhideWhenUsed="0" w:qFormat="1"/>
-    <w:lsdException w:name="Intense Reference" w:semiHidden="0" w:uiPriority="32" w:unhideWhenUsed="0" w:qFormat="1"/>
-    <w:lsdException w:name="Book Title" w:semiHidden="0" w:uiPriority="33" w:unhideWhenUsed="0" w:qFormat="1"/>
-    <w:lsdException w:name="Bibliography" w:uiPriority="37"/>
-    <w:lsdException w:name="TOC Heading" w:uiPriority="39" w:qFormat="1"/>
-  </w:latentStyles>
-  <w:style w:type="paragraph" w:default="1" w:styleId="Normal">
-    <w:name w:val="Normal"/>
-    <w:qFormat/>
-  </w:style>
-  <w:style w:type="character" w:default="1" w:styleId="DefaultParagraphFont">
-    <w:name w:val="Default Paragraph Font"/>
-    <w:uiPriority w:val="1"/>
-    <w:semiHidden/>
-    <w:unhideWhenUsed/>
-  </w:style>
-  <w:style w:type="table" w:default="1" w:styleId="TableNormal">
-    <w:name w:val="Normal Table"/>
-    <w:uiPriority w:val="99"/>
-    <w:semiHidden/>
-    <w:unhideWhenUsed/>
-    <w:tblPr>
-      <w:tblInd w:w="0" w:type="dxa"/>
-      <w:tblCellMar>
-        <w:top w:w="0" w:type="dxa"/>
-        <w:left w:w="108" w:type="dxa"/>
-        <w:bottom w:w="0" w:type="dxa"/>
-        <w:right w:w="108" w:type="dxa"/>
-      </w:tblCellMar>
-    </w:tblPr>
-  </w:style>
-  <w:style w:type="numbering" w:default="1" w:styleId="NoList">
-    <w:name w:val="No List"/>
-    <w:uiPriority w:val="99"/>
-    <w:semiHidden/>
-    <w:unhideWhenUsed/>
-  </w:style>
-  <w:style w:type="paragraph" w:customStyle="1" w:styleId="A8858C48EB5F4B649B921B97193A1E4C">
-    <w:name w:val="A8858C48EB5F4B649B921B97193A1E4C"/>
-    <w:rsid w:val="00245067"/>
-  </w:style>
-  <w:style w:type="paragraph" w:customStyle="1" w:styleId="1DA9450E19094C12A7FBAAD1DD4AB4A9">
-    <w:name w:val="1DA9450E19094C12A7FBAAD1DD4AB4A9"/>
-    <w:rsid w:val="00245067"/>
-  </w:style>
-  <w:style w:type="paragraph" w:customStyle="1" w:styleId="50D6FBC9FE064B8D9EDE829A498EC4EB">
-    <w:name w:val="50D6FBC9FE064B8D9EDE829A498EC4EB"/>
-    <w:rsid w:val="00245067"/>
-  </w:style>
-  <w:style w:type="paragraph" w:customStyle="1" w:styleId="D6CB1B1676E14D92AE7B75BD126AB4BA">
-    <w:name w:val="D6CB1B1676E14D92AE7B75BD126AB4BA"/>
-    <w:rsid w:val="00245067"/>
-  </w:style>
-  <w:style w:type="paragraph" w:customStyle="1" w:styleId="592E74FD488840288AA549B397227F9F">
-    <w:name w:val="592E74FD488840288AA549B397227F9F"/>
-    <w:rsid w:val="00245067"/>
-  </w:style>
-</w:styles>
-</file>
-
-<file path=word/glossary/stylesWithEffects.xml><?xml version="1.0" encoding="utf-8"?>
-<w:styles xmlns:wpc="http://schemas.microsoft.com/office/word/2010/wordprocessingCanvas" xmlns:mc="http://schemas.openxmlformats.org/markup-compatibility/2006" xmlns:o="urn:schemas-microsoft-com:office:office" xmlns:r="http://schemas.openxmlformats.org/officeDocument/2006/relationships" xmlns:m="http://schemas.openxmlformats.org/officeDocument/2006/math" xmlns:v="urn:schemas-microsoft-com:vml" xmlns:wp14="http://schemas.microsoft.com/office/word/2010/wordprocessingDrawing" xmlns:wp="http://schemas.openxmlformats.org/drawingml/2006/wordprocessingDrawing" xmlns:w10="urn:schemas-microsoft-com:office:word" xmlns:w="http://schemas.openxmlformats.org/wordprocessingml/2006/main" xmlns:w14="http://schemas.microsoft.com/office/word/2010/wordml" xmlns:wpg="http://schemas.microsoft.com/office/word/2010/wordprocessingGroup" xmlns:wpi="http://schemas.microsoft.com/office/word/2010/wordprocessingInk" xmlns:wne="http://schemas.microsoft.com/office/word/2006/wordml" xmlns:wps="http://schemas.microsoft.com/office/word/2010/wordprocessingShape" mc:Ignorable="w14 wp14">
-  <w:docDefaults>
-    <w:rPrDefault>
-      <w:rPr>
-        <w:rFonts w:asciiTheme="minorHAnsi" w:eastAsiaTheme="minorEastAsia" w:hAnsiTheme="minorHAnsi" w:cstheme="minorBidi"/>
-        <w:sz w:val="22"/>
-        <w:szCs w:val="22"/>
-        <w:lang w:val="en-JM" w:eastAsia="en-JM" w:bidi="ar-SA"/>
-      </w:rPr>
-    </w:rPrDefault>
-    <w:pPrDefault>
-      <w:pPr>
-        <w:spacing w:after="200" w:line="276" w:lineRule="auto"/>
-      </w:pPr>
-    </w:pPrDefault>
-  </w:docDefaults>
-  <w:latentStyles w:defLockedState="0" w:defUIPriority="99" w:defSemiHidden="1" w:defUnhideWhenUsed="1" w:defQFormat="0" w:count="267">
-    <w:lsdException w:name="Normal" w:semiHidden="0" w:uiPriority="0" w:unhideWhenUsed="0" w:qFormat="1"/>
-    <w:lsdException w:name="heading 1" w:semiHidden="0" w:uiPriority="9" w:unhideWhenUsed="0" w:qFormat="1"/>
-    <w:lsdException w:name="heading 2" w:uiPriority="9" w:qFormat="1"/>
-    <w:lsdException w:name="heading 3" w:uiPriority="9" w:qFormat="1"/>
-    <w:lsdException w:name="heading 4" w:uiPriority="9" w:qFormat="1"/>
-    <w:lsdException w:name="heading 5" w:uiPriority="9" w:qFormat="1"/>
-    <w:lsdException w:name="heading 6" w:uiPriority="9" w:qFormat="1"/>
-    <w:lsdException w:name="heading 7" w:uiPriority="9" w:qFormat="1"/>
-    <w:lsdException w:name="heading 8" w:uiPriority="9" w:qFormat="1"/>
-    <w:lsdException w:name="heading 9" w:uiPriority="9" w:qFormat="1"/>
-    <w:lsdException w:name="toc 1" w:uiPriority="39"/>
-    <w:lsdException w:name="toc 2" w:uiPriority="39"/>
-    <w:lsdException w:name="toc 3" w:uiPriority="39"/>
-    <w:lsdException w:name="toc 4" w:uiPriority="39"/>
-    <w:lsdException w:name="toc 5" w:uiPriority="39"/>
-    <w:lsdException w:name="toc 6" w:uiPriority="39"/>
-    <w:lsdException w:name="toc 7" w:uiPriority="39"/>
-    <w:lsdException w:name="toc 8" w:uiPriority="39"/>
-    <w:lsdException w:name="toc 9" w:uiPriority="39"/>
-    <w:lsdException w:name="caption" w:uiPriority="35" w:qFormat="1"/>
-    <w:lsdException w:name="Title" w:semiHidden="0" w:uiPriority="10" w:unhideWhenUsed="0" w:qFormat="1"/>
-    <w:lsdException w:name="Default Paragraph Font" w:uiPriority="1"/>
-    <w:lsdException w:name="Subtitle" w:semiHidden="0" w:uiPriority="11" w:unhideWhenUsed="0" w:qFormat="1"/>
-    <w:lsdException w:name="Strong" w:semiHidden="0" w:uiPriority="22" w:unhideWhenUsed="0" w:qFormat="1"/>
-    <w:lsdException w:name="Emphasis" w:semiHidden="0" w:uiPriority="20" w:unhideWhenUsed="0" w:qFormat="1"/>
-    <w:lsdException w:name="Table Grid" w:semiHidden="0" w:uiPriority="59" w:unhideWhenUsed="0"/>
-    <w:lsdException w:name="Placeholder Text" w:unhideWhenUsed="0"/>
-    <w:lsdException w:name="No Spacing" w:semiHidden="0" w:uiPriority="1" w:unhideWhenUsed="0" w:qFormat="1"/>
-    <w:lsdException w:name="Light Shading" w:semiHidden="0" w:uiPriority="60" w:unhideWhenUsed="0"/>
-    <w:lsdException w:name="Light List" w:semiHidden="0" w:uiPriority="61" w:unhideWhenUsed="0"/>
-    <w:lsdException w:name="Light Grid" w:semiHidden="0" w:uiPriority="62" w:unhideWhenUsed="0"/>
-    <w:lsdException w:name="Medium Shading 1" w:semiHidden="0" w:uiPriority="63" w:unhideWhenUsed="0"/>
-    <w:lsdException w:name="Medium Shading 2" w:semiHidden="0" w:uiPriority="64" w:unhideWhenUsed="0"/>
-    <w:lsdException w:name="Medium List 1" w:semiHidden="0" w:uiPriority="65" w:unhideWhenUsed="0"/>
-    <w:lsdException w:name="Medium List 2" w:semiHidden="0" w:uiPriority="66" w:unhideWhenUsed="0"/>
-    <w:lsdException w:name="Medium Grid 1" w:semiHidden="0" w:uiPriority="67" w:unhideWhenUsed="0"/>
-    <w:lsdException w:name="Medium Grid 2" w:semiHidden="0" w:uiPriority="68" w:unhideWhenUsed="0"/>
-    <w:lsdException w:name="Medium Grid 3" w:semiHidden="0" w:uiPriority="69" w:unhideWhenUsed="0"/>
-    <w:lsdException w:name="Dark List" w:semiHidden="0" w:uiPriority="70" w:unhideWhenUsed="0"/>
-    <w:lsdException w:name="Colorful Shading" w:semiHidden="0" w:uiPriority="71" w:unhideWhenUsed="0"/>
-    <w:lsdException w:name="Colorful List" w:semiHidden="0" w:uiPriority="72" w:unhideWhenUsed="0"/>
-    <w:lsdException w:name="Colorful Grid" w:semiHidden="0" w:uiPriority="73" w:unhideWhenUsed="0"/>
-    <w:lsdException w:name="Light Shading Accent 1" w:semiHidden="0" w:uiPriority="60" w:unhideWhenUsed="0"/>
-    <w:lsdException w:name="Light List Accent 1" w:semiHidden="0" w:uiPriority="61" w:unhideWhenUsed="0"/>
-    <w:lsdException w:name="Light Grid Accent 1" w:semiHidden="0" w:uiPriority="62" w:unhideWhenUsed="0"/>
-    <w:lsdException w:name="Medium Shading 1 Accent 1" w:semiHidden="0" w:uiPriority="63" w:unhideWhenUsed="0"/>
-    <w:lsdException w:name="Medium Shading 2 Accent 1" w:semiHidden="0" w:uiPriority="64" w:unhideWhenUsed="0"/>
-    <w:lsdException w:name="Medium List 1 Accent 1" w:semiHidden="0" w:uiPriority="65" w:unhideWhenUsed="0"/>
-    <w:lsdException w:name="Revision" w:unhideWhenUsed="0"/>
-    <w:lsdException w:name="List Paragraph" w:semiHidden="0" w:uiPriority="34" w:unhideWhenUsed="0" w:qFormat="1"/>
-    <w:lsdException w:name="Quote" w:semiHidden="0" w:uiPriority="29" w:unhideWhenUsed="0" w:qFormat="1"/>
-    <w:lsdException w:name="Intense Quote" w:semiHidden="0" w:uiPriority="30" w:unhideWhenUsed="0" w:qFormat="1"/>
-    <w:lsdException w:name="Medium List 2 Accent 1" w:semiHidden="0" w:uiPriority="66" w:unhideWhenUsed="0"/>
-    <w:lsdException w:name="Medium Grid 1 Accent 1" w:semiHidden="0" w:uiPriority="67" w:unhideWhenUsed="0"/>
-    <w:lsdException w:name="Medium Grid 2 Accent 1" w:semiHidden="0" w:uiPriority="68" w:unhideWhenUsed="0"/>
-    <w:lsdException w:name="Medium Grid 3 Accent 1" w:semiHidden="0" w:uiPriority="69" w:unhideWhenUsed="0"/>
-    <w:lsdException w:name="Dark List Accent 1" w:semiHidden="0" w:uiPriority="70" w:unhideWhenUsed="0"/>
-    <w:lsdException w:name="Colorful Shading Accent 1" w:semiHidden="0" w:uiPriority="71" w:unhideWhenUsed="0"/>
-    <w:lsdException w:name="Colorful List Accent 1" w:semiHidden="0" w:uiPriority="72" w:unhideWhenUsed="0"/>
-    <w:lsdException w:name="Colorful Grid Accent 1" w:semiHidden="0" w:uiPriority="73" w:unhideWhenUsed="0"/>
-    <w:lsdException w:name="Light Shading Accent 2" w:semiHidden="0" w:uiPriority="60" w:unhideWhenUsed="0"/>
-    <w:lsdException w:name="Light List Accent 2" w:semiHidden="0" w:uiPriority="61" w:unhideWhenUsed="0"/>
-    <w:lsdException w:name="Light Grid Accent 2" w:semiHidden="0" w:uiPriority="62" w:unhideWhenUsed="0"/>
-    <w:lsdException w:name="Medium Shading 1 Accent 2" w:semiHidden="0" w:uiPriority="63" w:unhideWhenUsed="0"/>
-    <w:lsdException w:name="Medium Shading 2 Accent 2" w:semiHidden="0" w:uiPriority="64" w:unhideWhenUsed="0"/>
-    <w:lsdException w:name="Medium List 1 Accent 2" w:semiHidden="0" w:uiPriority="65" w:unhideWhenUsed="0"/>
-    <w:lsdException w:name="Medium List 2 Accent 2" w:semiHidden="0" w:uiPriority="66" w:unhideWhenUsed="0"/>
-    <w:lsdException w:name="Medium Grid 1 Accent 2" w:semiHidden="0" w:uiPriority="67" w:unhideWhenUsed="0"/>
-    <w:lsdException w:name="Medium Grid 2 Accent 2" w:semiHidden="0" w:uiPriority="68" w:unhideWhenUsed="0"/>
-    <w:lsdException w:name="Medium Grid 3 Accent 2" w:semiHidden="0" w:uiPriority="69" w:unhideWhenUsed="0"/>
-    <w:lsdException w:name="Dark List Accent 2" w:semiHidden="0" w:uiPriority="70" w:unhideWhenUsed="0"/>
-    <w:lsdException w:name="Colorful Shading Accent 2" w:semiHidden="0" w:uiPriority="71" w:unhideWhenUsed="0"/>
-    <w:lsdException w:name="Colorful List Accent 2" w:semiHidden="0" w:uiPriority="72" w:unhideWhenUsed="0"/>
-    <w:lsdException w:name="Colorful Grid Accent 2" w:semiHidden="0" w:uiPriority="73" w:unhideWhenUsed="0"/>
-    <w:lsdException w:name="Light Shading Accent 3" w:semiHidden="0" w:uiPriority="60" w:unhideWhenUsed="0"/>
-    <w:lsdException w:name="Light List Accent 3" w:semiHidden="0" w:uiPriority="61" w:unhideWhenUsed="0"/>
-    <w:lsdException w:name="Light Grid Accent 3" w:semiHidden="0" w:uiPriority="62" w:unhideWhenUsed="0"/>
-    <w:lsdException w:name="Medium Shading 1 Accent 3" w:semiHidden="0" w:uiPriority="63" w:unhideWhenUsed="0"/>
-    <w:lsdException w:name="Medium Shading 2 Accent 3" w:semiHidden="0" w:uiPriority="64" w:unhideWhenUsed="0"/>
-    <w:lsdException w:name="Medium List 1 Accent 3" w:semiHidden="0" w:uiPriority="65" w:unhideWhenUsed="0"/>
-    <w:lsdException w:name="Medium List 2 Accent 3" w:semiHidden="0" w:uiPriority="66" w:unhideWhenUsed="0"/>
-    <w:lsdException w:name="Medium Grid 1 Accent 3" w:semiHidden="0" w:uiPriority="67" w:unhideWhenUsed="0"/>
-    <w:lsdException w:name="Medium Grid 2 Accent 3" w:semiHidden="0" w:uiPriority="68" w:unhideWhenUsed="0"/>
-    <w:lsdException w:name="Medium Grid 3 Accent 3" w:semiHidden="0" w:uiPriority="69" w:unhideWhenUsed="0"/>
-    <w:lsdException w:name="Dark List Accent 3" w:semiHidden="0" w:uiPriority="70" w:unhideWhenUsed="0"/>
-    <w:lsdException w:name="Colorful Shading Accent 3" w:semiHidden="0" w:uiPriority="71" w:unhideWhenUsed="0"/>
-    <w:lsdException w:name="Colorful List Accent 3" w:semiHidden="0" w:uiPriority="72" w:unhideWhenUsed="0"/>
-    <w:lsdException w:name="Colorful Grid Accent 3" w:semiHidden="0" w:uiPriority="73" w:unhideWhenUsed="0"/>
-    <w:lsdException w:name="Light Shading Accent 4" w:semiHidden="0" w:uiPriority="60" w:unhideWhenUsed="0"/>
-    <w:lsdException w:name="Light List Accent 4" w:semiHidden="0" w:uiPriority="61" w:unhideWhenUsed="0"/>
-    <w:lsdException w:name="Light Grid Accent 4" w:semiHidden="0" w:uiPriority="62" w:unhideWhenUsed="0"/>
-    <w:lsdException w:name="Medium Shading 1 Accent 4" w:semiHidden="0" w:uiPriority="63" w:unhideWhenUsed="0"/>
-    <w:lsdException w:name="Medium Shading 2 Accent 4" w:semiHidden="0" w:uiPriority="64" w:unhideWhenUsed="0"/>
-    <w:lsdException w:name="Medium List 1 Accent 4" w:semiHidden="0" w:uiPriority="65" w:unhideWhenUsed="0"/>
-    <w:lsdException w:name="Medium List 2 Accent 4" w:semiHidden="0" w:uiPriority="66" w:unhideWhenUsed="0"/>
-    <w:lsdException w:name="Medium Grid 1 Accent 4" w:semiHidden="0" w:uiPriority="67" w:unhideWhenUsed="0"/>
-    <w:lsdException w:name="Medium Grid 2 Accent 4" w:semiHidden="0" w:uiPriority="68" w:unhideWhenUsed="0"/>
-    <w:lsdException w:name="Medium Grid 3 Accent 4" w:semiHidden="0" w:uiPriority="69" w:unhideWhenUsed="0"/>
-    <w:lsdException w:name="Dark List Accent 4" w:semiHidden="0" w:uiPriority="70" w:unhideWhenUsed="0"/>
-    <w:lsdException w:name="Colorful Shading Accent 4" w:semiHidden="0" w:uiPriority="71" w:unhideWhenUsed="0"/>
-    <w:lsdException w:name="Colorful List Accent 4" w:semiHidden="0" w:uiPriority="72" w:unhideWhenUsed="0"/>
-    <w:lsdException w:name="Colorful Grid Accent 4" w:semiHidden="0" w:uiPriority="73" w:unhideWhenUsed="0"/>
-    <w:lsdException w:name="Light Shading Accent 5" w:semiHidden="0" w:uiPriority="60" w:unhideWhenUsed="0"/>
-    <w:lsdException w:name="Light List Accent 5" w:semiHidden="0" w:uiPriority="61" w:unhideWhenUsed="0"/>
-    <w:lsdException w:name="Light Grid Accent 5" w:semiHidden="0" w:uiPriority="62" w:unhideWhenUsed="0"/>
-    <w:lsdException w:name="Medium Shading 1 Accent 5" w:semiHidden="0" w:uiPriority="63" w:unhideWhenUsed="0"/>
-    <w:lsdException w:name="Medium Shading 2 Accent 5" w:semiHidden="0" w:uiPriority="64" w:unhideWhenUsed="0"/>
-    <w:lsdException w:name="Medium List 1 Accent 5" w:semiHidden="0" w:uiPriority="65" w:unhideWhenUsed="0"/>
-    <w:lsdException w:name="Medium List 2 Accent 5" w:semiHidden="0" w:uiPriority="66" w:unhideWhenUsed="0"/>
-    <w:lsdException w:name="Medium Grid 1 Accent 5" w:semiHidden="0" w:uiPriority="67" w:unhideWhenUsed="0"/>
-    <w:lsdException w:name="Medium Grid 2 Accent 5" w:semiHidden="0" w:uiPriority="68" w:unhideWhenUsed="0"/>
-    <w:lsdException w:name="Medium Grid 3 Accent 5" w:semiHidden="0" w:uiPriority="69" w:unhideWhenUsed="0"/>
-    <w:lsdException w:name="Dark List Accent 5" w:semiHidden="0" w:uiPriority="70" w:unhideWhenUsed="0"/>
-    <w:lsdException w:name="Colorful Shading Accent 5" w:semiHidden="0" w:uiPriority="71" w:unhideWhenUsed="0"/>
-    <w:lsdException w:name="Colorful List Accent 5" w:semiHidden="0" w:uiPriority="72" w:unhideWhenUsed="0"/>
-    <w:lsdException w:name="Colorful Grid Accent 5" w:semiHidden="0" w:uiPriority="73" w:unhideWhenUsed="0"/>
-    <w:lsdException w:name="Light Shading Accent 6" w:semiHidden="0" w:uiPriority="60" w:unhideWhenUsed="0"/>
-    <w:lsdException w:name="Light List Accent 6" w:semiHidden="0" w:uiPriority="61" w:unhideWhenUsed="0"/>
-    <w:lsdException w:name="Light Grid Accent 6" w:semiHidden="0" w:uiPriority="62" w:unhideWhenUsed="0"/>
-    <w:lsdException w:name="Medium Shading 1 Accent 6" w:semiHidden="0" w:uiPriority="63" w:unhideWhenUsed="0"/>
-    <w:lsdException w:name="Medium Shading 2 Accent 6" w:semiHidden="0" w:uiPriority="64" w:unhideWhenUsed="0"/>
-    <w:lsdException w:name="Medium List 1 Accent 6" w:semiHidden="0" w:uiPriority="65" w:unhideWhenUsed="0"/>
-    <w:lsdException w:name="Medium List 2 Accent 6" w:semiHidden="0" w:uiPriority="66" w:unhideWhenUsed="0"/>
-    <w:lsdException w:name="Medium Grid 1 Accent 6" w:semiHidden="0" w:uiPriority="67" w:unhideWhenUsed="0"/>
-    <w:lsdException w:name="Medium Grid 2 Accent 6" w:semiHidden="0" w:uiPriority="68" w:unhideWhenUsed="0"/>
-    <w:lsdException w:name="Medium Grid 3 Accent 6" w:semiHidden="0" w:uiPriority="69" w:unhideWhenUsed="0"/>
-    <w:lsdException w:name="Dark List Accent 6" w:semiHidden="0" w:uiPriority="70" w:unhideWhenUsed="0"/>
-    <w:lsdException w:name="Colorful Shading Accent 6" w:semiHidden="0" w:uiPriority="71" w:unhideWhenUsed="0"/>
-    <w:lsdException w:name="Colorful List Accent 6" w:semiHidden="0" w:uiPriority="72" w:unhideWhenUsed="0"/>
-    <w:lsdException w:name="Colorful Grid Accent 6" w:semiHidden="0" w:uiPriority="73" w:unhideWhenUsed="0"/>
-    <w:lsdException w:name="Subtle Emphasis" w:semiHidden="0" w:uiPriority="19" w:unhideWhenUsed="0" w:qFormat="1"/>
-    <w:lsdException w:name="Intense Emphasis" w:semiHidden="0" w:uiPriority="21" w:unhideWhenUsed="0" w:qFormat="1"/>
-    <w:lsdException w:name="Subtle Reference" w:semiHidden="0" w:uiPriority="31" w:unhideWhenUsed="0" w:qFormat="1"/>
-    <w:lsdException w:name="Intense Reference" w:semiHidden="0" w:uiPriority="32" w:unhideWhenUsed="0" w:qFormat="1"/>
-    <w:lsdException w:name="Book Title" w:semiHidden="0" w:uiPriority="33" w:unhideWhenUsed="0" w:qFormat="1"/>
-    <w:lsdException w:name="Bibliography" w:uiPriority="37"/>
-    <w:lsdException w:name="TOC Heading" w:uiPriority="39" w:qFormat="1"/>
-  </w:latentStyles>
-  <w:style w:type="paragraph" w:default="1" w:styleId="Normal">
-    <w:name w:val="Normal"/>
-    <w:qFormat/>
-  </w:style>
-  <w:style w:type="character" w:default="1" w:styleId="DefaultParagraphFont">
-    <w:name w:val="Default Paragraph Font"/>
-    <w:uiPriority w:val="1"/>
-    <w:semiHidden/>
-    <w:unhideWhenUsed/>
-  </w:style>
-  <w:style w:type="table" w:default="1" w:styleId="TableNormal">
-    <w:name w:val="Normal Table"/>
-    <w:uiPriority w:val="99"/>
-    <w:semiHidden/>
-    <w:unhideWhenUsed/>
-    <w:tblPr>
-      <w:tblInd w:w="0" w:type="dxa"/>
-      <w:tblCellMar>
-        <w:top w:w="0" w:type="dxa"/>
-        <w:left w:w="108" w:type="dxa"/>
-        <w:bottom w:w="0" w:type="dxa"/>
-        <w:right w:w="108" w:type="dxa"/>
-      </w:tblCellMar>
-    </w:tblPr>
-  </w:style>
-  <w:style w:type="numbering" w:default="1" w:styleId="NoList">
-    <w:name w:val="No List"/>
-    <w:uiPriority w:val="99"/>
-    <w:semiHidden/>
-    <w:unhideWhenUsed/>
-  </w:style>
-  <w:style w:type="paragraph" w:customStyle="1" w:styleId="A8858C48EB5F4B649B921B97193A1E4C">
-    <w:name w:val="A8858C48EB5F4B649B921B97193A1E4C"/>
-    <w:rsid w:val="00245067"/>
-  </w:style>
-  <w:style w:type="paragraph" w:customStyle="1" w:styleId="1DA9450E19094C12A7FBAAD1DD4AB4A9">
-    <w:name w:val="1DA9450E19094C12A7FBAAD1DD4AB4A9"/>
-    <w:rsid w:val="00245067"/>
-  </w:style>
-  <w:style w:type="paragraph" w:customStyle="1" w:styleId="50D6FBC9FE064B8D9EDE829A498EC4EB">
-    <w:name w:val="50D6FBC9FE064B8D9EDE829A498EC4EB"/>
-    <w:rsid w:val="00245067"/>
-  </w:style>
-  <w:style w:type="paragraph" w:customStyle="1" w:styleId="D6CB1B1676E14D92AE7B75BD126AB4BA">
-    <w:name w:val="D6CB1B1676E14D92AE7B75BD126AB4BA"/>
-    <w:rsid w:val="00245067"/>
-  </w:style>
-  <w:style w:type="paragraph" w:customStyle="1" w:styleId="592E74FD488840288AA549B397227F9F">
-    <w:name w:val="592E74FD488840288AA549B397227F9F"/>
-    <w:rsid w:val="00245067"/>
-  </w:style>
-</w:styles>
-</file>
-
-<file path=word/glossary/webSettings.xml><?xml version="1.0" encoding="utf-8"?>
-<w:webSettings xmlns:mc="http://schemas.openxmlformats.org/markup-compatibility/2006" xmlns:r="http://schemas.openxmlformats.org/officeDocument/2006/relationships" xmlns:w="http://schemas.openxmlformats.org/wordprocessingml/2006/main" xmlns:w14="http://schemas.microsoft.com/office/word/2010/wordml" mc:Ignorable="w14">
-  <w:optimizeForBrowser/>
-  <w:allowPNG/>
-</w:webSettings>
-</file>
-
 <file path=word/theme/theme1.xml><?xml version="1.0" encoding="utf-8"?>
 <a:theme xmlns:a="http://schemas.openxmlformats.org/drawingml/2006/main" name="Concourse">
   <a:themeElements>
@@ -6961,7 +6603,7 @@
 </file>
 
 <file path=customXml/itemProps2.xml><?xml version="1.0" encoding="utf-8"?>
-<ds:datastoreItem xmlns:ds="http://schemas.openxmlformats.org/officeDocument/2006/customXml" ds:itemID="{466D4BDC-4A1D-4A4B-BC0F-FAC45B0C42A5}">
+<ds:datastoreItem xmlns:ds="http://schemas.openxmlformats.org/officeDocument/2006/customXml" ds:itemID="{F4181503-A80E-4181-B474-A859DB90007E}">
   <ds:schemaRefs>
     <ds:schemaRef ds:uri="http://schemas.openxmlformats.org/officeDocument/2006/bibliography"/>
   </ds:schemaRefs>

</xml_diff>